<commit_message>
remove obsolete comment about getParent
</commit_message>
<xml_diff>
--- a/docs/Docx4j_GettingStarted.docx
+++ b/docs/Docx4j_GettingStarted.docx
@@ -5247,7 +5247,6 @@
     </w:p>
     <w:p>
       <w:r>
-        <w:lastRenderedPageBreak/>
         <w:t xml:space="preserve">docx4j is open source, available under the Apache License (v2).  As an open source project, </w:t>
       </w:r>
       <w:r>
@@ -5597,7 +5596,6 @@
     </w:p>
     <w:p>
       <w:r>
-        <w:lastRenderedPageBreak/>
         <w:t xml:space="preserve">It isn't for old binary (.doc) files.  If you wish to invest your effort around docx (as is wise), but you also need to be able to handle old doc files, see further below for your options. </w:t>
       </w:r>
     </w:p>
@@ -5934,7 +5932,6 @@
       </w:pPr>
       <w:bookmarkStart w:id="5" w:name="_Toc448987473"/>
       <w:r>
-        <w:lastRenderedPageBreak/>
         <w:t>Handling legacy binary .doc files</w:t>
       </w:r>
       <w:bookmarkEnd w:id="5"/>
@@ -6216,7 +6213,6 @@
     </w:p>
     <w:p>
       <w:r>
-        <w:lastRenderedPageBreak/>
         <w:t>In general, we suggest you develop against a currently nightly build, since the latest formal release can often be several months old.</w:t>
       </w:r>
     </w:p>
@@ -7180,7 +7176,6 @@
       </w:pPr>
       <w:bookmarkStart w:id="12" w:name="_Toc448987480"/>
       <w:r>
-        <w:lastRenderedPageBreak/>
         <w:t>JDK versions</w:t>
       </w:r>
       <w:bookmarkEnd w:id="12"/>
@@ -8484,7 +8479,6 @@
     </w:p>
     <w:p>
       <w:r>
-        <w:lastRenderedPageBreak/>
         <w:t xml:space="preserve">Our </w:t>
       </w:r>
       <w:r>
@@ -8770,7 +8764,6 @@
         </w:numPr>
       </w:pPr>
       <w:r>
-        <w:lastRenderedPageBreak/>
         <w:t>Right click on the project</w:t>
       </w:r>
     </w:p>
@@ -9203,7 +9196,6 @@
         <w:ind w:left="0"/>
       </w:pPr>
       <w:r>
-        <w:lastRenderedPageBreak/>
         <w:tab/>
       </w:r>
       <w:proofErr w:type="spellStart"/>
@@ -9765,15 +9757,7 @@
             <w:color w:val="0000FF"/>
             <w:u w:val="single"/>
           </w:rPr>
-          <w:t>http://www.ecma-</w:t>
-        </w:r>
-        <w:r>
-          <w:rPr>
-            <w:color w:val="0000FF"/>
-            <w:u w:val="single"/>
-          </w:rPr>
-          <w:lastRenderedPageBreak/>
-          <w:t>international.org/publications/standards/Ecma-376.htm</w:t>
+          <w:t>http://www.ecma-international.org/publications/standards/Ecma-376.htm</w:t>
         </w:r>
       </w:hyperlink>
       <w:r>
@@ -10555,7 +10539,6 @@
         <w:br/>
       </w:r>
       <w:r>
-        <w:lastRenderedPageBreak/>
         <w:br/>
         <w:t>It includes objects corresponding to each Office file type</w:t>
       </w:r>
@@ -11312,7 +11295,6 @@
         <w:br/>
       </w:r>
       <w:r>
-        <w:lastRenderedPageBreak/>
         <w:t xml:space="preserve">This package builds on the lower two layers to provide extra functionality, and is being progressively further developed.    </w:t>
       </w:r>
     </w:p>
@@ -12325,7 +12307,6 @@
           <w:rFonts w:eastAsia="Times New Roman"/>
           <w:kern w:val="36"/>
         </w:rPr>
-        <w:lastRenderedPageBreak/>
         <w:t>Parts List</w:t>
       </w:r>
       <w:bookmarkEnd w:id="27"/>
@@ -15829,7 +15810,6 @@
           <w:rFonts w:eastAsia="Times New Roman"/>
           <w:kern w:val="36"/>
         </w:rPr>
-        <w:lastRenderedPageBreak/>
         <w:t>MainDocumentPart</w:t>
       </w:r>
       <w:bookmarkEnd w:id="28"/>
@@ -17881,7 +17861,6 @@
         <w:spacing w:beforeAutospacing="1" w:after="100" w:afterAutospacing="1" w:line="240" w:lineRule="auto"/>
       </w:pPr>
       <w:r>
-        <w:lastRenderedPageBreak/>
         <w:t xml:space="preserve">The </w:t>
       </w:r>
       <w:proofErr w:type="spellStart"/>
@@ -18680,7 +18659,6 @@
         <w:rPr>
           <w:sz w:val="20"/>
         </w:rPr>
-        <w:lastRenderedPageBreak/>
         <w:t>Basics</w:t>
       </w:r>
     </w:p>
@@ -19809,7 +19787,6 @@
           <w:rFonts w:eastAsia="Times New Roman"/>
           <w:kern w:val="36"/>
         </w:rPr>
-        <w:lastRenderedPageBreak/>
         <w:t>Creating a new docx</w:t>
       </w:r>
       <w:bookmarkEnd w:id="30"/>
@@ -21369,7 +21346,6 @@
           <w:sz w:val="16"/>
           <w:szCs w:val="16"/>
         </w:rPr>
-        <w:lastRenderedPageBreak/>
         <w:t>docx4j.Application=</w:t>
       </w:r>
       <w:r>
@@ -23271,7 +23247,6 @@
         <w:spacing w:before="240" w:after="100" w:afterAutospacing="1" w:line="240" w:lineRule="auto"/>
       </w:pPr>
       <w:r>
-        <w:lastRenderedPageBreak/>
         <w:t xml:space="preserve">Notice that the paragraph, the run, and indeed the Body, all implement the </w:t>
       </w:r>
       <w:proofErr w:type="spellStart"/>
@@ -24815,7 +24790,6 @@
         </w:rPr>
       </w:pPr>
       <w:r>
-        <w:lastRenderedPageBreak/>
         <w:t xml:space="preserve">save it as Flat OPC XML from Word (or use the </w:t>
       </w:r>
       <w:proofErr w:type="spellStart"/>
@@ -27990,7 +27964,6 @@
           <w:rFonts w:eastAsia="Times New Roman"/>
           <w:kern w:val="36"/>
         </w:rPr>
-        <w:lastRenderedPageBreak/>
         <w:t xml:space="preserve">Selecting your insertion/editing point; </w:t>
       </w:r>
       <w:r>
@@ -28355,44 +28328,13 @@
         <w:spacing w:before="100" w:beforeAutospacing="1" w:after="100" w:afterAutospacing="1" w:line="240" w:lineRule="auto"/>
       </w:pPr>
       <w:r>
-        <w:t xml:space="preserve">For some </w:t>
-      </w:r>
-      <w:proofErr w:type="spellStart"/>
-      <w:proofErr w:type="gramStart"/>
-      <w:r>
-        <w:t>objects,</w:t>
-      </w:r>
-      <w:r>
-        <w:t>JAXB</w:t>
-      </w:r>
-      <w:proofErr w:type="spellEnd"/>
-      <w:proofErr w:type="gramEnd"/>
-      <w:r>
-        <w:t xml:space="preserve"> can’t get </w:t>
-      </w:r>
-      <w:r>
-        <w:t xml:space="preserve">parent (with </w:t>
-      </w:r>
-      <w:proofErr w:type="spellStart"/>
-      <w:r>
-        <w:t>getParent</w:t>
-      </w:r>
-      <w:proofErr w:type="spellEnd"/>
-      <w:r>
-        <w:t>)</w:t>
-      </w:r>
-    </w:p>
-    <w:p>
-      <w:pPr>
-        <w:pStyle w:val="ListParagraph"/>
-        <w:numPr>
-          <w:ilvl w:val="0"/>
-          <w:numId w:val="42"/>
-        </w:numPr>
-        <w:spacing w:before="100" w:beforeAutospacing="1" w:after="100" w:afterAutospacing="1" w:line="240" w:lineRule="auto"/>
-      </w:pPr>
-      <w:r>
-        <w:t>For some document, JAXB can’t set up the XPath</w:t>
+        <w:t>For some document</w:t>
+      </w:r>
+      <w:r>
+        <w:t>s</w:t>
+      </w:r>
+      <w:r>
+        <w:t>, JAXB can’t set up the XPath</w:t>
       </w:r>
     </w:p>
     <w:p>
@@ -28544,7 +28486,12 @@
         <w:t xml:space="preserve"> </w:t>
       </w:r>
       <w:r>
-        <w:t>many objects (</w:t>
+        <w:t>many objec</w:t>
+      </w:r>
+      <w:bookmarkStart w:id="40" w:name="_GoBack"/>
+      <w:bookmarkEnd w:id="40"/>
+      <w:r>
+        <w:t>ts (</w:t>
       </w:r>
       <w:proofErr w:type="spellStart"/>
       <w:r>
@@ -28618,7 +28565,6 @@
     </w:p>
     <w:p>
       <w:r>
-        <w:lastRenderedPageBreak/>
         <w:t>It is often superior to using XPath (owing to the limitations in the JAXB reference implementation noted above).</w:t>
       </w:r>
     </w:p>
@@ -29003,13 +28949,13 @@
       <w:pPr>
         <w:pStyle w:val="Heading1"/>
       </w:pPr>
-      <w:bookmarkStart w:id="40" w:name="_Ref275255216"/>
-      <w:bookmarkStart w:id="41" w:name="_Toc448987505"/>
+      <w:bookmarkStart w:id="41" w:name="_Ref275255216"/>
+      <w:bookmarkStart w:id="42" w:name="_Toc448987505"/>
       <w:r>
         <w:t>Adding a Part</w:t>
       </w:r>
-      <w:bookmarkEnd w:id="40"/>
       <w:bookmarkEnd w:id="41"/>
+      <w:bookmarkEnd w:id="42"/>
     </w:p>
     <w:p>
       <w:pPr>
@@ -29324,7 +29270,7 @@
           <w:kern w:val="36"/>
         </w:rPr>
       </w:pPr>
-      <w:bookmarkStart w:id="42" w:name="_Toc448987506"/>
+      <w:bookmarkStart w:id="43" w:name="_Toc448987506"/>
       <w:r>
         <w:rPr>
           <w:rFonts w:eastAsia="Times New Roman"/>
@@ -29332,7 +29278,7 @@
         </w:rPr>
         <w:t>Importing XHTML</w:t>
       </w:r>
-      <w:bookmarkEnd w:id="42"/>
+      <w:bookmarkEnd w:id="43"/>
     </w:p>
     <w:p>
       <w:r>
@@ -29492,7 +29438,6 @@
     </w:p>
     <w:p>
       <w:r>
-        <w:lastRenderedPageBreak/>
         <w:t xml:space="preserve">See the samples at </w:t>
       </w:r>
       <w:hyperlink r:id="rId53" w:history="1">
@@ -29512,7 +29457,7 @@
           <w:kern w:val="36"/>
         </w:rPr>
       </w:pPr>
-      <w:bookmarkStart w:id="43" w:name="_Toc448987507"/>
+      <w:bookmarkStart w:id="44" w:name="_Toc448987507"/>
       <w:r>
         <w:rPr>
           <w:rFonts w:eastAsia="Times New Roman"/>
@@ -29520,7 +29465,7 @@
         </w:rPr>
         <w:t>docx to (X)HTML</w:t>
       </w:r>
-      <w:bookmarkEnd w:id="43"/>
+      <w:bookmarkEnd w:id="44"/>
     </w:p>
     <w:p>
       <w:pPr>
@@ -29966,7 +29911,7 @@
           <w:kern w:val="36"/>
         </w:rPr>
       </w:pPr>
-      <w:bookmarkStart w:id="44" w:name="_Toc448987508"/>
+      <w:bookmarkStart w:id="45" w:name="_Toc448987508"/>
       <w:r>
         <w:rPr>
           <w:rFonts w:eastAsia="Times New Roman"/>
@@ -29974,7 +29919,7 @@
         </w:rPr>
         <w:t>docx to PDF</w:t>
       </w:r>
-      <w:bookmarkEnd w:id="44"/>
+      <w:bookmarkEnd w:id="45"/>
     </w:p>
     <w:p>
       <w:r>
@@ -30298,7 +30243,6 @@
     </w:p>
     <w:p>
       <w:r>
-        <w:lastRenderedPageBreak/>
         <w:t xml:space="preserve">Legacy </w:t>
       </w:r>
       <w:r>
@@ -30653,7 +30597,7 @@
           <w:rFonts w:eastAsia="Times New Roman"/>
         </w:rPr>
       </w:pPr>
-      <w:bookmarkStart w:id="45" w:name="_Toc448987509"/>
+      <w:bookmarkStart w:id="46" w:name="_Toc448987509"/>
       <w:r>
         <w:rPr>
           <w:rFonts w:eastAsia="Times New Roman"/>
@@ -30666,7 +30610,7 @@
         </w:rPr>
         <w:t xml:space="preserve"> - DOCX</w:t>
       </w:r>
-      <w:bookmarkEnd w:id="45"/>
+      <w:bookmarkEnd w:id="46"/>
     </w:p>
     <w:p>
       <w:r>
@@ -32077,7 +32021,6 @@
           <w:sz w:val="18"/>
           <w:szCs w:val="18"/>
         </w:rPr>
-        <w:lastRenderedPageBreak/>
         <w:tab/>
       </w:r>
       <w:r>
@@ -35900,7 +35843,6 @@
     </w:p>
     <w:p>
       <w:r>
-        <w:lastRenderedPageBreak/>
         <w:t xml:space="preserve">Note the name </w:t>
       </w:r>
       <w:proofErr w:type="spellStart"/>
@@ -35922,14 +35864,14 @@
           <w:rFonts w:eastAsia="Times New Roman"/>
         </w:rPr>
       </w:pPr>
-      <w:bookmarkStart w:id="46" w:name="_Toc448987510"/>
+      <w:bookmarkStart w:id="47" w:name="_Toc448987510"/>
       <w:r>
         <w:rPr>
           <w:rFonts w:eastAsia="Times New Roman"/>
         </w:rPr>
         <w:t>Manual Image Manipulation</w:t>
       </w:r>
-      <w:bookmarkEnd w:id="46"/>
+      <w:bookmarkEnd w:id="47"/>
     </w:p>
     <w:p>
       <w:r>
@@ -36208,14 +36150,14 @@
           <w:rFonts w:eastAsia="Times New Roman"/>
         </w:rPr>
       </w:pPr>
-      <w:bookmarkStart w:id="47" w:name="_Toc448987511"/>
+      <w:bookmarkStart w:id="48" w:name="_Toc448987511"/>
       <w:r>
         <w:rPr>
           <w:rFonts w:eastAsia="Times New Roman"/>
         </w:rPr>
         <w:t>Image Handling – PPTX</w:t>
       </w:r>
-      <w:bookmarkEnd w:id="47"/>
+      <w:bookmarkEnd w:id="48"/>
     </w:p>
     <w:p>
       <w:r>
@@ -36242,14 +36184,14 @@
           <w:rFonts w:eastAsia="Times New Roman"/>
         </w:rPr>
       </w:pPr>
-      <w:bookmarkStart w:id="48" w:name="_Toc448987512"/>
+      <w:bookmarkStart w:id="49" w:name="_Toc448987512"/>
       <w:r>
         <w:rPr>
           <w:rFonts w:eastAsia="Times New Roman"/>
         </w:rPr>
         <w:t>Adding Headers/Footers</w:t>
       </w:r>
-      <w:bookmarkEnd w:id="48"/>
+      <w:bookmarkEnd w:id="49"/>
     </w:p>
     <w:p>
       <w:r>
@@ -36271,14 +36213,14 @@
           <w:rFonts w:eastAsia="Times New Roman"/>
         </w:rPr>
       </w:pPr>
-      <w:bookmarkStart w:id="49" w:name="_Toc448987513"/>
+      <w:bookmarkStart w:id="50" w:name="_Toc448987513"/>
       <w:r>
         <w:rPr>
           <w:rFonts w:eastAsia="Times New Roman"/>
         </w:rPr>
         <w:t>Protection Settings</w:t>
       </w:r>
-      <w:bookmarkEnd w:id="49"/>
+      <w:bookmarkEnd w:id="50"/>
     </w:p>
     <w:p>
       <w:r>
@@ -36355,7 +36297,6 @@
           <w:szCs w:val="16"/>
           <w:lang w:val="en-US"/>
         </w:rPr>
-        <w:lastRenderedPageBreak/>
         <w:t>/**</w:t>
       </w:r>
     </w:p>
@@ -36948,7 +36889,7 @@
           <w:rFonts w:eastAsia="Times New Roman"/>
         </w:rPr>
       </w:pPr>
-      <w:bookmarkStart w:id="50" w:name="_Toc448987514"/>
+      <w:bookmarkStart w:id="51" w:name="_Toc448987514"/>
       <w:r>
         <w:rPr>
           <w:rFonts w:eastAsia="Times New Roman"/>
@@ -36961,7 +36902,7 @@
         </w:rPr>
         <w:t>Table of Contents</w:t>
       </w:r>
-      <w:bookmarkEnd w:id="50"/>
+      <w:bookmarkEnd w:id="51"/>
     </w:p>
     <w:p>
       <w:pPr>
@@ -37032,13 +36973,13 @@
       <w:pPr>
         <w:pStyle w:val="Heading2"/>
       </w:pPr>
-      <w:bookmarkStart w:id="51" w:name="_Toc403733683"/>
-      <w:bookmarkStart w:id="52" w:name="_Toc448987515"/>
+      <w:bookmarkStart w:id="52" w:name="_Toc403733683"/>
+      <w:bookmarkStart w:id="53" w:name="_Toc448987515"/>
       <w:r>
         <w:t>Introduction</w:t>
       </w:r>
-      <w:bookmarkEnd w:id="51"/>
       <w:bookmarkEnd w:id="52"/>
+      <w:bookmarkEnd w:id="53"/>
     </w:p>
     <w:p>
       <w:r>
@@ -37072,17 +37013,16 @@
       <w:pPr>
         <w:pStyle w:val="Heading2"/>
       </w:pPr>
-      <w:bookmarkStart w:id="53" w:name="_Toc403733684"/>
-      <w:bookmarkStart w:id="54" w:name="_Toc448987516"/>
+      <w:bookmarkStart w:id="54" w:name="_Toc403733684"/>
+      <w:bookmarkStart w:id="55" w:name="_Toc448987516"/>
       <w:r>
         <w:t>Field background</w:t>
       </w:r>
-      <w:bookmarkEnd w:id="53"/>
       <w:bookmarkEnd w:id="54"/>
-    </w:p>
-    <w:p>
-      <w:r>
-        <w:lastRenderedPageBreak/>
+      <w:bookmarkEnd w:id="55"/>
+    </w:p>
+    <w:p>
+      <w:r>
         <w:t xml:space="preserve">Historically, Word has used a </w:t>
       </w:r>
       <w:r>
@@ -38313,13 +38253,13 @@
       <w:pPr>
         <w:pStyle w:val="Heading2"/>
       </w:pPr>
-      <w:bookmarkStart w:id="55" w:name="_Toc403733685"/>
-      <w:bookmarkStart w:id="56" w:name="_Toc448987517"/>
+      <w:bookmarkStart w:id="56" w:name="_Toc403733685"/>
+      <w:bookmarkStart w:id="57" w:name="_Toc448987517"/>
       <w:r>
         <w:t>TOC Content Control</w:t>
       </w:r>
-      <w:bookmarkEnd w:id="55"/>
       <w:bookmarkEnd w:id="56"/>
+      <w:bookmarkEnd w:id="57"/>
     </w:p>
     <w:p>
       <w:pPr>
@@ -38408,7 +38348,6 @@
           <w:noProof/>
           <w:lang w:val="en-US"/>
         </w:rPr>
-        <w:lastRenderedPageBreak/>
         <w:t>When inserting a TOC, this docx4j TOC helper will insert it in a content control.</w:t>
       </w:r>
     </w:p>
@@ -38437,13 +38376,13 @@
       <w:pPr>
         <w:pStyle w:val="Heading2"/>
       </w:pPr>
-      <w:bookmarkStart w:id="57" w:name="_Toc403733686"/>
-      <w:bookmarkStart w:id="58" w:name="_Toc448987518"/>
+      <w:bookmarkStart w:id="58" w:name="_Toc403733686"/>
+      <w:bookmarkStart w:id="59" w:name="_Toc448987518"/>
       <w:r>
         <w:t>TOC Field Syntax</w:t>
       </w:r>
-      <w:bookmarkEnd w:id="57"/>
       <w:bookmarkEnd w:id="58"/>
+      <w:bookmarkEnd w:id="59"/>
     </w:p>
     <w:p>
       <w:r>
@@ -38821,7 +38760,6 @@
               <w:rPr>
                 <w:rFonts w:eastAsia="Times New Roman"/>
               </w:rPr>
-              <w:lastRenderedPageBreak/>
               <w:t>\b field-argument</w:t>
             </w:r>
           </w:p>
@@ -39422,13 +39360,13 @@
       <w:pPr>
         <w:pStyle w:val="Heading2"/>
       </w:pPr>
-      <w:bookmarkStart w:id="59" w:name="_Toc403733687"/>
-      <w:bookmarkStart w:id="60" w:name="_Toc448987519"/>
+      <w:bookmarkStart w:id="60" w:name="_Toc403733687"/>
+      <w:bookmarkStart w:id="61" w:name="_Toc448987519"/>
       <w:r>
         <w:t>Inserting/generating a TOC</w:t>
       </w:r>
-      <w:bookmarkEnd w:id="59"/>
       <w:bookmarkEnd w:id="60"/>
+      <w:bookmarkEnd w:id="61"/>
     </w:p>
     <w:p>
       <w:r>
@@ -39520,7 +39458,6 @@
     </w:p>
     <w:p>
       <w:r>
-        <w:lastRenderedPageBreak/>
         <w:t xml:space="preserve">create a </w:t>
       </w:r>
       <w:proofErr w:type="spellStart"/>
@@ -42076,14 +42013,13 @@
       <w:pPr>
         <w:pStyle w:val="Heading2"/>
       </w:pPr>
-      <w:bookmarkStart w:id="61" w:name="_Toc403733688"/>
-      <w:bookmarkStart w:id="62" w:name="_Toc448987520"/>
-      <w:r>
-        <w:lastRenderedPageBreak/>
+      <w:bookmarkStart w:id="62" w:name="_Toc403733688"/>
+      <w:bookmarkStart w:id="63" w:name="_Toc448987520"/>
+      <w:r>
         <w:t>Page Number Considerations</w:t>
       </w:r>
-      <w:bookmarkEnd w:id="61"/>
       <w:bookmarkEnd w:id="62"/>
+      <w:bookmarkEnd w:id="63"/>
     </w:p>
     <w:p>
       <w:r>
@@ -42095,10 +42031,7 @@
       </w:r>
       <w:proofErr w:type="spellEnd"/>
       <w:r>
-        <w:t xml:space="preserve"> commercial PDF Converter</w:t>
-      </w:r>
-      <w:r>
-        <w:t xml:space="preserve"> to work out page numbering</w:t>
+        <w:t xml:space="preserve"> commercial PDF Converter to work out page numbering</w:t>
       </w:r>
       <w:r>
         <w:t xml:space="preserve"> (unless you have </w:t>
@@ -42213,13 +42146,13 @@
       <w:pPr>
         <w:pStyle w:val="Heading2"/>
       </w:pPr>
-      <w:bookmarkStart w:id="63" w:name="_Toc403733689"/>
-      <w:bookmarkStart w:id="64" w:name="_Toc448987521"/>
+      <w:bookmarkStart w:id="64" w:name="_Toc403733689"/>
+      <w:bookmarkStart w:id="65" w:name="_Toc448987521"/>
       <w:r>
         <w:t>Updating a TOC</w:t>
       </w:r>
-      <w:bookmarkEnd w:id="63"/>
       <w:bookmarkEnd w:id="64"/>
+      <w:bookmarkEnd w:id="65"/>
     </w:p>
     <w:p>
       <w:r>
@@ -43172,13 +43105,13 @@
       <w:pPr>
         <w:pStyle w:val="Heading2"/>
       </w:pPr>
-      <w:bookmarkStart w:id="65" w:name="_Toc403733690"/>
-      <w:bookmarkStart w:id="66" w:name="_Toc448987522"/>
+      <w:bookmarkStart w:id="66" w:name="_Toc403733690"/>
+      <w:bookmarkStart w:id="67" w:name="_Toc448987522"/>
       <w:r>
         <w:t>Known Issues</w:t>
       </w:r>
-      <w:bookmarkEnd w:id="65"/>
       <w:bookmarkEnd w:id="66"/>
+      <w:bookmarkEnd w:id="67"/>
     </w:p>
     <w:p>
       <w:pPr>
@@ -43216,14 +43149,14 @@
           <w:rFonts w:eastAsia="Times New Roman"/>
         </w:rPr>
       </w:pPr>
-      <w:bookmarkStart w:id="67" w:name="_Toc448987523"/>
+      <w:bookmarkStart w:id="68" w:name="_Toc448987523"/>
       <w:r>
         <w:rPr>
           <w:rFonts w:eastAsia="Times New Roman"/>
         </w:rPr>
         <w:t>Text extraction</w:t>
       </w:r>
-      <w:bookmarkEnd w:id="67"/>
+      <w:bookmarkEnd w:id="68"/>
     </w:p>
     <w:p>
       <w:pPr>
@@ -43332,14 +43265,14 @@
           <w:rFonts w:eastAsia="Times New Roman"/>
         </w:rPr>
       </w:pPr>
-      <w:bookmarkStart w:id="68" w:name="_Toc448987524"/>
+      <w:bookmarkStart w:id="69" w:name="_Toc448987524"/>
       <w:r>
         <w:rPr>
           <w:rFonts w:eastAsia="Times New Roman"/>
         </w:rPr>
         <w:t>Text substitution</w:t>
       </w:r>
-      <w:bookmarkEnd w:id="68"/>
+      <w:bookmarkEnd w:id="69"/>
     </w:p>
     <w:p>
       <w:r>
@@ -44464,7 +44397,6 @@
           <w:sz w:val="20"/>
           <w:szCs w:val="20"/>
         </w:rPr>
-        <w:lastRenderedPageBreak/>
         <w:tab/>
         <w:t>&lt;</w:t>
       </w:r>
@@ -44521,14 +44453,14 @@
           <w:rFonts w:eastAsia="Times New Roman"/>
         </w:rPr>
       </w:pPr>
-      <w:bookmarkStart w:id="69" w:name="_Toc448987525"/>
+      <w:bookmarkStart w:id="70" w:name="_Toc448987525"/>
       <w:r>
         <w:rPr>
           <w:rFonts w:eastAsia="Times New Roman"/>
         </w:rPr>
         <w:t>Text substitution via data bound content controls</w:t>
       </w:r>
-      <w:bookmarkEnd w:id="69"/>
+      <w:bookmarkEnd w:id="70"/>
     </w:p>
     <w:p>
       <w:r>
@@ -45832,8 +45764,6 @@
       <w:r>
         <w:t>If you want to create the same document 5 times, each populated with different data, obviously you'd need to insert new XML data first.</w:t>
       </w:r>
-      <w:bookmarkStart w:id="70" w:name="_GoBack"/>
-      <w:bookmarkEnd w:id="70"/>
     </w:p>
     <w:p>
       <w:pPr>
@@ -45841,7 +45771,6 @@
       </w:pPr>
       <w:bookmarkStart w:id="71" w:name="_Toc448987526"/>
       <w:r>
-        <w:lastRenderedPageBreak/>
         <w:t>Binding extensions for repeats and conditionals</w:t>
       </w:r>
       <w:bookmarkEnd w:id="71"/>
@@ -46072,7 +46001,6 @@
     </w:p>
     <w:p>
       <w:r>
-        <w:lastRenderedPageBreak/>
         <w:t xml:space="preserve">Docx4j can be used to insert the SmartArt parts into a docx; Word or </w:t>
       </w:r>
       <w:proofErr w:type="spellStart"/>
@@ -46758,7 +46686,6 @@
           <w:szCs w:val="18"/>
           <w:lang w:val="de-DE"/>
         </w:rPr>
-        <w:lastRenderedPageBreak/>
         <w:t xml:space="preserve">   </w:t>
       </w:r>
       <w:r>
@@ -48469,7 +48396,6 @@
           <w:sz w:val="22"/>
           <w:szCs w:val="22"/>
         </w:rPr>
-        <w:lastRenderedPageBreak/>
         <w:t xml:space="preserve">The commercial edition of docx4j includes </w:t>
       </w:r>
       <w:proofErr w:type="spellStart"/>
@@ -49091,7 +49017,6 @@
           <w:b/>
           <w:u w:val="single"/>
         </w:rPr>
-        <w:lastRenderedPageBreak/>
         <w:t>Appendix 1 – Dependencies by Functionality</w:t>
       </w:r>
     </w:p>
@@ -50740,7 +50665,6 @@
           <w:b/>
           <w:u w:val="single"/>
         </w:rPr>
-        <w:lastRenderedPageBreak/>
         <w:t>Appendix 2</w:t>
       </w:r>
       <w:r>
@@ -51761,7 +51685,6 @@
           <w:szCs w:val="16"/>
           <w:lang w:val="en-US"/>
         </w:rPr>
-        <w:lastRenderedPageBreak/>
         <w:tab/>
       </w:r>
       <w:r>
@@ -52796,6 +52719,7 @@
         <w:docPartUnique/>
       </w:docPartObj>
     </w:sdtPr>
+    <w:sdtEndPr/>
     <w:sdtContent>
       <w:p>
         <w:pPr>
@@ -58893,7 +58817,7 @@
     <w:lsdException w:name="Table Web 2" w:semiHidden="1" w:unhideWhenUsed="1"/>
     <w:lsdException w:name="Table Web 3" w:semiHidden="1" w:unhideWhenUsed="1"/>
     <w:lsdException w:name="Balloon Text" w:semiHidden="1" w:unhideWhenUsed="1"/>
-    <w:lsdException w:name="Table Grid" w:semiHidden="1" w:uiPriority="59" w:unhideWhenUsed="1"/>
+    <w:lsdException w:name="Table Grid" w:uiPriority="59"/>
     <w:lsdException w:name="Table Theme" w:semiHidden="1" w:unhideWhenUsed="1"/>
     <w:lsdException w:name="Placeholder Text" w:semiHidden="1"/>
     <w:lsdException w:name="No Spacing" w:uiPriority="1" w:qFormat="1"/>
@@ -59987,11 +59911,11 @@
 </file>
 
 <file path=customXml/item3.xml><?xml version="1.0" encoding="utf-8"?>
-<mypart/>
+<b:Sources xmlns:b="http://schemas.openxmlformats.org/officeDocument/2006/bibliography" xmlns="http://schemas.openxmlformats.org/officeDocument/2006/bibliography" SelectedStyle="\APA.XSL" StyleName="APA"/>
 </file>
 
 <file path=customXml/item4.xml><?xml version="1.0" encoding="utf-8"?>
-<b:Sources xmlns:b="http://schemas.openxmlformats.org/officeDocument/2006/bibliography" xmlns="http://schemas.openxmlformats.org/officeDocument/2006/bibliography" SelectedStyle="\APA.XSL" StyleName="APA"/>
+<mypart/>
 </file>
 
 <file path=customXml/item5.xml><?xml version="1.0" encoding="utf-8"?>
@@ -59999,24 +59923,18 @@
 </file>
 
 <file path=customXml/itemProps1.xml><?xml version="1.0" encoding="utf-8"?>
+<ds:datastoreItem xmlns:ds="http://schemas.openxmlformats.org/officeDocument/2006/customXml" ds:itemID="{6993F598-74FB-4621-A242-6BA71A88A180}">
+  <ds:schemaRefs/>
+</ds:datastoreItem>
+</file>
+
+<file path=customXml/itemProps2.xml><?xml version="1.0" encoding="utf-8"?>
 <ds:datastoreItem xmlns:ds="http://schemas.openxmlformats.org/officeDocument/2006/customXml" ds:itemID="{94DA83E4-30CE-4756-BA31-36A424DCCFFE}">
   <ds:schemaRefs/>
 </ds:datastoreItem>
 </file>
 
-<file path=customXml/itemProps2.xml><?xml version="1.0" encoding="utf-8"?>
-<ds:datastoreItem xmlns:ds="http://schemas.openxmlformats.org/officeDocument/2006/customXml" ds:itemID="{129E683B-8798-4998-BC5B-3A6285F3BA66}">
-  <ds:schemaRefs/>
-</ds:datastoreItem>
-</file>
-
 <file path=customXml/itemProps3.xml><?xml version="1.0" encoding="utf-8"?>
-<ds:datastoreItem xmlns:ds="http://schemas.openxmlformats.org/officeDocument/2006/customXml" ds:itemID="{6993F598-74FB-4621-A242-6BA71A88A180}">
-  <ds:schemaRefs/>
-</ds:datastoreItem>
-</file>
-
-<file path=customXml/itemProps4.xml><?xml version="1.0" encoding="utf-8"?>
 <ds:datastoreItem xmlns:ds="http://schemas.openxmlformats.org/officeDocument/2006/customXml" ds:itemID="{4647CF83-133F-42B8-A758-DA77D1F57041}">
   <ds:schemaRefs>
     <ds:schemaRef ds:uri="http://schemas.openxmlformats.org/officeDocument/2006/bibliography"/>
@@ -60024,8 +59942,14 @@
 </ds:datastoreItem>
 </file>
 
+<file path=customXml/itemProps4.xml><?xml version="1.0" encoding="utf-8"?>
+<ds:datastoreItem xmlns:ds="http://schemas.openxmlformats.org/officeDocument/2006/customXml" ds:itemID="{129E683B-8798-4998-BC5B-3A6285F3BA66}">
+  <ds:schemaRefs/>
+</ds:datastoreItem>
+</file>
+
 <file path=customXml/itemProps5.xml><?xml version="1.0" encoding="utf-8"?>
-<ds:datastoreItem xmlns:ds="http://schemas.openxmlformats.org/officeDocument/2006/customXml" ds:itemID="{D95052E2-3849-4139-9578-CDFE1DDBE7EA}">
+<ds:datastoreItem xmlns:ds="http://schemas.openxmlformats.org/officeDocument/2006/customXml" ds:itemID="{BEA75447-6E72-478F-8A19-1C1EF0B0A868}">
   <ds:schemaRefs>
     <ds:schemaRef ds:uri="http://schemas.openxmlformats.org/officeDocument/2006/bibliography"/>
   </ds:schemaRefs>

</xml_diff>

<commit_message>
Update Getting Started for Jakarta bind (11.4)
</commit_message>
<xml_diff>
--- a/docs/Docx4j_GettingStarted.docx
+++ b/docs/Docx4j_GettingStarted.docx
@@ -1,6 +1,6 @@
 
 <file path=word/document.xml><?xml version="1.0" encoding="utf-8"?>
-<w:document xmlns:wpc="http://schemas.microsoft.com/office/word/2010/wordprocessingCanvas" xmlns:cx="http://schemas.microsoft.com/office/drawing/2014/chartex" xmlns:cx1="http://schemas.microsoft.com/office/drawing/2015/9/8/chartex" xmlns:cx2="http://schemas.microsoft.com/office/drawing/2015/10/21/chartex" xmlns:cx3="http://schemas.microsoft.com/office/drawing/2016/5/9/chartex" xmlns:cx4="http://schemas.microsoft.com/office/drawing/2016/5/10/chartex" xmlns:cx5="http://schemas.microsoft.com/office/drawing/2016/5/11/chartex" xmlns:cx6="http://schemas.microsoft.com/office/drawing/2016/5/12/chartex" xmlns:cx7="http://schemas.microsoft.com/office/drawing/2016/5/13/chartex" xmlns:cx8="http://schemas.microsoft.com/office/drawing/2016/5/14/chartex" xmlns:mc="http://schemas.openxmlformats.org/markup-compatibility/2006" xmlns:aink="http://schemas.microsoft.com/office/drawing/2016/ink" xmlns:am3d="http://schemas.microsoft.com/office/drawing/2017/model3d" xmlns:o="urn:schemas-microsoft-com:office:office" xmlns:r="http://schemas.openxmlformats.org/officeDocument/2006/relationships" xmlns:m="http://schemas.openxmlformats.org/officeDocument/2006/math" xmlns:v="urn:schemas-microsoft-com:vml" xmlns:wp14="http://schemas.microsoft.com/office/word/2010/wordprocessingDrawing" xmlns:wp="http://schemas.openxmlformats.org/drawingml/2006/wordprocessingDrawing" xmlns:w10="urn:schemas-microsoft-com:office:word" xmlns:w="http://schemas.openxmlformats.org/wordprocessingml/2006/main" xmlns:w14="http://schemas.microsoft.com/office/word/2010/wordml" xmlns:w15="http://schemas.microsoft.com/office/word/2012/wordml" xmlns:w16cex="http://schemas.microsoft.com/office/word/2018/wordml/cex" xmlns:w16cid="http://schemas.microsoft.com/office/word/2016/wordml/cid" xmlns:w16="http://schemas.microsoft.com/office/word/2018/wordml" xmlns:w16sdtdh="http://schemas.microsoft.com/office/word/2020/wordml/sdtdatahash" xmlns:w16se="http://schemas.microsoft.com/office/word/2015/wordml/symex" xmlns:wpg="http://schemas.microsoft.com/office/word/2010/wordprocessingGroup" xmlns:wpi="http://schemas.microsoft.com/office/word/2010/wordprocessingInk" xmlns:wne="http://schemas.microsoft.com/office/word/2006/wordml" xmlns:wps="http://schemas.microsoft.com/office/word/2010/wordprocessingShape" mc:Ignorable="w14 w15 w16se w16cid w16 w16cex w16sdtdh wp14">
+<w:document xmlns:wpc="http://schemas.microsoft.com/office/word/2010/wordprocessingCanvas" xmlns:cx="http://schemas.microsoft.com/office/drawing/2014/chartex" xmlns:cx1="http://schemas.microsoft.com/office/drawing/2015/9/8/chartex" xmlns:cx2="http://schemas.microsoft.com/office/drawing/2015/10/21/chartex" xmlns:cx3="http://schemas.microsoft.com/office/drawing/2016/5/9/chartex" xmlns:cx4="http://schemas.microsoft.com/office/drawing/2016/5/10/chartex" xmlns:cx5="http://schemas.microsoft.com/office/drawing/2016/5/11/chartex" xmlns:cx6="http://schemas.microsoft.com/office/drawing/2016/5/12/chartex" xmlns:cx7="http://schemas.microsoft.com/office/drawing/2016/5/13/chartex" xmlns:cx8="http://schemas.microsoft.com/office/drawing/2016/5/14/chartex" xmlns:mc="http://schemas.openxmlformats.org/markup-compatibility/2006" xmlns:aink="http://schemas.microsoft.com/office/drawing/2016/ink" xmlns:am3d="http://schemas.microsoft.com/office/drawing/2017/model3d" xmlns:o="urn:schemas-microsoft-com:office:office" xmlns:oel="http://schemas.microsoft.com/office/2019/extlst" xmlns:r="http://schemas.openxmlformats.org/officeDocument/2006/relationships" xmlns:m="http://schemas.openxmlformats.org/officeDocument/2006/math" xmlns:v="urn:schemas-microsoft-com:vml" xmlns:wp14="http://schemas.microsoft.com/office/word/2010/wordprocessingDrawing" xmlns:wp="http://schemas.openxmlformats.org/drawingml/2006/wordprocessingDrawing" xmlns:w10="urn:schemas-microsoft-com:office:word" xmlns:w="http://schemas.openxmlformats.org/wordprocessingml/2006/main" xmlns:w14="http://schemas.microsoft.com/office/word/2010/wordml" xmlns:w15="http://schemas.microsoft.com/office/word/2012/wordml" xmlns:w16cex="http://schemas.microsoft.com/office/word/2018/wordml/cex" xmlns:w16cid="http://schemas.microsoft.com/office/word/2016/wordml/cid" xmlns:w16="http://schemas.microsoft.com/office/word/2018/wordml" xmlns:w16sdtdh="http://schemas.microsoft.com/office/word/2020/wordml/sdtdatahash" xmlns:w16se="http://schemas.microsoft.com/office/word/2015/wordml/symex" xmlns:wpg="http://schemas.microsoft.com/office/word/2010/wordprocessingGroup" xmlns:wpi="http://schemas.microsoft.com/office/word/2010/wordprocessingInk" xmlns:wne="http://schemas.microsoft.com/office/word/2006/wordml" xmlns:wps="http://schemas.microsoft.com/office/word/2010/wordprocessingShape" mc:Ignorable="w14 w15 w16se w16cid w16 w16cex w16sdtdh wp14">
   <w:body>
     <w:p>
       <w:pPr>
@@ -108,7 +108,7 @@
                 <w:noProof/>
                 <w:webHidden/>
               </w:rPr>
-              <w:t>3</w:t>
+              <w:t>4</w:t>
             </w:r>
             <w:r>
               <w:rPr>
@@ -799,7 +799,7 @@
                 <w:noProof/>
                 <w:webHidden/>
               </w:rPr>
-              <w:t>8</w:t>
+              <w:t>9</w:t>
             </w:r>
             <w:r>
               <w:rPr>
@@ -868,7 +868,7 @@
                 <w:noProof/>
                 <w:webHidden/>
               </w:rPr>
-              <w:t>8</w:t>
+              <w:t>9</w:t>
             </w:r>
             <w:r>
               <w:rPr>
@@ -937,7 +937,7 @@
                 <w:noProof/>
                 <w:webHidden/>
               </w:rPr>
-              <w:t>8</w:t>
+              <w:t>9</w:t>
             </w:r>
             <w:r>
               <w:rPr>
@@ -1006,7 +1006,7 @@
                 <w:noProof/>
                 <w:webHidden/>
               </w:rPr>
-              <w:t>9</w:t>
+              <w:t>10</w:t>
             </w:r>
             <w:r>
               <w:rPr>
@@ -1075,7 +1075,7 @@
                 <w:noProof/>
                 <w:webHidden/>
               </w:rPr>
-              <w:t>9</w:t>
+              <w:t>10</w:t>
             </w:r>
             <w:r>
               <w:rPr>
@@ -1144,7 +1144,7 @@
                 <w:noProof/>
                 <w:webHidden/>
               </w:rPr>
-              <w:t>9</w:t>
+              <w:t>10</w:t>
             </w:r>
             <w:r>
               <w:rPr>
@@ -1213,7 +1213,7 @@
                 <w:noProof/>
                 <w:webHidden/>
               </w:rPr>
-              <w:t>9</w:t>
+              <w:t>10</w:t>
             </w:r>
             <w:r>
               <w:rPr>
@@ -1282,7 +1282,7 @@
                 <w:noProof/>
                 <w:webHidden/>
               </w:rPr>
-              <w:t>9</w:t>
+              <w:t>10</w:t>
             </w:r>
             <w:r>
               <w:rPr>
@@ -1351,7 +1351,7 @@
                 <w:noProof/>
                 <w:webHidden/>
               </w:rPr>
-              <w:t>10</w:t>
+              <w:t>11</w:t>
             </w:r>
             <w:r>
               <w:rPr>
@@ -1420,7 +1420,7 @@
                 <w:noProof/>
                 <w:webHidden/>
               </w:rPr>
-              <w:t>10</w:t>
+              <w:t>11</w:t>
             </w:r>
             <w:r>
               <w:rPr>
@@ -1491,7 +1491,7 @@
                 <w:noProof/>
                 <w:webHidden/>
               </w:rPr>
-              <w:t>10</w:t>
+              <w:t>11</w:t>
             </w:r>
             <w:r>
               <w:rPr>
@@ -1560,7 +1560,7 @@
                 <w:noProof/>
                 <w:webHidden/>
               </w:rPr>
-              <w:t>11</w:t>
+              <w:t>12</w:t>
             </w:r>
             <w:r>
               <w:rPr>
@@ -1631,7 +1631,7 @@
                 <w:noProof/>
                 <w:webHidden/>
               </w:rPr>
-              <w:t>12</w:t>
+              <w:t>13</w:t>
             </w:r>
             <w:r>
               <w:rPr>
@@ -1701,7 +1701,7 @@
                 <w:noProof/>
                 <w:webHidden/>
               </w:rPr>
-              <w:t>12</w:t>
+              <w:t>13</w:t>
             </w:r>
             <w:r>
               <w:rPr>
@@ -1772,7 +1772,7 @@
                 <w:noProof/>
                 <w:webHidden/>
               </w:rPr>
-              <w:t>14</w:t>
+              <w:t>15</w:t>
             </w:r>
             <w:r>
               <w:rPr>
@@ -1843,7 +1843,7 @@
                 <w:noProof/>
                 <w:webHidden/>
               </w:rPr>
-              <w:t>15</w:t>
+              <w:t>16</w:t>
             </w:r>
             <w:r>
               <w:rPr>
@@ -1914,7 +1914,7 @@
                 <w:noProof/>
                 <w:webHidden/>
               </w:rPr>
-              <w:t>17</w:t>
+              <w:t>18</w:t>
             </w:r>
             <w:r>
               <w:rPr>
@@ -1985,7 +1985,7 @@
                 <w:noProof/>
                 <w:webHidden/>
               </w:rPr>
-              <w:t>18</w:t>
+              <w:t>19</w:t>
             </w:r>
             <w:r>
               <w:rPr>
@@ -2056,7 +2056,7 @@
                 <w:noProof/>
                 <w:webHidden/>
               </w:rPr>
-              <w:t>20</w:t>
+              <w:t>21</w:t>
             </w:r>
             <w:r>
               <w:rPr>
@@ -2125,7 +2125,7 @@
                 <w:noProof/>
                 <w:webHidden/>
               </w:rPr>
-              <w:t>20</w:t>
+              <w:t>21</w:t>
             </w:r>
             <w:r>
               <w:rPr>
@@ -2194,7 +2194,7 @@
                 <w:noProof/>
                 <w:webHidden/>
               </w:rPr>
-              <w:t>21</w:t>
+              <w:t>22</w:t>
             </w:r>
             <w:r>
               <w:rPr>
@@ -2265,7 +2265,7 @@
                 <w:noProof/>
                 <w:webHidden/>
               </w:rPr>
-              <w:t>22</w:t>
+              <w:t>23</w:t>
             </w:r>
             <w:r>
               <w:rPr>
@@ -2336,7 +2336,7 @@
                 <w:noProof/>
                 <w:webHidden/>
               </w:rPr>
-              <w:t>24</w:t>
+              <w:t>25</w:t>
             </w:r>
             <w:r>
               <w:rPr>
@@ -2407,7 +2407,7 @@
                 <w:noProof/>
                 <w:webHidden/>
               </w:rPr>
-              <w:t>24</w:t>
+              <w:t>25</w:t>
             </w:r>
             <w:r>
               <w:rPr>
@@ -2478,7 +2478,7 @@
                 <w:noProof/>
                 <w:webHidden/>
               </w:rPr>
-              <w:t>25</w:t>
+              <w:t>26</w:t>
             </w:r>
             <w:r>
               <w:rPr>
@@ -2549,7 +2549,7 @@
                 <w:noProof/>
                 <w:webHidden/>
               </w:rPr>
-              <w:t>25</w:t>
+              <w:t>26</w:t>
             </w:r>
             <w:r>
               <w:rPr>
@@ -2618,7 +2618,7 @@
                 <w:noProof/>
                 <w:webHidden/>
               </w:rPr>
-              <w:t>26</w:t>
+              <w:t>27</w:t>
             </w:r>
             <w:r>
               <w:rPr>
@@ -2689,7 +2689,7 @@
                 <w:noProof/>
                 <w:webHidden/>
               </w:rPr>
-              <w:t>26</w:t>
+              <w:t>27</w:t>
             </w:r>
             <w:r>
               <w:rPr>
@@ -2760,7 +2760,7 @@
                 <w:noProof/>
                 <w:webHidden/>
               </w:rPr>
-              <w:t>27</w:t>
+              <w:t>28</w:t>
             </w:r>
             <w:r>
               <w:rPr>
@@ -2831,7 +2831,7 @@
                 <w:noProof/>
                 <w:webHidden/>
               </w:rPr>
-              <w:t>27</w:t>
+              <w:t>28</w:t>
             </w:r>
             <w:r>
               <w:rPr>
@@ -2900,7 +2900,7 @@
                 <w:noProof/>
                 <w:webHidden/>
               </w:rPr>
-              <w:t>29</w:t>
+              <w:t>30</w:t>
             </w:r>
             <w:r>
               <w:rPr>
@@ -2969,7 +2969,7 @@
                 <w:noProof/>
                 <w:webHidden/>
               </w:rPr>
-              <w:t>29</w:t>
+              <w:t>30</w:t>
             </w:r>
             <w:r>
               <w:rPr>
@@ -3038,7 +3038,7 @@
                 <w:noProof/>
                 <w:webHidden/>
               </w:rPr>
-              <w:t>29</w:t>
+              <w:t>30</w:t>
             </w:r>
             <w:r>
               <w:rPr>
@@ -3108,7 +3108,7 @@
                 <w:noProof/>
                 <w:webHidden/>
               </w:rPr>
-              <w:t>29</w:t>
+              <w:t>30</w:t>
             </w:r>
             <w:r>
               <w:rPr>
@@ -3178,7 +3178,7 @@
                 <w:noProof/>
                 <w:webHidden/>
               </w:rPr>
-              <w:t>31</w:t>
+              <w:t>32</w:t>
             </w:r>
             <w:r>
               <w:rPr>
@@ -3248,7 +3248,7 @@
                 <w:noProof/>
                 <w:webHidden/>
               </w:rPr>
-              <w:t>32</w:t>
+              <w:t>33</w:t>
             </w:r>
             <w:r>
               <w:rPr>
@@ -3318,7 +3318,7 @@
                 <w:noProof/>
                 <w:webHidden/>
               </w:rPr>
-              <w:t>32</w:t>
+              <w:t>33</w:t>
             </w:r>
             <w:r>
               <w:rPr>
@@ -3388,7 +3388,7 @@
                 <w:noProof/>
                 <w:webHidden/>
               </w:rPr>
-              <w:t>32</w:t>
+              <w:t>33</w:t>
             </w:r>
             <w:r>
               <w:rPr>
@@ -3458,7 +3458,7 @@
                 <w:noProof/>
                 <w:webHidden/>
               </w:rPr>
-              <w:t>33</w:t>
+              <w:t>34</w:t>
             </w:r>
             <w:r>
               <w:rPr>
@@ -3527,7 +3527,7 @@
                 <w:noProof/>
                 <w:webHidden/>
               </w:rPr>
-              <w:t>33</w:t>
+              <w:t>34</w:t>
             </w:r>
             <w:r>
               <w:rPr>
@@ -3596,7 +3596,7 @@
                 <w:noProof/>
                 <w:webHidden/>
               </w:rPr>
-              <w:t>33</w:t>
+              <w:t>34</w:t>
             </w:r>
             <w:r>
               <w:rPr>
@@ -3665,7 +3665,7 @@
                 <w:noProof/>
                 <w:webHidden/>
               </w:rPr>
-              <w:t>34</w:t>
+              <w:t>35</w:t>
             </w:r>
             <w:r>
               <w:rPr>
@@ -3734,7 +3734,7 @@
                 <w:noProof/>
                 <w:webHidden/>
               </w:rPr>
-              <w:t>35</w:t>
+              <w:t>36</w:t>
             </w:r>
             <w:r>
               <w:rPr>
@@ -3803,7 +3803,7 @@
                 <w:noProof/>
                 <w:webHidden/>
               </w:rPr>
-              <w:t>36</w:t>
+              <w:t>37</w:t>
             </w:r>
             <w:r>
               <w:rPr>
@@ -3873,7 +3873,7 @@
                 <w:noProof/>
                 <w:webHidden/>
               </w:rPr>
-              <w:t>37</w:t>
+              <w:t>38</w:t>
             </w:r>
             <w:r>
               <w:rPr>
@@ -3943,7 +3943,7 @@
                 <w:noProof/>
                 <w:webHidden/>
               </w:rPr>
-              <w:t>37</w:t>
+              <w:t>38</w:t>
             </w:r>
             <w:r>
               <w:rPr>
@@ -4013,7 +4013,7 @@
                 <w:noProof/>
                 <w:webHidden/>
               </w:rPr>
-              <w:t>38</w:t>
+              <w:t>39</w:t>
             </w:r>
             <w:r>
               <w:rPr>
@@ -4082,7 +4082,7 @@
                 <w:noProof/>
                 <w:webHidden/>
               </w:rPr>
-              <w:t>39</w:t>
+              <w:t>40</w:t>
             </w:r>
             <w:r>
               <w:rPr>
@@ -4151,7 +4151,7 @@
                 <w:noProof/>
                 <w:webHidden/>
               </w:rPr>
-              <w:t>39</w:t>
+              <w:t>40</w:t>
             </w:r>
             <w:r>
               <w:rPr>
@@ -4220,7 +4220,7 @@
                 <w:noProof/>
                 <w:webHidden/>
               </w:rPr>
-              <w:t>39</w:t>
+              <w:t>40</w:t>
             </w:r>
             <w:r>
               <w:rPr>
@@ -4289,7 +4289,7 @@
                 <w:noProof/>
                 <w:webHidden/>
               </w:rPr>
-              <w:t>39</w:t>
+              <w:t>40</w:t>
             </w:r>
             <w:r>
               <w:rPr>
@@ -4359,7 +4359,7 @@
                 <w:noProof/>
                 <w:webHidden/>
               </w:rPr>
-              <w:t>39</w:t>
+              <w:t>40</w:t>
             </w:r>
             <w:r>
               <w:rPr>
@@ -4428,7 +4428,7 @@
                 <w:noProof/>
                 <w:webHidden/>
               </w:rPr>
-              <w:t>40</w:t>
+              <w:t>41</w:t>
             </w:r>
             <w:r>
               <w:rPr>
@@ -4497,7 +4497,7 @@
                 <w:noProof/>
                 <w:webHidden/>
               </w:rPr>
-              <w:t>40</w:t>
+              <w:t>41</w:t>
             </w:r>
             <w:r>
               <w:rPr>
@@ -4566,7 +4566,7 @@
                 <w:noProof/>
                 <w:webHidden/>
               </w:rPr>
-              <w:t>40</w:t>
+              <w:t>41</w:t>
             </w:r>
             <w:r>
               <w:rPr>
@@ -4636,7 +4636,7 @@
                 <w:noProof/>
                 <w:webHidden/>
               </w:rPr>
-              <w:t>40</w:t>
+              <w:t>41</w:t>
             </w:r>
             <w:r>
               <w:rPr>
@@ -4705,7 +4705,7 @@
                 <w:noProof/>
                 <w:webHidden/>
               </w:rPr>
-              <w:t>41</w:t>
+              <w:t>42</w:t>
             </w:r>
             <w:r>
               <w:rPr>
@@ -4775,7 +4775,7 @@
                 <w:noProof/>
                 <w:webHidden/>
               </w:rPr>
-              <w:t>41</w:t>
+              <w:t>42</w:t>
             </w:r>
             <w:r>
               <w:rPr>
@@ -4845,7 +4845,7 @@
                 <w:noProof/>
                 <w:webHidden/>
               </w:rPr>
-              <w:t>42</w:t>
+              <w:t>43</w:t>
             </w:r>
             <w:r>
               <w:rPr>
@@ -4915,7 +4915,7 @@
                 <w:noProof/>
                 <w:webHidden/>
               </w:rPr>
-              <w:t>42</w:t>
+              <w:t>43</w:t>
             </w:r>
             <w:r>
               <w:rPr>
@@ -4985,7 +4985,7 @@
                 <w:noProof/>
                 <w:webHidden/>
               </w:rPr>
-              <w:t>43</w:t>
+              <w:t>44</w:t>
             </w:r>
             <w:r>
               <w:rPr>
@@ -5011,7 +5011,13 @@
     <w:p/>
     <w:p>
       <w:r>
-        <w:t xml:space="preserve">This guide is for docx4j </w:t>
+        <w:t xml:space="preserve">This guide </w:t>
+      </w:r>
+      <w:r>
+        <w:t>covers</w:t>
+      </w:r>
+      <w:r>
+        <w:t xml:space="preserve"> docx4j </w:t>
       </w:r>
       <w:r>
         <w:rPr>
@@ -5023,7 +5029,25 @@
         <w:rPr>
           <w:b/>
         </w:rPr>
-        <w:t>3.3</w:t>
+        <w:t>3.</w:t>
+      </w:r>
+      <w:r>
+        <w:rPr>
+          <w:b/>
+        </w:rPr>
+        <w:t xml:space="preserve">x </w:t>
+      </w:r>
+      <w:r>
+        <w:rPr>
+          <w:bCs/>
+        </w:rPr>
+        <w:t xml:space="preserve">and </w:t>
+      </w:r>
+      <w:r>
+        <w:rPr>
+          <w:b/>
+        </w:rPr>
+        <w:t>11.4.x</w:t>
       </w:r>
       <w:r>
         <w:t>.</w:t>
@@ -5041,12 +5065,56 @@
         <w:t>8</w:t>
       </w:r>
       <w:r>
-        <w:t xml:space="preserve"> (hence the name). </w:t>
-      </w:r>
-    </w:p>
-    <w:p>
-      <w:r>
-        <w:t>There are 2 significant changes in docx4j 8.0.0:</w:t>
+        <w:t xml:space="preserve"> (hence the name)</w:t>
+      </w:r>
+      <w:r>
+        <w:t>; the 11.4 series is for Java 11 and later.</w:t>
+      </w:r>
+      <w:r>
+        <w:t xml:space="preserve"> </w:t>
+      </w:r>
+    </w:p>
+    <w:p>
+      <w:r>
+        <w:t xml:space="preserve">The most significant change in the </w:t>
+      </w:r>
+      <w:r>
+        <w:rPr>
+          <w:b/>
+          <w:bCs/>
+        </w:rPr>
+        <w:t>11.4 series</w:t>
+      </w:r>
+      <w:r>
+        <w:t xml:space="preserve"> is that it </w:t>
+      </w:r>
+      <w:r>
+        <w:rPr>
+          <w:b/>
+          <w:bCs/>
+        </w:rPr>
+        <w:t>uses Jakarta XML Binding API 3.0</w:t>
+      </w:r>
+      <w:r>
+        <w:t xml:space="preserve">, as opposed to JAXB 2.x used in earlier versions (which import javax.xml.bind.*). Since this release uses </w:t>
+      </w:r>
+      <w:r>
+        <w:rPr>
+          <w:b/>
+          <w:bCs/>
+        </w:rPr>
+        <w:t>jakarta.xml.bind</w:t>
+      </w:r>
+      <w:r>
+        <w:t>, rather than javax.xml.bind, if you have existing code which imports javax.xml.bind, you'll need to search/replace across your code base, replacing javax.xml.bind with jakarta.xml.bind. You'll also need to replace your JAXB jars (which Maven will do for you automatically; otherwise get them from the relevant zip file).</w:t>
+      </w:r>
+      <w:r>
+        <w:t xml:space="preserve">.  </w:t>
+      </w:r>
+    </w:p>
+    <w:p>
+      <w:r>
+        <w:t>We recommend you adopt the 11.4 series:</w:t>
       </w:r>
     </w:p>
     <w:p>
@@ -5054,11 +5122,14 @@
         <w:pStyle w:val="ListParagraph"/>
         <w:numPr>
           <w:ilvl w:val="0"/>
-          <w:numId w:val="27"/>
+          <w:numId w:val="34"/>
         </w:numPr>
       </w:pPr>
       <w:r>
-        <w:t>The project is now structured as a maven multi-module project</w:t>
+        <w:t xml:space="preserve">Changes are made to this release series first, </w:t>
+      </w:r>
+      <w:r>
+        <w:t xml:space="preserve">and may or may not be back-ported </w:t>
       </w:r>
     </w:p>
     <w:p>
@@ -5066,14 +5137,39 @@
         <w:pStyle w:val="ListParagraph"/>
         <w:numPr>
           <w:ilvl w:val="0"/>
-          <w:numId w:val="27"/>
+          <w:numId w:val="34"/>
         </w:numPr>
       </w:pPr>
       <w:r>
-        <w:t>You'll need one and only one of the docx4j-JAXB-</w:t>
-      </w:r>
-      <w:r>
-        <w:t>[Internal|MOXy|ReferenceImpl] artifacts and its deps</w:t>
+        <w:t>It supports the recent Java long term releases:</w:t>
+      </w:r>
+    </w:p>
+    <w:p>
+      <w:pPr>
+        <w:pStyle w:val="ListParagraph"/>
+        <w:numPr>
+          <w:ilvl w:val="1"/>
+          <w:numId w:val="34"/>
+        </w:numPr>
+      </w:pPr>
+      <w:r>
+        <w:t>Java 11 (released Sept 2018)</w:t>
+      </w:r>
+    </w:p>
+    <w:p>
+      <w:pPr>
+        <w:pStyle w:val="ListParagraph"/>
+        <w:numPr>
+          <w:ilvl w:val="1"/>
+          <w:numId w:val="34"/>
+        </w:numPr>
+      </w:pPr>
+      <w:r>
+        <w:t>Java 17 (released Sept 2021),</w:t>
+      </w:r>
+      <w:r>
+        <w:br/>
+        <w:t>(as well as the non LTS versions after Java 11)</w:t>
       </w:r>
     </w:p>
     <w:p>
@@ -5178,7 +5274,6 @@
     </w:p>
     <w:p>
       <w:r>
-        <w:lastRenderedPageBreak/>
         <w:t>docx4j is usually deployed as part of a web application (eg on Tomcat, JBOSS, WebSphere etc – see the deployment forums).</w:t>
       </w:r>
     </w:p>
@@ -5499,7 +5594,6 @@
         </w:numPr>
       </w:pPr>
       <w:r>
-        <w:lastRenderedPageBreak/>
         <w:t>Mail merge</w:t>
       </w:r>
     </w:p>
@@ -5727,7 +5821,6 @@
     </w:p>
     <w:p>
       <w:r>
-        <w:lastRenderedPageBreak/>
         <w:t xml:space="preserve">See </w:t>
       </w:r>
       <w:hyperlink r:id="rId17" w:history="1">
@@ -6009,7 +6102,6 @@
     </w:p>
     <w:p>
       <w:r>
-        <w:lastRenderedPageBreak/>
         <w:t xml:space="preserve">This discussion is generally in English.  If you </w:t>
       </w:r>
       <w:r>
@@ -6132,6 +6224,18 @@
       </w:r>
     </w:p>
     <w:p>
+      <w:r>
+        <w:rPr>
+          <w:b/>
+          <w:bCs/>
+        </w:rPr>
+        <w:t>docx4j v11.4.x uses Jakarta XML Binding API 3.0</w:t>
+      </w:r>
+      <w:r>
+        <w:t>, as opposed to JAXB 2.x used in earlier versions (which import javax.xml.bind.*). Since this release uses jakarta.xml.bind, rather than javax.xml.bind, if you have existing code which imports javax.xml.bind, you'll need to search/replace across your code base, replacing javax.xml.bind with jakarta.xml.bind. You'll also need to replace your JAXB jars (which Maven will do for you automatically; otherwise get them from the relevant zip file).</w:t>
+      </w:r>
+    </w:p>
+    <w:p>
       <w:pPr>
         <w:pStyle w:val="Heading1"/>
       </w:pPr>
@@ -6151,25 +6255,138 @@
     </w:p>
     <w:p>
       <w:r>
+        <w:t xml:space="preserve">As noted in the introduction, current release series are docx4j </w:t>
+      </w:r>
+      <w:r>
+        <w:rPr>
+          <w:b/>
+        </w:rPr>
+        <w:t xml:space="preserve">8.3.x </w:t>
+      </w:r>
+      <w:r>
+        <w:rPr>
+          <w:bCs/>
+        </w:rPr>
+        <w:t xml:space="preserve">and </w:t>
+      </w:r>
+      <w:r>
+        <w:rPr>
+          <w:b/>
+        </w:rPr>
+        <w:t>11.4.x.</w:t>
+      </w:r>
+    </w:p>
+    <w:p>
+      <w:r>
+        <w:t>We recommend you adopt the 11.4 series if possible:</w:t>
+      </w:r>
+    </w:p>
+    <w:p>
+      <w:pPr>
+        <w:pStyle w:val="ListParagraph"/>
+        <w:numPr>
+          <w:ilvl w:val="0"/>
+          <w:numId w:val="34"/>
+        </w:numPr>
+      </w:pPr>
+      <w:r>
+        <w:t xml:space="preserve">Changes are made to this release series first, and may or may not be back-ported </w:t>
+      </w:r>
+    </w:p>
+    <w:p>
+      <w:pPr>
+        <w:pStyle w:val="ListParagraph"/>
+        <w:numPr>
+          <w:ilvl w:val="0"/>
+          <w:numId w:val="34"/>
+        </w:numPr>
+      </w:pPr>
+      <w:r>
+        <w:t>It supports the recent Java long term releases:</w:t>
+      </w:r>
+    </w:p>
+    <w:p>
+      <w:pPr>
+        <w:pStyle w:val="ListParagraph"/>
+        <w:numPr>
+          <w:ilvl w:val="1"/>
+          <w:numId w:val="34"/>
+        </w:numPr>
+      </w:pPr>
+      <w:r>
+        <w:t>Java 11 (released Sept 2018)</w:t>
+      </w:r>
+    </w:p>
+    <w:p>
+      <w:pPr>
+        <w:pStyle w:val="ListParagraph"/>
+        <w:numPr>
+          <w:ilvl w:val="1"/>
+          <w:numId w:val="34"/>
+        </w:numPr>
+      </w:pPr>
+      <w:r>
+        <w:t>Java 17 (released Sept 2021),</w:t>
+      </w:r>
+      <w:r>
+        <w:br/>
+        <w:t>(as well as the non LTS versions after Java 11)</w:t>
+      </w:r>
+    </w:p>
+    <w:p>
+      <w:r>
         <w:rPr>
           <w:lang w:val="en-US"/>
         </w:rPr>
-        <w:t>To use docx4j 8.</w:t>
+        <w:t xml:space="preserve">To use docx4j 11.4.9, ensure any code references </w:t>
+      </w:r>
+      <w:r>
+        <w:rPr>
+          <w:b/>
+          <w:bCs/>
+        </w:rPr>
+        <w:t>jakarta.xml.bind</w:t>
       </w:r>
       <w:r>
         <w:rPr>
           <w:lang w:val="en-US"/>
         </w:rPr>
-        <w:t>3.3</w:t>
+        <w:t xml:space="preserve"> (not </w:t>
+      </w:r>
+      <w:r>
+        <w:t>ja</w:t>
+      </w:r>
+      <w:r>
+        <w:t>v</w:t>
+      </w:r>
+      <w:r>
+        <w:t>a</w:t>
+      </w:r>
+      <w:r>
+        <w:t>x</w:t>
+      </w:r>
+      <w:r>
+        <w:t>.xml.bind</w:t>
+      </w:r>
+      <w:r>
+        <w:t xml:space="preserve">), and </w:t>
       </w:r>
       <w:r>
         <w:rPr>
           <w:lang w:val="en-US"/>
         </w:rPr>
-        <w:t xml:space="preserve">, add </w:t>
-      </w:r>
-      <w:r>
-        <w:t>one and only one of the following to your project:</w:t>
+        <w:t xml:space="preserve">add </w:t>
+      </w:r>
+      <w:r>
+        <w:rPr>
+          <w:b/>
+          <w:bCs/>
+          <w:u w:val="single"/>
+        </w:rPr>
+        <w:t>one and only one</w:t>
+      </w:r>
+      <w:r>
+        <w:t xml:space="preserve"> of the following to your project:</w:t>
       </w:r>
     </w:p>
     <w:p>
@@ -6199,7 +6416,7 @@
           <w:lang w:val="en-US"/>
         </w:rPr>
         <w:tab/>
-        <w:t>&lt;!-- use the JAXB shipped in Java 8 --&gt;</w:t>
+        <w:t>&lt;!-- use the JAXB Reference Implementation --&gt;</w:t>
       </w:r>
     </w:p>
     <w:p>
@@ -6328,7 +6545,7 @@
           <w:u w:val="single"/>
           <w:lang w:val="en-US"/>
         </w:rPr>
-        <w:t>Internal</w:t>
+        <w:t>ReferenceImpl</w:t>
       </w:r>
       <w:r>
         <w:rPr>
@@ -6376,7 +6593,7 @@
           <w:lang w:val="en-US"/>
         </w:rPr>
         <w:tab/>
-        <w:t>&lt;version&gt;8.</w:t>
+        <w:t>&lt;version&gt;</w:t>
       </w:r>
       <w:r>
         <w:rPr>
@@ -6385,7 +6602,7 @@
           <w:szCs w:val="16"/>
           <w:lang w:val="en-US"/>
         </w:rPr>
-        <w:t>3.3</w:t>
+        <w:t>11.4.9</w:t>
       </w:r>
       <w:r>
         <w:rPr>
@@ -6483,7 +6700,7 @@
           <w:lang w:val="en-US"/>
         </w:rPr>
         <w:tab/>
-        <w:t>&lt;!-- use the JAXB Reference Implementation --&gt;</w:t>
+        <w:t>&lt;!-- use the MOXy JAXB implementation --&gt;</w:t>
       </w:r>
     </w:p>
     <w:p>
@@ -6612,7 +6829,7 @@
           <w:u w:val="single"/>
           <w:lang w:val="en-US"/>
         </w:rPr>
-        <w:t>ReferenceImpl</w:t>
+        <w:t>MOXy</w:t>
       </w:r>
       <w:r>
         <w:rPr>
@@ -6660,7 +6877,7 @@
           <w:lang w:val="en-US"/>
         </w:rPr>
         <w:tab/>
-        <w:t>&lt;version&gt;8.</w:t>
+        <w:t>&lt;version&gt;</w:t>
       </w:r>
       <w:r>
         <w:rPr>
@@ -6669,7 +6886,7 @@
           <w:szCs w:val="16"/>
           <w:lang w:val="en-US"/>
         </w:rPr>
-        <w:t>3.3</w:t>
+        <w:t>11.4.9</w:t>
       </w:r>
       <w:r>
         <w:rPr>
@@ -6713,6 +6930,44 @@
     </w:p>
     <w:p>
       <w:pPr>
+        <w:rPr>
+          <w:lang w:val="en-US"/>
+        </w:rPr>
+      </w:pPr>
+    </w:p>
+    <w:p>
+      <w:r>
+        <w:rPr>
+          <w:lang w:val="en-US"/>
+        </w:rPr>
+        <w:t xml:space="preserve">To use docx4j </w:t>
+      </w:r>
+      <w:r>
+        <w:rPr>
+          <w:lang w:val="en-US"/>
+        </w:rPr>
+        <w:t>8.3.8</w:t>
+      </w:r>
+      <w:r>
+        <w:rPr>
+          <w:lang w:val="en-US"/>
+        </w:rPr>
+        <w:t xml:space="preserve">, add </w:t>
+      </w:r>
+      <w:r>
+        <w:rPr>
+          <w:b/>
+          <w:bCs/>
+          <w:u w:val="single"/>
+        </w:rPr>
+        <w:t>one and only one</w:t>
+      </w:r>
+      <w:r>
+        <w:t xml:space="preserve"> of the following to your project:</w:t>
+      </w:r>
+    </w:p>
+    <w:p>
+      <w:pPr>
         <w:spacing w:after="0"/>
         <w:rPr>
           <w:rFonts w:ascii="Consolas" w:hAnsi="Consolas"/>
@@ -6738,36 +6993,7 @@
           <w:lang w:val="en-US"/>
         </w:rPr>
         <w:tab/>
-      </w:r>
-    </w:p>
-    <w:p>
-      <w:pPr>
-        <w:spacing w:after="0"/>
-        <w:rPr>
-          <w:rFonts w:ascii="Consolas" w:hAnsi="Consolas"/>
-          <w:sz w:val="16"/>
-          <w:szCs w:val="16"/>
-          <w:lang w:val="en-US"/>
-        </w:rPr>
-      </w:pPr>
-      <w:r>
-        <w:rPr>
-          <w:rFonts w:ascii="Consolas" w:hAnsi="Consolas"/>
-          <w:sz w:val="16"/>
-          <w:szCs w:val="16"/>
-          <w:lang w:val="en-US"/>
-        </w:rPr>
-        <w:tab/>
-      </w:r>
-      <w:r>
-        <w:rPr>
-          <w:rFonts w:ascii="Consolas" w:hAnsi="Consolas"/>
-          <w:sz w:val="16"/>
-          <w:szCs w:val="16"/>
-          <w:lang w:val="en-US"/>
-        </w:rPr>
-        <w:tab/>
-        <w:t>&lt;!-- use the MOXy JAXB implementation --&gt;</w:t>
+        <w:t>&lt;!-- use the JAXB shipped in Java 8 --&gt;</w:t>
       </w:r>
     </w:p>
     <w:p>
@@ -6896,6 +7122,574 @@
           <w:u w:val="single"/>
           <w:lang w:val="en-US"/>
         </w:rPr>
+        <w:t>Internal</w:t>
+      </w:r>
+      <w:r>
+        <w:rPr>
+          <w:rFonts w:ascii="Consolas" w:hAnsi="Consolas"/>
+          <w:sz w:val="16"/>
+          <w:szCs w:val="16"/>
+          <w:lang w:val="en-US"/>
+        </w:rPr>
+        <w:t>&lt;/artifactId&gt;</w:t>
+      </w:r>
+    </w:p>
+    <w:p>
+      <w:pPr>
+        <w:spacing w:after="0"/>
+        <w:rPr>
+          <w:rFonts w:ascii="Consolas" w:hAnsi="Consolas"/>
+          <w:sz w:val="16"/>
+          <w:szCs w:val="16"/>
+          <w:lang w:val="en-US"/>
+        </w:rPr>
+      </w:pPr>
+      <w:r>
+        <w:rPr>
+          <w:rFonts w:ascii="Consolas" w:hAnsi="Consolas"/>
+          <w:sz w:val="16"/>
+          <w:szCs w:val="16"/>
+          <w:lang w:val="en-US"/>
+        </w:rPr>
+        <w:tab/>
+      </w:r>
+      <w:r>
+        <w:rPr>
+          <w:rFonts w:ascii="Consolas" w:hAnsi="Consolas"/>
+          <w:sz w:val="16"/>
+          <w:szCs w:val="16"/>
+          <w:lang w:val="en-US"/>
+        </w:rPr>
+        <w:tab/>
+      </w:r>
+      <w:r>
+        <w:rPr>
+          <w:rFonts w:ascii="Consolas" w:hAnsi="Consolas"/>
+          <w:sz w:val="16"/>
+          <w:szCs w:val="16"/>
+          <w:lang w:val="en-US"/>
+        </w:rPr>
+        <w:tab/>
+        <w:t>&lt;version&gt;</w:t>
+      </w:r>
+      <w:r>
+        <w:rPr>
+          <w:rFonts w:ascii="Consolas" w:hAnsi="Consolas"/>
+          <w:sz w:val="16"/>
+          <w:szCs w:val="16"/>
+          <w:lang w:val="en-US"/>
+        </w:rPr>
+        <w:t>8.3.8</w:t>
+      </w:r>
+      <w:r>
+        <w:rPr>
+          <w:rFonts w:ascii="Consolas" w:hAnsi="Consolas"/>
+          <w:sz w:val="16"/>
+          <w:szCs w:val="16"/>
+          <w:lang w:val="en-US"/>
+        </w:rPr>
+        <w:t>&lt;/version&gt;</w:t>
+      </w:r>
+    </w:p>
+    <w:p>
+      <w:pPr>
+        <w:spacing w:after="0"/>
+        <w:rPr>
+          <w:rFonts w:ascii="Consolas" w:hAnsi="Consolas"/>
+          <w:sz w:val="16"/>
+          <w:szCs w:val="16"/>
+          <w:lang w:val="en-US"/>
+        </w:rPr>
+      </w:pPr>
+      <w:r>
+        <w:rPr>
+          <w:rFonts w:ascii="Consolas" w:hAnsi="Consolas"/>
+          <w:sz w:val="16"/>
+          <w:szCs w:val="16"/>
+          <w:lang w:val="en-US"/>
+        </w:rPr>
+        <w:tab/>
+      </w:r>
+      <w:r>
+        <w:rPr>
+          <w:rFonts w:ascii="Consolas" w:hAnsi="Consolas"/>
+          <w:sz w:val="16"/>
+          <w:szCs w:val="16"/>
+          <w:lang w:val="en-US"/>
+        </w:rPr>
+        <w:tab/>
+        <w:t>&lt;/dependency&gt;</w:t>
+      </w:r>
+    </w:p>
+    <w:p>
+      <w:pPr>
+        <w:spacing w:after="0"/>
+        <w:rPr>
+          <w:rFonts w:ascii="Consolas" w:hAnsi="Consolas"/>
+          <w:sz w:val="16"/>
+          <w:szCs w:val="16"/>
+          <w:lang w:val="en-US"/>
+        </w:rPr>
+      </w:pPr>
+      <w:r>
+        <w:rPr>
+          <w:rFonts w:ascii="Consolas" w:hAnsi="Consolas"/>
+          <w:sz w:val="16"/>
+          <w:szCs w:val="16"/>
+          <w:lang w:val="en-US"/>
+        </w:rPr>
+        <w:tab/>
+      </w:r>
+      <w:r>
+        <w:rPr>
+          <w:rFonts w:ascii="Consolas" w:hAnsi="Consolas"/>
+          <w:sz w:val="16"/>
+          <w:szCs w:val="16"/>
+          <w:lang w:val="en-US"/>
+        </w:rPr>
+        <w:tab/>
+      </w:r>
+    </w:p>
+    <w:p>
+      <w:pPr>
+        <w:spacing w:after="0"/>
+        <w:rPr>
+          <w:rFonts w:ascii="Consolas" w:hAnsi="Consolas"/>
+          <w:sz w:val="16"/>
+          <w:szCs w:val="16"/>
+          <w:lang w:val="en-US"/>
+        </w:rPr>
+      </w:pPr>
+      <w:r>
+        <w:rPr>
+          <w:rFonts w:ascii="Consolas" w:hAnsi="Consolas"/>
+          <w:sz w:val="16"/>
+          <w:szCs w:val="16"/>
+          <w:lang w:val="en-US"/>
+        </w:rPr>
+        <w:tab/>
+      </w:r>
+      <w:r>
+        <w:rPr>
+          <w:rFonts w:ascii="Consolas" w:hAnsi="Consolas"/>
+          <w:sz w:val="16"/>
+          <w:szCs w:val="16"/>
+          <w:lang w:val="en-US"/>
+        </w:rPr>
+        <w:tab/>
+        <w:t>&lt;!-- use the JAXB Reference Implementation --&gt;</w:t>
+      </w:r>
+    </w:p>
+    <w:p>
+      <w:pPr>
+        <w:spacing w:after="0"/>
+        <w:rPr>
+          <w:rFonts w:ascii="Consolas" w:hAnsi="Consolas"/>
+          <w:sz w:val="16"/>
+          <w:szCs w:val="16"/>
+          <w:lang w:val="en-US"/>
+        </w:rPr>
+      </w:pPr>
+      <w:r>
+        <w:rPr>
+          <w:rFonts w:ascii="Consolas" w:hAnsi="Consolas"/>
+          <w:sz w:val="16"/>
+          <w:szCs w:val="16"/>
+          <w:lang w:val="en-US"/>
+        </w:rPr>
+        <w:tab/>
+      </w:r>
+      <w:r>
+        <w:rPr>
+          <w:rFonts w:ascii="Consolas" w:hAnsi="Consolas"/>
+          <w:sz w:val="16"/>
+          <w:szCs w:val="16"/>
+          <w:lang w:val="en-US"/>
+        </w:rPr>
+        <w:tab/>
+        <w:t>&lt;dependency&gt;</w:t>
+      </w:r>
+    </w:p>
+    <w:p>
+      <w:pPr>
+        <w:spacing w:after="0"/>
+        <w:rPr>
+          <w:rFonts w:ascii="Consolas" w:hAnsi="Consolas"/>
+          <w:sz w:val="16"/>
+          <w:szCs w:val="16"/>
+          <w:lang w:val="en-US"/>
+        </w:rPr>
+      </w:pPr>
+      <w:r>
+        <w:rPr>
+          <w:rFonts w:ascii="Consolas" w:hAnsi="Consolas"/>
+          <w:sz w:val="16"/>
+          <w:szCs w:val="16"/>
+          <w:lang w:val="en-US"/>
+        </w:rPr>
+        <w:tab/>
+      </w:r>
+      <w:r>
+        <w:rPr>
+          <w:rFonts w:ascii="Consolas" w:hAnsi="Consolas"/>
+          <w:sz w:val="16"/>
+          <w:szCs w:val="16"/>
+          <w:lang w:val="en-US"/>
+        </w:rPr>
+        <w:tab/>
+      </w:r>
+      <w:r>
+        <w:rPr>
+          <w:rFonts w:ascii="Consolas" w:hAnsi="Consolas"/>
+          <w:sz w:val="16"/>
+          <w:szCs w:val="16"/>
+          <w:lang w:val="en-US"/>
+        </w:rPr>
+        <w:tab/>
+        <w:t>&lt;groupId&gt;org.docx4j&lt;/groupId&gt;</w:t>
+      </w:r>
+    </w:p>
+    <w:p>
+      <w:pPr>
+        <w:spacing w:after="0"/>
+        <w:rPr>
+          <w:rFonts w:ascii="Consolas" w:hAnsi="Consolas"/>
+          <w:sz w:val="16"/>
+          <w:szCs w:val="16"/>
+          <w:lang w:val="en-US"/>
+        </w:rPr>
+      </w:pPr>
+      <w:r>
+        <w:rPr>
+          <w:rFonts w:ascii="Consolas" w:hAnsi="Consolas"/>
+          <w:sz w:val="16"/>
+          <w:szCs w:val="16"/>
+          <w:lang w:val="en-US"/>
+        </w:rPr>
+        <w:tab/>
+      </w:r>
+      <w:r>
+        <w:rPr>
+          <w:rFonts w:ascii="Consolas" w:hAnsi="Consolas"/>
+          <w:sz w:val="16"/>
+          <w:szCs w:val="16"/>
+          <w:lang w:val="en-US"/>
+        </w:rPr>
+        <w:tab/>
+      </w:r>
+      <w:r>
+        <w:rPr>
+          <w:rFonts w:ascii="Consolas" w:hAnsi="Consolas"/>
+          <w:sz w:val="16"/>
+          <w:szCs w:val="16"/>
+          <w:lang w:val="en-US"/>
+        </w:rPr>
+        <w:tab/>
+        <w:t>&lt;artifactId&gt;</w:t>
+      </w:r>
+      <w:r>
+        <w:rPr>
+          <w:rFonts w:ascii="Consolas" w:hAnsi="Consolas"/>
+          <w:b/>
+          <w:sz w:val="16"/>
+          <w:szCs w:val="16"/>
+          <w:lang w:val="en-US"/>
+        </w:rPr>
+        <w:t>docx4j-JAXB-</w:t>
+      </w:r>
+      <w:r>
+        <w:rPr>
+          <w:rFonts w:ascii="Consolas" w:hAnsi="Consolas"/>
+          <w:b/>
+          <w:sz w:val="16"/>
+          <w:szCs w:val="16"/>
+          <w:u w:val="single"/>
+          <w:lang w:val="en-US"/>
+        </w:rPr>
+        <w:t>ReferenceImpl</w:t>
+      </w:r>
+      <w:r>
+        <w:rPr>
+          <w:rFonts w:ascii="Consolas" w:hAnsi="Consolas"/>
+          <w:sz w:val="16"/>
+          <w:szCs w:val="16"/>
+          <w:lang w:val="en-US"/>
+        </w:rPr>
+        <w:t>&lt;/artifactId&gt;</w:t>
+      </w:r>
+    </w:p>
+    <w:p>
+      <w:pPr>
+        <w:spacing w:after="0"/>
+        <w:rPr>
+          <w:rFonts w:ascii="Consolas" w:hAnsi="Consolas"/>
+          <w:sz w:val="16"/>
+          <w:szCs w:val="16"/>
+          <w:lang w:val="en-US"/>
+        </w:rPr>
+      </w:pPr>
+      <w:r>
+        <w:rPr>
+          <w:rFonts w:ascii="Consolas" w:hAnsi="Consolas"/>
+          <w:sz w:val="16"/>
+          <w:szCs w:val="16"/>
+          <w:lang w:val="en-US"/>
+        </w:rPr>
+        <w:tab/>
+      </w:r>
+      <w:r>
+        <w:rPr>
+          <w:rFonts w:ascii="Consolas" w:hAnsi="Consolas"/>
+          <w:sz w:val="16"/>
+          <w:szCs w:val="16"/>
+          <w:lang w:val="en-US"/>
+        </w:rPr>
+        <w:tab/>
+      </w:r>
+      <w:r>
+        <w:rPr>
+          <w:rFonts w:ascii="Consolas" w:hAnsi="Consolas"/>
+          <w:sz w:val="16"/>
+          <w:szCs w:val="16"/>
+          <w:lang w:val="en-US"/>
+        </w:rPr>
+        <w:tab/>
+        <w:t>&lt;version&gt;</w:t>
+      </w:r>
+      <w:r>
+        <w:rPr>
+          <w:rFonts w:ascii="Consolas" w:hAnsi="Consolas"/>
+          <w:sz w:val="16"/>
+          <w:szCs w:val="16"/>
+          <w:lang w:val="en-US"/>
+        </w:rPr>
+        <w:t>8.3.8</w:t>
+      </w:r>
+      <w:r>
+        <w:rPr>
+          <w:rFonts w:ascii="Consolas" w:hAnsi="Consolas"/>
+          <w:sz w:val="16"/>
+          <w:szCs w:val="16"/>
+          <w:lang w:val="en-US"/>
+        </w:rPr>
+        <w:t>&lt;/version&gt;</w:t>
+      </w:r>
+    </w:p>
+    <w:p>
+      <w:pPr>
+        <w:spacing w:after="0"/>
+        <w:rPr>
+          <w:rFonts w:ascii="Consolas" w:hAnsi="Consolas"/>
+          <w:sz w:val="16"/>
+          <w:szCs w:val="16"/>
+          <w:lang w:val="en-US"/>
+        </w:rPr>
+      </w:pPr>
+      <w:r>
+        <w:rPr>
+          <w:rFonts w:ascii="Consolas" w:hAnsi="Consolas"/>
+          <w:sz w:val="16"/>
+          <w:szCs w:val="16"/>
+          <w:lang w:val="en-US"/>
+        </w:rPr>
+        <w:tab/>
+      </w:r>
+      <w:r>
+        <w:rPr>
+          <w:rFonts w:ascii="Consolas" w:hAnsi="Consolas"/>
+          <w:sz w:val="16"/>
+          <w:szCs w:val="16"/>
+          <w:lang w:val="en-US"/>
+        </w:rPr>
+        <w:tab/>
+        <w:t>&lt;/dependency&gt;</w:t>
+      </w:r>
+    </w:p>
+    <w:p>
+      <w:pPr>
+        <w:spacing w:after="0"/>
+        <w:rPr>
+          <w:rFonts w:ascii="Consolas" w:hAnsi="Consolas"/>
+          <w:sz w:val="16"/>
+          <w:szCs w:val="16"/>
+          <w:lang w:val="en-US"/>
+        </w:rPr>
+      </w:pPr>
+      <w:r>
+        <w:rPr>
+          <w:rFonts w:ascii="Consolas" w:hAnsi="Consolas"/>
+          <w:sz w:val="16"/>
+          <w:szCs w:val="16"/>
+          <w:lang w:val="en-US"/>
+        </w:rPr>
+        <w:tab/>
+      </w:r>
+      <w:r>
+        <w:rPr>
+          <w:rFonts w:ascii="Consolas" w:hAnsi="Consolas"/>
+          <w:sz w:val="16"/>
+          <w:szCs w:val="16"/>
+          <w:lang w:val="en-US"/>
+        </w:rPr>
+        <w:tab/>
+      </w:r>
+    </w:p>
+    <w:p>
+      <w:pPr>
+        <w:spacing w:after="0"/>
+        <w:rPr>
+          <w:rFonts w:ascii="Consolas" w:hAnsi="Consolas"/>
+          <w:sz w:val="16"/>
+          <w:szCs w:val="16"/>
+          <w:lang w:val="en-US"/>
+        </w:rPr>
+      </w:pPr>
+      <w:r>
+        <w:rPr>
+          <w:rFonts w:ascii="Consolas" w:hAnsi="Consolas"/>
+          <w:sz w:val="16"/>
+          <w:szCs w:val="16"/>
+          <w:lang w:val="en-US"/>
+        </w:rPr>
+        <w:tab/>
+      </w:r>
+      <w:r>
+        <w:rPr>
+          <w:rFonts w:ascii="Consolas" w:hAnsi="Consolas"/>
+          <w:sz w:val="16"/>
+          <w:szCs w:val="16"/>
+          <w:lang w:val="en-US"/>
+        </w:rPr>
+        <w:tab/>
+        <w:t>&lt;!-- use the MOXy JAXB implementation --&gt;</w:t>
+      </w:r>
+    </w:p>
+    <w:p>
+      <w:pPr>
+        <w:spacing w:after="0"/>
+        <w:rPr>
+          <w:rFonts w:ascii="Consolas" w:hAnsi="Consolas"/>
+          <w:sz w:val="16"/>
+          <w:szCs w:val="16"/>
+          <w:lang w:val="en-US"/>
+        </w:rPr>
+      </w:pPr>
+      <w:r>
+        <w:rPr>
+          <w:rFonts w:ascii="Consolas" w:hAnsi="Consolas"/>
+          <w:sz w:val="16"/>
+          <w:szCs w:val="16"/>
+          <w:lang w:val="en-US"/>
+        </w:rPr>
+        <w:tab/>
+      </w:r>
+      <w:r>
+        <w:rPr>
+          <w:rFonts w:ascii="Consolas" w:hAnsi="Consolas"/>
+          <w:sz w:val="16"/>
+          <w:szCs w:val="16"/>
+          <w:lang w:val="en-US"/>
+        </w:rPr>
+        <w:tab/>
+        <w:t>&lt;dependency&gt;</w:t>
+      </w:r>
+    </w:p>
+    <w:p>
+      <w:pPr>
+        <w:spacing w:after="0"/>
+        <w:rPr>
+          <w:rFonts w:ascii="Consolas" w:hAnsi="Consolas"/>
+          <w:sz w:val="16"/>
+          <w:szCs w:val="16"/>
+          <w:lang w:val="en-US"/>
+        </w:rPr>
+      </w:pPr>
+      <w:r>
+        <w:rPr>
+          <w:rFonts w:ascii="Consolas" w:hAnsi="Consolas"/>
+          <w:sz w:val="16"/>
+          <w:szCs w:val="16"/>
+          <w:lang w:val="en-US"/>
+        </w:rPr>
+        <w:tab/>
+      </w:r>
+      <w:r>
+        <w:rPr>
+          <w:rFonts w:ascii="Consolas" w:hAnsi="Consolas"/>
+          <w:sz w:val="16"/>
+          <w:szCs w:val="16"/>
+          <w:lang w:val="en-US"/>
+        </w:rPr>
+        <w:tab/>
+      </w:r>
+      <w:r>
+        <w:rPr>
+          <w:rFonts w:ascii="Consolas" w:hAnsi="Consolas"/>
+          <w:sz w:val="16"/>
+          <w:szCs w:val="16"/>
+          <w:lang w:val="en-US"/>
+        </w:rPr>
+        <w:tab/>
+        <w:t>&lt;groupId&gt;org.docx4j&lt;/groupId&gt;</w:t>
+      </w:r>
+    </w:p>
+    <w:p>
+      <w:pPr>
+        <w:spacing w:after="0"/>
+        <w:rPr>
+          <w:rFonts w:ascii="Consolas" w:hAnsi="Consolas"/>
+          <w:sz w:val="16"/>
+          <w:szCs w:val="16"/>
+          <w:lang w:val="en-US"/>
+        </w:rPr>
+      </w:pPr>
+      <w:r>
+        <w:rPr>
+          <w:rFonts w:ascii="Consolas" w:hAnsi="Consolas"/>
+          <w:sz w:val="16"/>
+          <w:szCs w:val="16"/>
+          <w:lang w:val="en-US"/>
+        </w:rPr>
+        <w:tab/>
+      </w:r>
+      <w:r>
+        <w:rPr>
+          <w:rFonts w:ascii="Consolas" w:hAnsi="Consolas"/>
+          <w:sz w:val="16"/>
+          <w:szCs w:val="16"/>
+          <w:lang w:val="en-US"/>
+        </w:rPr>
+        <w:tab/>
+      </w:r>
+      <w:r>
+        <w:rPr>
+          <w:rFonts w:ascii="Consolas" w:hAnsi="Consolas"/>
+          <w:sz w:val="16"/>
+          <w:szCs w:val="16"/>
+          <w:lang w:val="en-US"/>
+        </w:rPr>
+        <w:tab/>
+        <w:t>&lt;artifactId&gt;</w:t>
+      </w:r>
+      <w:r>
+        <w:rPr>
+          <w:rFonts w:ascii="Consolas" w:hAnsi="Consolas"/>
+          <w:b/>
+          <w:sz w:val="16"/>
+          <w:szCs w:val="16"/>
+          <w:lang w:val="en-US"/>
+        </w:rPr>
+        <w:t>docx4j-JAXB-</w:t>
+      </w:r>
+      <w:r>
+        <w:rPr>
+          <w:rFonts w:ascii="Consolas" w:hAnsi="Consolas"/>
+          <w:b/>
+          <w:sz w:val="16"/>
+          <w:szCs w:val="16"/>
+          <w:u w:val="single"/>
+          <w:lang w:val="en-US"/>
+        </w:rPr>
         <w:t>MOXy</w:t>
       </w:r>
       <w:r>
@@ -6925,7 +7719,6 @@
           <w:szCs w:val="16"/>
           <w:lang w:val="en-US"/>
         </w:rPr>
-        <w:lastRenderedPageBreak/>
         <w:tab/>
       </w:r>
       <w:r>
@@ -6945,7 +7738,7 @@
           <w:lang w:val="en-US"/>
         </w:rPr>
         <w:tab/>
-        <w:t>&lt;version&gt;8.</w:t>
+        <w:t>&lt;version&gt;</w:t>
       </w:r>
       <w:r>
         <w:rPr>
@@ -6954,7 +7747,7 @@
           <w:szCs w:val="16"/>
           <w:lang w:val="en-US"/>
         </w:rPr>
-        <w:t>3.3</w:t>
+        <w:t>8.3.8</w:t>
       </w:r>
       <w:r>
         <w:rPr>
@@ -7219,24 +8012,14 @@
       </w:r>
     </w:p>
     <w:p>
-      <w:pPr>
-        <w:pStyle w:val="NormalWeb"/>
-        <w:shd w:val="clear" w:color="auto" w:fill="FFFFFF"/>
-        <w:rPr>
-          <w:rFonts w:ascii="Verdana" w:hAnsi="Verdana"/>
-          <w:color w:val="000000"/>
-          <w:sz w:val="20"/>
-          <w:szCs w:val="20"/>
-        </w:rPr>
-      </w:pPr>
-      <w:r>
-        <w:rPr>
-          <w:rFonts w:ascii="Verdana" w:hAnsi="Verdana"/>
-          <w:color w:val="000000"/>
-          <w:sz w:val="20"/>
-          <w:szCs w:val="20"/>
-        </w:rPr>
-        <w:t>So you need the slf4j api jar on your classpath:</w:t>
+      <w:r>
+        <w:t>So you need the slf4j api jar on your classpath</w:t>
+      </w:r>
+      <w:r>
+        <w:t xml:space="preserve"> (which Maven should do for you automatically)</w:t>
+      </w:r>
+      <w:r>
+        <w:t>:</w:t>
       </w:r>
     </w:p>
     <w:p>
@@ -7437,18 +8220,19 @@
         <w:spacing w:after="0" w:line="240" w:lineRule="auto"/>
         <w:rPr>
           <w:rFonts w:ascii="Consolas" w:hAnsi="Consolas" w:cs="Consolas"/>
-          <w:sz w:val="19"/>
-          <w:szCs w:val="19"/>
-        </w:rPr>
-      </w:pPr>
-      <w:r>
-        <w:rPr>
-          <w:rFonts w:ascii="Consolas" w:hAnsi="Consolas" w:cs="Consolas"/>
           <w:color w:val="0000FF"/>
           <w:sz w:val="19"/>
           <w:szCs w:val="19"/>
         </w:rPr>
-        <w:t xml:space="preserve">    &lt;</w:t>
+      </w:pPr>
+      <w:r>
+        <w:rPr>
+          <w:rFonts w:ascii="Consolas" w:hAnsi="Consolas" w:cs="Consolas"/>
+          <w:color w:val="0000FF"/>
+          <w:sz w:val="19"/>
+          <w:szCs w:val="19"/>
+        </w:rPr>
+        <w:t xml:space="preserve">  &lt;/</w:t>
       </w:r>
       <w:r>
         <w:rPr>
@@ -7457,7 +8241,7 @@
           <w:sz w:val="19"/>
           <w:szCs w:val="19"/>
         </w:rPr>
-        <w:t>version</w:t>
+        <w:t>dependency</w:t>
       </w:r>
       <w:r>
         <w:rPr>
@@ -7468,48 +8252,14 @@
         </w:rPr>
         <w:t>&gt;</w:t>
       </w:r>
-      <w:r>
-        <w:rPr>
-          <w:rFonts w:ascii="Consolas" w:hAnsi="Consolas" w:cs="Consolas"/>
-          <w:sz w:val="19"/>
-          <w:szCs w:val="19"/>
-        </w:rPr>
-        <w:t>1.7.</w:t>
-      </w:r>
-      <w:r>
-        <w:rPr>
-          <w:rFonts w:ascii="Consolas" w:hAnsi="Consolas" w:cs="Consolas"/>
-          <w:sz w:val="19"/>
-          <w:szCs w:val="19"/>
-        </w:rPr>
-        <w:t>26</w:t>
-      </w:r>
-      <w:r>
-        <w:rPr>
-          <w:rFonts w:ascii="Consolas" w:hAnsi="Consolas" w:cs="Consolas"/>
-          <w:color w:val="0000FF"/>
-          <w:sz w:val="19"/>
-          <w:szCs w:val="19"/>
-        </w:rPr>
-        <w:t>&lt;/</w:t>
-      </w:r>
-      <w:r>
-        <w:rPr>
-          <w:rFonts w:ascii="Consolas" w:hAnsi="Consolas" w:cs="Consolas"/>
-          <w:color w:val="A31515"/>
-          <w:sz w:val="19"/>
-          <w:szCs w:val="19"/>
-        </w:rPr>
-        <w:t>version</w:t>
-      </w:r>
-      <w:r>
-        <w:rPr>
-          <w:rFonts w:ascii="Consolas" w:hAnsi="Consolas" w:cs="Consolas"/>
-          <w:color w:val="0000FF"/>
-          <w:sz w:val="19"/>
-          <w:szCs w:val="19"/>
-        </w:rPr>
-        <w:t>&gt;</w:t>
+    </w:p>
+    <w:p/>
+    <w:p>
+      <w:r>
+        <w:t>For anything to be logged, you need a logging implementation.  Here we assume you will use logback as your implementation</w:t>
+      </w:r>
+      <w:r>
+        <w:t>:</w:t>
       </w:r>
     </w:p>
     <w:p>
@@ -7520,11 +8270,28 @@
         <w:spacing w:after="0" w:line="240" w:lineRule="auto"/>
         <w:rPr>
           <w:rFonts w:ascii="Consolas" w:hAnsi="Consolas" w:cs="Consolas"/>
+          <w:sz w:val="19"/>
+          <w:szCs w:val="19"/>
+        </w:rPr>
+      </w:pPr>
+      <w:r>
+        <w:rPr>
+          <w:rFonts w:ascii="Consolas" w:hAnsi="Consolas" w:cs="Consolas"/>
           <w:color w:val="0000FF"/>
           <w:sz w:val="19"/>
           <w:szCs w:val="19"/>
         </w:rPr>
-      </w:pPr>
+        <w:t xml:space="preserve">  &lt;</w:t>
+      </w:r>
+      <w:r>
+        <w:rPr>
+          <w:rFonts w:ascii="Consolas" w:hAnsi="Consolas" w:cs="Consolas"/>
+          <w:color w:val="A31515"/>
+          <w:sz w:val="19"/>
+          <w:szCs w:val="19"/>
+        </w:rPr>
+        <w:t>dependency</w:t>
+      </w:r>
       <w:r>
         <w:rPr>
           <w:rFonts w:ascii="Consolas" w:hAnsi="Consolas" w:cs="Consolas"/>
@@ -7532,200 +8299,7 @@
           <w:sz w:val="19"/>
           <w:szCs w:val="19"/>
         </w:rPr>
-        <w:t xml:space="preserve">  &lt;/</w:t>
-      </w:r>
-      <w:r>
-        <w:rPr>
-          <w:rFonts w:ascii="Consolas" w:hAnsi="Consolas" w:cs="Consolas"/>
-          <w:color w:val="A31515"/>
-          <w:sz w:val="19"/>
-          <w:szCs w:val="19"/>
-        </w:rPr>
-        <w:t>dependency</w:t>
-      </w:r>
-      <w:r>
-        <w:rPr>
-          <w:rFonts w:ascii="Consolas" w:hAnsi="Consolas" w:cs="Consolas"/>
-          <w:color w:val="0000FF"/>
-          <w:sz w:val="19"/>
-          <w:szCs w:val="19"/>
-        </w:rPr>
         <w:t>&gt;</w:t>
-      </w:r>
-    </w:p>
-    <w:p>
-      <w:pPr>
-        <w:pStyle w:val="NormalWeb"/>
-        <w:shd w:val="clear" w:color="auto" w:fill="FFFFFF"/>
-        <w:rPr>
-          <w:rFonts w:ascii="Verdana" w:hAnsi="Verdana"/>
-          <w:color w:val="000000"/>
-          <w:sz w:val="20"/>
-          <w:szCs w:val="20"/>
-        </w:rPr>
-      </w:pPr>
-      <w:r>
-        <w:rPr>
-          <w:rFonts w:ascii="Verdana" w:hAnsi="Verdana"/>
-          <w:color w:val="000000"/>
-          <w:sz w:val="20"/>
-          <w:szCs w:val="20"/>
-        </w:rPr>
-        <w:t>If you want to use logback, then include it:</w:t>
-      </w:r>
-    </w:p>
-    <w:p>
-      <w:pPr>
-        <w:pStyle w:val="NormalWeb"/>
-        <w:shd w:val="clear" w:color="auto" w:fill="FFFFFF"/>
-        <w:spacing w:before="0" w:beforeAutospacing="0" w:after="0" w:afterAutospacing="0"/>
-        <w:rPr>
-          <w:rFonts w:ascii="Consolas" w:hAnsi="Consolas"/>
-          <w:color w:val="000000"/>
-          <w:sz w:val="19"/>
-          <w:szCs w:val="19"/>
-        </w:rPr>
-      </w:pPr>
-      <w:r>
-        <w:rPr>
-          <w:rFonts w:ascii="Consolas" w:hAnsi="Consolas"/>
-          <w:color w:val="000000"/>
-          <w:sz w:val="19"/>
-          <w:szCs w:val="19"/>
-        </w:rPr>
-        <w:tab/>
-        <w:t>&lt;dependency&gt;</w:t>
-      </w:r>
-    </w:p>
-    <w:p>
-      <w:pPr>
-        <w:pStyle w:val="NormalWeb"/>
-        <w:shd w:val="clear" w:color="auto" w:fill="FFFFFF"/>
-        <w:spacing w:before="0" w:beforeAutospacing="0" w:after="0" w:afterAutospacing="0"/>
-        <w:rPr>
-          <w:rFonts w:ascii="Consolas" w:hAnsi="Consolas"/>
-          <w:color w:val="000000"/>
-          <w:sz w:val="19"/>
-          <w:szCs w:val="19"/>
-        </w:rPr>
-      </w:pPr>
-      <w:r>
-        <w:rPr>
-          <w:rFonts w:ascii="Consolas" w:hAnsi="Consolas"/>
-          <w:color w:val="000000"/>
-          <w:sz w:val="19"/>
-          <w:szCs w:val="19"/>
-        </w:rPr>
-        <w:tab/>
-        <w:t xml:space="preserve">  &lt;groupId&gt;ch.qos.logback&lt;/groupId&gt;</w:t>
-      </w:r>
-    </w:p>
-    <w:p>
-      <w:pPr>
-        <w:pStyle w:val="NormalWeb"/>
-        <w:shd w:val="clear" w:color="auto" w:fill="FFFFFF"/>
-        <w:spacing w:before="0" w:beforeAutospacing="0" w:after="0" w:afterAutospacing="0"/>
-        <w:rPr>
-          <w:rFonts w:ascii="Consolas" w:hAnsi="Consolas"/>
-          <w:color w:val="000000"/>
-          <w:sz w:val="19"/>
-          <w:szCs w:val="19"/>
-        </w:rPr>
-      </w:pPr>
-      <w:r>
-        <w:rPr>
-          <w:rFonts w:ascii="Consolas" w:hAnsi="Consolas"/>
-          <w:color w:val="000000"/>
-          <w:sz w:val="19"/>
-          <w:szCs w:val="19"/>
-        </w:rPr>
-        <w:tab/>
-        <w:t xml:space="preserve">  &lt;artifactId&gt;logback-classic&lt;/artifactId&gt;</w:t>
-      </w:r>
-    </w:p>
-    <w:p>
-      <w:pPr>
-        <w:pStyle w:val="NormalWeb"/>
-        <w:shd w:val="clear" w:color="auto" w:fill="FFFFFF"/>
-        <w:spacing w:before="0" w:beforeAutospacing="0" w:after="0" w:afterAutospacing="0"/>
-        <w:rPr>
-          <w:rFonts w:ascii="Consolas" w:hAnsi="Consolas"/>
-          <w:color w:val="000000"/>
-          <w:sz w:val="19"/>
-          <w:szCs w:val="19"/>
-        </w:rPr>
-      </w:pPr>
-      <w:r>
-        <w:rPr>
-          <w:rFonts w:ascii="Consolas" w:hAnsi="Consolas"/>
-          <w:color w:val="000000"/>
-          <w:sz w:val="19"/>
-          <w:szCs w:val="19"/>
-        </w:rPr>
-        <w:tab/>
-        <w:t xml:space="preserve">  &lt;version&gt;1.</w:t>
-      </w:r>
-      <w:r>
-        <w:rPr>
-          <w:rFonts w:ascii="Consolas" w:hAnsi="Consolas"/>
-          <w:color w:val="000000"/>
-          <w:sz w:val="19"/>
-          <w:szCs w:val="19"/>
-        </w:rPr>
-        <w:t>2.10</w:t>
-      </w:r>
-      <w:r>
-        <w:rPr>
-          <w:rFonts w:ascii="Consolas" w:hAnsi="Consolas"/>
-          <w:color w:val="000000"/>
-          <w:sz w:val="19"/>
-          <w:szCs w:val="19"/>
-        </w:rPr>
-        <w:t>&lt;/version&gt;</w:t>
-      </w:r>
-    </w:p>
-    <w:p>
-      <w:pPr>
-        <w:pStyle w:val="NormalWeb"/>
-        <w:shd w:val="clear" w:color="auto" w:fill="FFFFFF"/>
-        <w:spacing w:before="0" w:beforeAutospacing="0" w:after="0" w:afterAutospacing="0"/>
-        <w:rPr>
-          <w:rFonts w:ascii="Consolas" w:hAnsi="Consolas"/>
-          <w:color w:val="000000"/>
-          <w:sz w:val="19"/>
-          <w:szCs w:val="19"/>
-        </w:rPr>
-      </w:pPr>
-      <w:r>
-        <w:rPr>
-          <w:rFonts w:ascii="Consolas" w:hAnsi="Consolas"/>
-          <w:color w:val="000000"/>
-          <w:sz w:val="19"/>
-          <w:szCs w:val="19"/>
-        </w:rPr>
-        <w:tab/>
-        <w:t>&lt;/dependency&gt;</w:t>
-      </w:r>
-    </w:p>
-    <w:p>
-      <w:pPr>
-        <w:pStyle w:val="NormalWeb"/>
-        <w:shd w:val="clear" w:color="auto" w:fill="FFFFFF"/>
-        <w:rPr>
-          <w:rFonts w:ascii="Verdana" w:hAnsi="Verdana"/>
-          <w:color w:val="000000"/>
-          <w:sz w:val="20"/>
-          <w:szCs w:val="20"/>
-        </w:rPr>
-      </w:pPr>
-      <w:r>
-        <w:rPr>
-          <w:rFonts w:ascii="Verdana" w:hAnsi="Verdana"/>
-          <w:color w:val="000000"/>
-          <w:sz w:val="20"/>
-          <w:szCs w:val="20"/>
-        </w:rPr>
-        <w:t>If you want to use log4j, then include it, and:</w:t>
       </w:r>
     </w:p>
     <w:p>
@@ -7747,8 +8321,7 @@
           <w:sz w:val="19"/>
           <w:szCs w:val="19"/>
         </w:rPr>
-        <w:lastRenderedPageBreak/>
-        <w:t xml:space="preserve">  &lt;</w:t>
+        <w:t xml:space="preserve">    &lt;</w:t>
       </w:r>
       <w:r>
         <w:rPr>
@@ -7757,7 +8330,61 @@
           <w:sz w:val="19"/>
           <w:szCs w:val="19"/>
         </w:rPr>
-        <w:t>dependency</w:t>
+        <w:t>groupId</w:t>
+      </w:r>
+      <w:r>
+        <w:rPr>
+          <w:rFonts w:ascii="Consolas" w:hAnsi="Consolas" w:cs="Consolas"/>
+          <w:color w:val="0000FF"/>
+          <w:sz w:val="19"/>
+          <w:szCs w:val="19"/>
+        </w:rPr>
+        <w:t>&gt;</w:t>
+      </w:r>
+      <w:r>
+        <w:rPr>
+          <w:rFonts w:ascii="Consolas" w:eastAsia="Times New Roman" w:hAnsi="Consolas" w:cs="Times New Roman"/>
+          <w:color w:val="000000"/>
+          <w:sz w:val="19"/>
+          <w:szCs w:val="19"/>
+        </w:rPr>
+        <w:t xml:space="preserve"> </w:t>
+      </w:r>
+      <w:r>
+        <w:rPr>
+          <w:rFonts w:ascii="Consolas" w:eastAsia="Times New Roman" w:hAnsi="Consolas" w:cs="Times New Roman"/>
+          <w:color w:val="000000"/>
+          <w:sz w:val="19"/>
+          <w:szCs w:val="19"/>
+        </w:rPr>
+        <w:t>ch.qos.logback</w:t>
+      </w:r>
+      <w:r>
+        <w:rPr>
+          <w:rFonts w:ascii="Consolas" w:hAnsi="Consolas" w:cs="Consolas"/>
+          <w:color w:val="0000FF"/>
+          <w:sz w:val="19"/>
+          <w:szCs w:val="19"/>
+        </w:rPr>
+        <w:t xml:space="preserve"> </w:t>
+      </w:r>
+      <w:r>
+        <w:rPr>
+          <w:rFonts w:ascii="Consolas" w:hAnsi="Consolas" w:cs="Consolas"/>
+          <w:color w:val="0000FF"/>
+          <w:sz w:val="19"/>
+          <w:szCs w:val="19"/>
+        </w:rPr>
+        <w:t>&lt;/</w:t>
+      </w:r>
+      <w:r>
+        <w:rPr>
+          <w:rFonts w:ascii="Consolas" w:hAnsi="Consolas" w:cs="Consolas"/>
+          <w:color w:val="A31515"/>
+          <w:sz w:val="19"/>
+          <w:szCs w:val="19"/>
+        </w:rPr>
+        <w:t>groupId</w:t>
       </w:r>
       <w:r>
         <w:rPr>
@@ -7797,7 +8424,7 @@
           <w:sz w:val="19"/>
           <w:szCs w:val="19"/>
         </w:rPr>
-        <w:t>groupId</w:t>
+        <w:t>artifactId</w:t>
       </w:r>
       <w:r>
         <w:rPr>
@@ -7810,11 +8437,21 @@
       </w:r>
       <w:r>
         <w:rPr>
-          <w:rFonts w:ascii="Consolas" w:hAnsi="Consolas" w:cs="Consolas"/>
+          <w:rFonts w:ascii="Consolas" w:eastAsia="Times New Roman" w:hAnsi="Consolas" w:cs="Times New Roman"/>
+          <w:color w:val="000000"/>
           <w:sz w:val="19"/>
           <w:szCs w:val="19"/>
         </w:rPr>
-        <w:t>org.slf4j</w:t>
+        <w:t xml:space="preserve"> </w:t>
+      </w:r>
+      <w:r>
+        <w:rPr>
+          <w:rFonts w:ascii="Consolas" w:eastAsia="Times New Roman" w:hAnsi="Consolas" w:cs="Times New Roman"/>
+          <w:color w:val="000000"/>
+          <w:sz w:val="19"/>
+          <w:szCs w:val="19"/>
+        </w:rPr>
+        <w:t>logback-classic</w:t>
       </w:r>
       <w:r>
         <w:rPr>
@@ -7823,6 +8460,15 @@
           <w:sz w:val="19"/>
           <w:szCs w:val="19"/>
         </w:rPr>
+        <w:t xml:space="preserve"> </w:t>
+      </w:r>
+      <w:r>
+        <w:rPr>
+          <w:rFonts w:ascii="Consolas" w:hAnsi="Consolas" w:cs="Consolas"/>
+          <w:color w:val="0000FF"/>
+          <w:sz w:val="19"/>
+          <w:szCs w:val="19"/>
+        </w:rPr>
         <w:t>&lt;/</w:t>
       </w:r>
       <w:r>
@@ -7832,7 +8478,7 @@
           <w:sz w:val="19"/>
           <w:szCs w:val="19"/>
         </w:rPr>
-        <w:t>groupId</w:t>
+        <w:t>artifactId</w:t>
       </w:r>
       <w:r>
         <w:rPr>
@@ -7872,7 +8518,7 @@
           <w:sz w:val="19"/>
           <w:szCs w:val="19"/>
         </w:rPr>
-        <w:t>artifactId</w:t>
+        <w:t>version</w:t>
       </w:r>
       <w:r>
         <w:rPr>
@@ -7885,19 +8531,12 @@
       </w:r>
       <w:r>
         <w:rPr>
-          <w:rFonts w:ascii="Consolas" w:hAnsi="Consolas" w:cs="Consolas"/>
+          <w:rFonts w:ascii="Consolas" w:eastAsia="Times New Roman" w:hAnsi="Consolas" w:cs="Times New Roman"/>
+          <w:color w:val="000000"/>
           <w:sz w:val="19"/>
           <w:szCs w:val="19"/>
         </w:rPr>
-        <w:t>slf4j-log4j12</w:t>
-      </w:r>
-      <w:r>
-        <w:rPr>
-          <w:rFonts w:ascii="Consolas" w:hAnsi="Consolas" w:cs="Consolas"/>
-          <w:sz w:val="19"/>
-          <w:szCs w:val="19"/>
-        </w:rPr>
-        <w:t>-impl</w:t>
+        <w:t>${version.logback-classic}</w:t>
       </w:r>
       <w:r>
         <w:rPr>
@@ -7915,7 +8554,7 @@
           <w:sz w:val="19"/>
           <w:szCs w:val="19"/>
         </w:rPr>
-        <w:t>artifactId</w:t>
+        <w:t>version</w:t>
       </w:r>
       <w:r>
         <w:rPr>
@@ -7935,18 +8574,19 @@
         <w:spacing w:after="0" w:line="240" w:lineRule="auto"/>
         <w:rPr>
           <w:rFonts w:ascii="Consolas" w:hAnsi="Consolas" w:cs="Consolas"/>
-          <w:sz w:val="19"/>
-          <w:szCs w:val="19"/>
-        </w:rPr>
-      </w:pPr>
-      <w:r>
-        <w:rPr>
-          <w:rFonts w:ascii="Consolas" w:hAnsi="Consolas" w:cs="Consolas"/>
           <w:color w:val="0000FF"/>
           <w:sz w:val="19"/>
           <w:szCs w:val="19"/>
         </w:rPr>
-        <w:t xml:space="preserve">    &lt;</w:t>
+      </w:pPr>
+      <w:r>
+        <w:rPr>
+          <w:rFonts w:ascii="Consolas" w:hAnsi="Consolas" w:cs="Consolas"/>
+          <w:color w:val="0000FF"/>
+          <w:sz w:val="19"/>
+          <w:szCs w:val="19"/>
+        </w:rPr>
+        <w:t xml:space="preserve">  &lt;/</w:t>
       </w:r>
       <w:r>
         <w:rPr>
@@ -7955,7 +8595,7 @@
           <w:sz w:val="19"/>
           <w:szCs w:val="19"/>
         </w:rPr>
-        <w:t>version</w:t>
+        <w:t>dependency</w:t>
       </w:r>
       <w:r>
         <w:rPr>
@@ -7966,89 +8606,142 @@
         </w:rPr>
         <w:t>&gt;</w:t>
       </w:r>
-      <w:r>
-        <w:rPr>
-          <w:rFonts w:ascii="Consolas" w:hAnsi="Consolas" w:cs="Consolas"/>
+    </w:p>
+    <w:p>
+      <w:pPr>
+        <w:rPr>
+          <w:rFonts w:ascii="Consolas" w:eastAsia="Times New Roman" w:hAnsi="Consolas" w:cs="Times New Roman"/>
+          <w:color w:val="000000"/>
           <w:sz w:val="19"/>
           <w:szCs w:val="19"/>
         </w:rPr>
-        <w:t>2.17.1</w:t>
-      </w:r>
-      <w:r>
-        <w:rPr>
-          <w:rFonts w:ascii="Consolas" w:hAnsi="Consolas" w:cs="Consolas"/>
-          <w:color w:val="0000FF"/>
+      </w:pPr>
+    </w:p>
+    <w:p>
+      <w:pPr>
+        <w:rPr>
+          <w:rFonts w:eastAsia="Times New Roman" w:cstheme="minorHAnsi"/>
+          <w:color w:val="000000"/>
+        </w:rPr>
+      </w:pPr>
+      <w:r>
+        <w:rPr>
+          <w:rFonts w:eastAsia="Times New Roman" w:cstheme="minorHAnsi"/>
+          <w:color w:val="000000"/>
+        </w:rPr>
+        <w:t>For docx4j v11.4, the version property should be:</w:t>
+      </w:r>
+    </w:p>
+    <w:p>
+      <w:pPr>
+        <w:rPr>
+          <w:rFonts w:ascii="Consolas" w:eastAsia="Times New Roman" w:hAnsi="Consolas" w:cs="Times New Roman"/>
+          <w:color w:val="000000"/>
           <w:sz w:val="19"/>
           <w:szCs w:val="19"/>
         </w:rPr>
-        <w:t>&lt;/</w:t>
-      </w:r>
-      <w:r>
-        <w:rPr>
-          <w:rFonts w:ascii="Consolas" w:hAnsi="Consolas" w:cs="Consolas"/>
-          <w:color w:val="A31515"/>
+      </w:pPr>
+      <w:r>
+        <w:rPr>
+          <w:rFonts w:ascii="Consolas" w:eastAsia="Times New Roman" w:hAnsi="Consolas" w:cs="Times New Roman"/>
+          <w:color w:val="000000"/>
           <w:sz w:val="19"/>
           <w:szCs w:val="19"/>
         </w:rPr>
-        <w:t>version</w:t>
-      </w:r>
-      <w:r>
-        <w:rPr>
-          <w:rFonts w:ascii="Consolas" w:hAnsi="Consolas" w:cs="Consolas"/>
-          <w:color w:val="0000FF"/>
+        <w:tab/>
+      </w:r>
+      <w:r>
+        <w:rPr>
+          <w:rFonts w:ascii="Consolas" w:eastAsia="Times New Roman" w:hAnsi="Consolas" w:cs="Times New Roman"/>
+          <w:color w:val="000000"/>
           <w:sz w:val="19"/>
           <w:szCs w:val="19"/>
         </w:rPr>
-        <w:t>&gt;</w:t>
-      </w:r>
-    </w:p>
-    <w:p>
-      <w:pPr>
-        <w:autoSpaceDE w:val="0"/>
-        <w:autoSpaceDN w:val="0"/>
-        <w:adjustRightInd w:val="0"/>
-        <w:spacing w:after="0" w:line="240" w:lineRule="auto"/>
-        <w:rPr>
-          <w:rFonts w:ascii="Consolas" w:hAnsi="Consolas" w:cs="Consolas"/>
+        <w:tab/>
+        <w:t>&lt;version.logback-classic&gt;1.3.0-alpha14&lt;/version.logback-classic&gt;</w:t>
+      </w:r>
+    </w:p>
+    <w:p>
+      <w:pPr>
+        <w:rPr>
+          <w:rFonts w:ascii="Consolas" w:hAnsi="Consolas"/>
+          <w:color w:val="24292F"/>
+          <w:sz w:val="18"/>
+          <w:szCs w:val="18"/>
+          <w:shd w:val="clear" w:color="auto" w:fill="FFFFFF"/>
+        </w:rPr>
+      </w:pPr>
+      <w:r>
+        <w:t xml:space="preserve">For docx4j 8.3.8, use </w:t>
+      </w:r>
+      <w:r>
+        <w:rPr>
+          <w:rFonts w:ascii="Consolas" w:hAnsi="Consolas"/>
+          <w:color w:val="24292F"/>
+          <w:sz w:val="18"/>
+          <w:szCs w:val="18"/>
+          <w:shd w:val="clear" w:color="auto" w:fill="FFFFFF"/>
+        </w:rPr>
+        <w:t>logback-classic</w:t>
+      </w:r>
+      <w:r>
+        <w:rPr>
+          <w:rFonts w:ascii="Consolas" w:hAnsi="Consolas"/>
+          <w:color w:val="24292F"/>
+          <w:sz w:val="18"/>
+          <w:szCs w:val="18"/>
+          <w:shd w:val="clear" w:color="auto" w:fill="FFFFFF"/>
+        </w:rPr>
+        <w:t xml:space="preserve"> </w:t>
+      </w:r>
+      <w:r>
+        <w:rPr>
+          <w:rFonts w:ascii="Consolas" w:hAnsi="Consolas"/>
+          <w:color w:val="24292F"/>
+          <w:sz w:val="18"/>
+          <w:szCs w:val="18"/>
+          <w:shd w:val="clear" w:color="auto" w:fill="FFFFFF"/>
+        </w:rPr>
+        <w:t>1.2.10</w:t>
+      </w:r>
+      <w:r>
+        <w:rPr>
+          <w:rFonts w:ascii="Consolas" w:hAnsi="Consolas"/>
+          <w:color w:val="24292F"/>
+          <w:sz w:val="18"/>
+          <w:szCs w:val="18"/>
+          <w:shd w:val="clear" w:color="auto" w:fill="FFFFFF"/>
+        </w:rPr>
+        <w:t>.</w:t>
+      </w:r>
+    </w:p>
+    <w:p>
+      <w:r>
+        <w:t xml:space="preserve">A logback.xml config file may be found at </w:t>
+      </w:r>
+      <w:hyperlink r:id="rId21" w:history="1">
+        <w:r>
+          <w:rPr>
+            <w:rStyle w:val="Hyperlink"/>
+          </w:rPr>
+          <w:t>https://github.com/plutext/docx4j/blob/VERSION_11_4_8/docx4j-samples-resources/src/main/resources/logback.xml</w:t>
+        </w:r>
+      </w:hyperlink>
+      <w:r>
+        <w:t>.  Put that on your classpath.</w:t>
+      </w:r>
+    </w:p>
+    <w:p>
+      <w:pPr>
+        <w:rPr>
           <w:color w:val="0000FF"/>
-          <w:sz w:val="19"/>
-          <w:szCs w:val="19"/>
-        </w:rPr>
-      </w:pPr>
-      <w:r>
-        <w:rPr>
-          <w:rFonts w:ascii="Consolas" w:hAnsi="Consolas" w:cs="Consolas"/>
-          <w:color w:val="0000FF"/>
-          <w:sz w:val="19"/>
-          <w:szCs w:val="19"/>
-        </w:rPr>
-        <w:t xml:space="preserve">  &lt;/</w:t>
-      </w:r>
-      <w:r>
-        <w:rPr>
-          <w:rFonts w:ascii="Consolas" w:hAnsi="Consolas" w:cs="Consolas"/>
-          <w:color w:val="A31515"/>
-          <w:sz w:val="19"/>
-          <w:szCs w:val="19"/>
-        </w:rPr>
-        <w:t>dependency</w:t>
-      </w:r>
-      <w:r>
-        <w:rPr>
-          <w:rFonts w:ascii="Consolas" w:hAnsi="Consolas" w:cs="Consolas"/>
-          <w:color w:val="0000FF"/>
-          <w:sz w:val="19"/>
-          <w:szCs w:val="19"/>
-        </w:rPr>
-        <w:t>&gt;</w:t>
-      </w:r>
-    </w:p>
-    <w:p/>
-    <w:p>
+          <w:u w:val="single"/>
+        </w:rPr>
+      </w:pPr>
       <w:r>
         <w:t xml:space="preserve">See for example </w:t>
       </w:r>
-      <w:hyperlink r:id="rId21" w:history="1">
+      <w:hyperlink r:id="rId22" w:anchor="L67" w:history="1">
         <w:r>
           <w:rPr>
             <w:rStyle w:val="Hyperlink"/>
@@ -8058,10 +8751,12 @@
       </w:hyperlink>
     </w:p>
     <w:p>
+      <w:bookmarkStart w:id="13" w:name="_Toc96591814"/>
+    </w:p>
+    <w:p>
       <w:pPr>
         <w:pStyle w:val="Heading2"/>
       </w:pPr>
-      <w:bookmarkStart w:id="13" w:name="_Toc96591814"/>
       <w:r>
         <w:t>other dependencies</w:t>
       </w:r>
@@ -8113,7 +8808,7 @@
       <w:r>
         <w:t xml:space="preserve">is on GitHub at </w:t>
       </w:r>
-      <w:hyperlink r:id="rId22" w:history="1">
+      <w:hyperlink r:id="rId23" w:history="1">
         <w:r>
           <w:rPr>
             <w:rStyle w:val="Hyperlink"/>
@@ -8129,108 +8824,6 @@
       <w:r>
         <w:t xml:space="preserve">We accept pull requests; pull requests are presumed to be contributions under ASLv2 per our contributor agreement.  </w:t>
       </w:r>
-    </w:p>
-    <w:p>
-      <w:r>
-        <w:t xml:space="preserve">See </w:t>
-      </w:r>
-      <w:hyperlink r:id="rId23" w:history="1">
-        <w:r>
-          <w:rPr>
-            <w:rStyle w:val="Hyperlink"/>
-          </w:rPr>
-          <w:t>docx4j-from-github-in-eclipse</w:t>
-        </w:r>
-      </w:hyperlink>
-      <w:r>
-        <w:t xml:space="preserve"> for details.</w:t>
-      </w:r>
-    </w:p>
-    <w:p>
-      <w:r>
-        <w:t>Source code can also be downloaded from Maven Central (search for docx4j at search.maven.org).</w:t>
-      </w:r>
-    </w:p>
-    <w:p>
-      <w:pPr>
-        <w:pStyle w:val="Heading1"/>
-      </w:pPr>
-      <w:bookmarkStart w:id="15" w:name="_Toc96591816"/>
-      <w:r>
-        <w:t>Javadoc</w:t>
-      </w:r>
-      <w:bookmarkEnd w:id="15"/>
-    </w:p>
-    <w:p>
-      <w:r>
-        <w:t>Javadoc can be downloaded from Maven Central (search for docx4j at search.maven.org), but you’ll find the source code much more useful!  See above.</w:t>
-      </w:r>
-    </w:p>
-    <w:p>
-      <w:pPr>
-        <w:pStyle w:val="Heading1"/>
-      </w:pPr>
-      <w:bookmarkStart w:id="16" w:name="_Toc96591817"/>
-      <w:r>
-        <w:t>Building docx4j from source</w:t>
-      </w:r>
-      <w:bookmarkEnd w:id="16"/>
-      <w:r>
-        <w:t xml:space="preserve"> </w:t>
-      </w:r>
-    </w:p>
-    <w:p>
-      <w:r>
-        <w:t>Get the source code from GitHub (see above), then…</w:t>
-      </w:r>
-      <w:r>
-        <w:t xml:space="preserve"> (you probably want to skip down to the next page, to get it working in Eclipse).</w:t>
-      </w:r>
-    </w:p>
-    <w:p>
-      <w:pPr>
-        <w:pStyle w:val="Heading2"/>
-      </w:pPr>
-      <w:bookmarkStart w:id="17" w:name="_Toc96591818"/>
-      <w:r>
-        <w:t>Command line -via Maven</w:t>
-      </w:r>
-      <w:bookmarkEnd w:id="17"/>
-    </w:p>
-    <w:p>
-      <w:pPr>
-        <w:pStyle w:val="Command"/>
-      </w:pPr>
-      <w:r>
-        <w:rPr>
-          <w:rStyle w:val="apple-style-span"/>
-          <w:rFonts w:cs="Consolas"/>
-          <w:color w:val="000000"/>
-        </w:rPr>
-        <w:lastRenderedPageBreak/>
-        <w:t>export MAVEN_OPTS=-Xmx512m</w:t>
-      </w:r>
-      <w:r>
-        <w:rPr>
-          <w:rFonts w:cs="Consolas"/>
-          <w:color w:val="000000"/>
-        </w:rPr>
-        <w:br/>
-      </w:r>
-      <w:r>
-        <w:t xml:space="preserve">mvn install </w:t>
-      </w:r>
-    </w:p>
-    <w:p>
-      <w:pPr>
-        <w:pStyle w:val="Heading2"/>
-        <w:keepNext/>
-      </w:pPr>
-      <w:bookmarkStart w:id="18" w:name="_Toc96591819"/>
-      <w:r>
-        <w:t>Eclipse</w:t>
-      </w:r>
-      <w:bookmarkEnd w:id="18"/>
     </w:p>
     <w:p>
       <w:r>
@@ -8245,6 +8838,107 @@
         </w:r>
       </w:hyperlink>
       <w:r>
+        <w:t xml:space="preserve"> for details.</w:t>
+      </w:r>
+    </w:p>
+    <w:p>
+      <w:r>
+        <w:t>Source code can also be downloaded from Maven Central (search for docx4j at search.maven.org).</w:t>
+      </w:r>
+    </w:p>
+    <w:p>
+      <w:pPr>
+        <w:pStyle w:val="Heading1"/>
+      </w:pPr>
+      <w:bookmarkStart w:id="15" w:name="_Toc96591816"/>
+      <w:r>
+        <w:t>Javadoc</w:t>
+      </w:r>
+      <w:bookmarkEnd w:id="15"/>
+    </w:p>
+    <w:p>
+      <w:r>
+        <w:t>Javadoc can be downloaded from Maven Central (search for docx4j at search.maven.org), but you’ll find the source code much more useful!  See above.</w:t>
+      </w:r>
+    </w:p>
+    <w:p>
+      <w:pPr>
+        <w:pStyle w:val="Heading1"/>
+      </w:pPr>
+      <w:bookmarkStart w:id="16" w:name="_Toc96591817"/>
+      <w:r>
+        <w:t>Building docx4j from source</w:t>
+      </w:r>
+      <w:bookmarkEnd w:id="16"/>
+      <w:r>
+        <w:t xml:space="preserve"> </w:t>
+      </w:r>
+    </w:p>
+    <w:p>
+      <w:r>
+        <w:t>Get the source code from GitHub (see above), then…</w:t>
+      </w:r>
+      <w:r>
+        <w:t xml:space="preserve"> (you probably want to skip down to the next page, to get it working in Eclipse).</w:t>
+      </w:r>
+    </w:p>
+    <w:p>
+      <w:pPr>
+        <w:pStyle w:val="Heading2"/>
+      </w:pPr>
+      <w:bookmarkStart w:id="17" w:name="_Toc96591818"/>
+      <w:r>
+        <w:t>Command line -via Maven</w:t>
+      </w:r>
+      <w:bookmarkEnd w:id="17"/>
+    </w:p>
+    <w:p>
+      <w:pPr>
+        <w:pStyle w:val="Command"/>
+      </w:pPr>
+      <w:r>
+        <w:rPr>
+          <w:rStyle w:val="apple-style-span"/>
+          <w:rFonts w:cs="Consolas"/>
+          <w:color w:val="000000"/>
+        </w:rPr>
+        <w:t>export MAVEN_OPTS=-Xmx512m</w:t>
+      </w:r>
+      <w:r>
+        <w:rPr>
+          <w:rFonts w:cs="Consolas"/>
+          <w:color w:val="000000"/>
+        </w:rPr>
+        <w:br/>
+      </w:r>
+      <w:r>
+        <w:t xml:space="preserve">mvn install </w:t>
+      </w:r>
+    </w:p>
+    <w:p>
+      <w:pPr>
+        <w:pStyle w:val="Heading2"/>
+        <w:keepNext/>
+      </w:pPr>
+      <w:bookmarkStart w:id="18" w:name="_Toc96591819"/>
+      <w:r>
+        <w:t>Eclipse</w:t>
+      </w:r>
+      <w:bookmarkEnd w:id="18"/>
+    </w:p>
+    <w:p>
+      <w:r>
+        <w:t xml:space="preserve">See </w:t>
+      </w:r>
+      <w:hyperlink r:id="rId25" w:history="1">
+        <w:r>
+          <w:rPr>
+            <w:rStyle w:val="Hyperlink"/>
+          </w:rPr>
+          <w:t>docx4j-from-github-in-eclipse</w:t>
+        </w:r>
+      </w:hyperlink>
+      <w:r>
         <w:t>.</w:t>
       </w:r>
     </w:p>
@@ -8403,7 +9097,7 @@
       <w:pPr>
         <w:spacing w:before="100" w:beforeAutospacing="1" w:after="100" w:afterAutospacing="1" w:line="240" w:lineRule="auto"/>
       </w:pPr>
-      <w:hyperlink r:id="rId25" w:history="1">
+      <w:hyperlink r:id="rId26" w:history="1">
         <w:r>
           <w:rPr>
             <w:rFonts w:ascii="Consolas" w:hAnsi="Consolas"/>
@@ -8500,7 +9194,6 @@
         <w:spacing w:before="100" w:beforeAutospacing="1" w:after="100" w:afterAutospacing="1" w:line="240" w:lineRule="auto"/>
       </w:pPr>
       <w:r>
-        <w:lastRenderedPageBreak/>
         <w:t>which does the same thing under the covers.</w:t>
       </w:r>
     </w:p>
@@ -8524,7 +9217,7 @@
       <w:pPr>
         <w:pStyle w:val="Command"/>
       </w:pPr>
-      <w:hyperlink r:id="rId26" w:history="1">
+      <w:hyperlink r:id="rId27" w:history="1">
         <w:r>
           <w:rPr>
             <w:rFonts w:eastAsiaTheme="majorEastAsia"/>
@@ -8689,7 +9382,7 @@
       <w:r>
         <w:t xml:space="preserve">An easy way to get an understanding of this is to unzip a docx/pptx/xlsx using your favourite zip utility.  Even easier is to visit </w:t>
       </w:r>
-      <w:hyperlink r:id="rId27" w:history="1">
+      <w:hyperlink r:id="rId28" w:history="1">
         <w:r>
           <w:rPr>
             <w:rStyle w:val="Hyperlink"/>
@@ -8725,7 +9418,7 @@
       <w:r>
         <w:t xml:space="preserve">Similarly for any images.  To see the structure of any given document, </w:t>
       </w:r>
-      <w:hyperlink r:id="rId28" w:history="1">
+      <w:hyperlink r:id="rId29" w:history="1">
         <w:r>
           <w:rPr>
             <w:rStyle w:val="Hyperlink"/>
@@ -8765,7 +9458,7 @@
       <w:r>
         <w:t xml:space="preserve"> edition Part 3 (Primer) at </w:t>
       </w:r>
-      <w:hyperlink r:id="rId29" w:history="1">
+      <w:hyperlink r:id="rId30" w:history="1">
         <w:r>
           <w:rPr>
             <w:color w:val="0000FF"/>
@@ -8777,21 +9470,13 @@
       <w:r>
         <w:t xml:space="preserve"> or </w:t>
       </w:r>
-      <w:hyperlink r:id="rId30" w:history="1">
+      <w:hyperlink r:id="rId31" w:history="1">
         <w:r>
           <w:rPr>
             <w:color w:val="0000FF"/>
             <w:u w:val="single"/>
           </w:rPr>
-          <w:t>http://www.ecma-</w:t>
-        </w:r>
-        <w:r>
-          <w:rPr>
-            <w:color w:val="0000FF"/>
-            <w:u w:val="single"/>
-          </w:rPr>
-          <w:lastRenderedPageBreak/>
-          <w:t>international.org/news/TC45_current_work/TC45_available_docs.htm</w:t>
+          <w:t>http://www.ecma-international.org/news/TC45_current_work/TC45_available_docs.htm</w:t>
         </w:r>
       </w:hyperlink>
       <w:r>
@@ -8802,7 +9487,7 @@
       <w:r>
         <w:t xml:space="preserve">See also the free </w:t>
       </w:r>
-      <w:hyperlink r:id="rId31" w:history="1">
+      <w:hyperlink r:id="rId32" w:history="1">
         <w:r>
           <w:rPr>
             <w:rStyle w:val="Hyperlink"/>
@@ -8877,7 +9562,7 @@
         </w:rPr>
         <w:t> </w:t>
       </w:r>
-      <w:hyperlink r:id="rId32" w:tooltip="Office Open XML" w:history="1">
+      <w:hyperlink r:id="rId33" w:tooltip="Office Open XML" w:history="1">
         <w:r>
           <w:rPr>
             <w:rStyle w:val="Hyperlink"/>
@@ -8929,7 +9614,7 @@
         </w:rPr>
         <w:t> </w:t>
       </w:r>
-      <w:hyperlink r:id="rId33" w:tooltip="Ecma International" w:history="1">
+      <w:hyperlink r:id="rId34" w:tooltip="Ecma International" w:history="1">
         <w:r>
           <w:rPr>
             <w:rStyle w:val="Hyperlink"/>
@@ -9007,7 +9692,7 @@
         </w:rPr>
         <w:t> </w:t>
       </w:r>
-      <w:hyperlink r:id="rId34" w:tooltip="International Organization for Standardization" w:history="1">
+      <w:hyperlink r:id="rId35" w:tooltip="International Organization for Standardization" w:history="1">
         <w:r>
           <w:rPr>
             <w:rStyle w:val="Hyperlink"/>
@@ -9025,7 +9710,7 @@
         </w:rPr>
         <w:t>/</w:t>
       </w:r>
-      <w:hyperlink r:id="rId35" w:tooltip="International Electrotechnical Commission" w:history="1">
+      <w:hyperlink r:id="rId36" w:tooltip="International Electrotechnical Commission" w:history="1">
         <w:r>
           <w:rPr>
             <w:rStyle w:val="Hyperlink"/>
@@ -9051,7 +9736,7 @@
         </w:rPr>
         <w:t> </w:t>
       </w:r>
-      <w:hyperlink r:id="rId36" w:anchor="ISO.2FIEC_Joint_Technical_Committee_1" w:tooltip="International Organization for Standardization" w:history="1">
+      <w:hyperlink r:id="rId37" w:anchor="ISO.2FIEC_Joint_Technical_Committee_1" w:tooltip="International Organization for Standardization" w:history="1">
         <w:r>
           <w:rPr>
             <w:rStyle w:val="Hyperlink"/>
@@ -9383,7 +10068,6 @@
         <w:br/>
       </w:r>
       <w:r>
-        <w:lastRenderedPageBreak/>
         <w:br/>
         <w:t>It includes objects corresponding to each Office file type</w:t>
       </w:r>
@@ -9652,7 +10336,7 @@
       <w:r>
         <w:t xml:space="preserve">   To explore these first two layers for a given document, </w:t>
       </w:r>
-      <w:hyperlink r:id="rId37" w:history="1">
+      <w:hyperlink r:id="rId38" w:history="1">
         <w:r>
           <w:rPr>
             <w:rStyle w:val="Hyperlink"/>
@@ -9836,7 +10520,7 @@
       <w:r>
         <w:t xml:space="preserve">/footnotes) use </w:t>
       </w:r>
-      <w:hyperlink r:id="rId38" w:history="1">
+      <w:hyperlink r:id="rId39" w:history="1">
         <w:r>
           <w:rPr>
             <w:rFonts w:ascii="Consolas" w:hAnsi="Consolas"/>
@@ -9864,7 +10548,7 @@
       <w:r>
         <w:t xml:space="preserve"> references </w:t>
       </w:r>
-      <w:hyperlink r:id="rId39" w:history="1">
+      <w:hyperlink r:id="rId40" w:history="1">
         <w:r>
           <w:rPr>
             <w:rFonts w:ascii="Consolas" w:hAnsi="Consolas"/>
@@ -9924,7 +10608,6 @@
         <w:br/>
       </w:r>
       <w:r>
-        <w:lastRenderedPageBreak/>
         <w:t xml:space="preserve">This package builds on the lower two layers to provide extra functionality, and is being progressively further developed.    </w:t>
       </w:r>
     </w:p>
@@ -10860,7 +11543,6 @@
           <w:rFonts w:eastAsia="Times New Roman"/>
           <w:kern w:val="36"/>
         </w:rPr>
-        <w:lastRenderedPageBreak/>
         <w:t>Parts List</w:t>
       </w:r>
       <w:bookmarkEnd w:id="26"/>
@@ -10906,7 +11588,7 @@
             <w:r>
               <w:t xml:space="preserve">A more fully featured tool is </w:t>
             </w:r>
-            <w:hyperlink r:id="rId40" w:history="1">
+            <w:hyperlink r:id="rId41" w:history="1">
               <w:r>
                 <w:rPr>
                   <w:rStyle w:val="Hyperlink"/>
@@ -10975,7 +11657,7 @@
               </w:rPr>
               <w:t xml:space="preserve">Alternatively, you can install the </w:t>
             </w:r>
-            <w:hyperlink r:id="rId41" w:history="1">
+            <w:hyperlink r:id="rId42" w:history="1">
               <w:r>
                 <w:rPr>
                   <w:rStyle w:val="Hyperlink"/>
@@ -10990,7 +11672,7 @@
               </w:rPr>
               <w:t xml:space="preserve">, to generate code from within Word.  See also forum </w:t>
             </w:r>
-            <w:hyperlink r:id="rId42" w:history="1">
+            <w:hyperlink r:id="rId43" w:history="1">
               <w:r>
                 <w:rPr>
                   <w:rStyle w:val="Hyperlink"/>
@@ -13000,7 +13682,6 @@
           <w:rFonts w:eastAsia="Times New Roman"/>
           <w:kern w:val="36"/>
         </w:rPr>
-        <w:lastRenderedPageBreak/>
         <w:t>MainDocumentPart</w:t>
       </w:r>
       <w:bookmarkEnd w:id="27"/>
@@ -14722,7 +15403,6 @@
         <w:spacing w:beforeAutospacing="1" w:after="100" w:afterAutospacing="1" w:line="240" w:lineRule="auto"/>
       </w:pPr>
       <w:r>
-        <w:lastRenderedPageBreak/>
         <w:t xml:space="preserve">The </w:t>
       </w:r>
       <w:r>
@@ -15419,7 +16099,6 @@
         <w:spacing w:before="100" w:beforeAutospacing="1" w:after="100" w:afterAutospacing="1" w:line="240" w:lineRule="auto"/>
       </w:pPr>
       <w:r>
-        <w:lastRenderedPageBreak/>
         <w:t>The docx4j samples include:</w:t>
       </w:r>
     </w:p>
@@ -15427,7 +16106,6 @@
       <w:pPr>
         <w:spacing w:before="100" w:beforeAutospacing="1" w:after="100" w:afterAutospacing="1" w:line="240" w:lineRule="auto"/>
         <w:sectPr>
-          <w:headerReference w:type="default" r:id="rId43"/>
           <w:footerReference w:type="default" r:id="rId44"/>
           <w:pgSz w:w="12240" w:h="15840"/>
           <w:pgMar w:top="1440" w:right="1440" w:bottom="1440" w:left="1440" w:header="708" w:footer="708" w:gutter="0"/>
@@ -16461,7 +17139,6 @@
           <w:rFonts w:eastAsia="Times New Roman"/>
           <w:kern w:val="36"/>
         </w:rPr>
-        <w:lastRenderedPageBreak/>
         <w:t>Creating a new docx</w:t>
       </w:r>
       <w:bookmarkEnd w:id="29"/>
@@ -17304,12 +17981,12 @@
       <w:pPr>
         <w:pStyle w:val="Heading1"/>
       </w:pPr>
-      <w:bookmarkStart w:id="30" w:name="_Ref273525601"/>
-      <w:bookmarkStart w:id="31" w:name="_Toc96591830"/>
+      <w:bookmarkStart w:id="30" w:name="_Toc96591830"/>
+      <w:bookmarkStart w:id="31" w:name="_Ref273525601"/>
       <w:r>
         <w:t>docx4j.properties</w:t>
       </w:r>
-      <w:bookmarkEnd w:id="31"/>
+      <w:bookmarkEnd w:id="30"/>
     </w:p>
     <w:p>
       <w:r>
@@ -18110,7 +18787,7 @@
       <w:r>
         <w:t>Adding a paragraph of text</w:t>
       </w:r>
-      <w:bookmarkEnd w:id="30"/>
+      <w:bookmarkEnd w:id="31"/>
       <w:bookmarkEnd w:id="32"/>
     </w:p>
     <w:p>
@@ -19138,7 +19815,6 @@
           <w:sz w:val="20"/>
           <w:szCs w:val="20"/>
         </w:rPr>
-        <w:lastRenderedPageBreak/>
         <w:tab/>
       </w:r>
       <w:r>
@@ -20338,7 +21014,6 @@
     </w:p>
     <w:p>
       <w:r>
-        <w:lastRenderedPageBreak/>
         <w:t>Now look at its XML. Choices:</w:t>
       </w:r>
     </w:p>
@@ -22477,7 +23152,6 @@
         <w:spacing w:before="100" w:beforeAutospacing="1" w:after="100" w:afterAutospacing="1" w:line="240" w:lineRule="auto"/>
       </w:pPr>
       <w:r>
-        <w:lastRenderedPageBreak/>
         <w:t>you can simply:</w:t>
       </w:r>
     </w:p>
@@ -23010,7 +23684,6 @@
           <w:rFonts w:eastAsia="Times New Roman"/>
           <w:kern w:val="36"/>
         </w:rPr>
-        <w:lastRenderedPageBreak/>
         <w:t xml:space="preserve">Selecting your insertion/editing point; </w:t>
       </w:r>
       <w:r>
@@ -23408,7 +24081,6 @@
         </w:rPr>
       </w:pPr>
       <w:r>
-        <w:lastRenderedPageBreak/>
         <w:t xml:space="preserve">Note also, in </w:t>
       </w:r>
       <w:r>
@@ -24172,7 +24844,6 @@
           <w:rFonts w:eastAsia="Times New Roman"/>
           <w:kern w:val="36"/>
         </w:rPr>
-        <w:lastRenderedPageBreak/>
         <w:t>docx to (X)HTML</w:t>
       </w:r>
       <w:bookmarkEnd w:id="42"/>
@@ -24597,7 +25268,6 @@
         <w:rPr>
           <w:noProof/>
         </w:rPr>
-        <w:lastRenderedPageBreak/>
         <w:drawing>
           <wp:inline distT="0" distB="0" distL="0" distR="0" wp14:anchorId="5C674B2D" wp14:editId="781D3A23">
             <wp:extent cx="5732145" cy="5552440"/>
@@ -24680,16 +25350,7 @@
     </w:p>
     <w:p>
       <w:r>
-        <w:t>T</w:t>
-      </w:r>
-      <w:r>
-        <w:t xml:space="preserve">he Docx4J facade </w:t>
-      </w:r>
-      <w:r>
-        <w:t xml:space="preserve">can be used </w:t>
-      </w:r>
-      <w:r>
-        <w:t>to convert to PDF:</w:t>
+        <w:t>The Docx4J facade can be used to convert to PDF:</w:t>
       </w:r>
     </w:p>
     <w:p>
@@ -24876,19 +25537,7 @@
         </w:numPr>
       </w:pPr>
       <w:r>
-        <w:t>pdf</w:t>
-      </w:r>
-      <w:r>
-        <w:t xml:space="preserve"> </w:t>
-      </w:r>
-      <w:r>
-        <w:t>Via</w:t>
-      </w:r>
-      <w:r>
-        <w:t xml:space="preserve"> </w:t>
-      </w:r>
-      <w:r>
-        <w:t>Documents4jRemote</w:t>
+        <w:t>pdf Via Documents4jRemote</w:t>
       </w:r>
     </w:p>
     <w:p>
@@ -24900,19 +25549,7 @@
         </w:numPr>
       </w:pPr>
       <w:r>
-        <w:t>pdf</w:t>
-      </w:r>
-      <w:r>
-        <w:t xml:space="preserve"> </w:t>
-      </w:r>
-      <w:r>
-        <w:t>Via</w:t>
-      </w:r>
-      <w:r>
-        <w:t xml:space="preserve"> </w:t>
-      </w:r>
-      <w:r>
-        <w:t>Documents4jLocal</w:t>
+        <w:t>pdf Via Documents4jLocal</w:t>
       </w:r>
     </w:p>
     <w:p>
@@ -24924,24 +25561,11 @@
         </w:numPr>
       </w:pPr>
       <w:r>
-        <w:t>pdf</w:t>
-      </w:r>
-      <w:r>
-        <w:t xml:space="preserve"> </w:t>
-      </w:r>
-      <w:r>
-        <w:t>Via</w:t>
-      </w:r>
-      <w:r>
-        <w:t xml:space="preserve"> </w:t>
-      </w:r>
-      <w:r>
-        <w:t>FO</w:t>
-      </w:r>
-    </w:p>
-    <w:p>
-      <w:r>
-        <w:lastRenderedPageBreak/>
+        <w:t>pdf Via FO</w:t>
+      </w:r>
+    </w:p>
+    <w:p>
+      <w:r>
         <w:t>The façade can't use Microsoft Graph at this time.  If you want to use that, do so directly (see below).</w:t>
       </w:r>
     </w:p>
@@ -24952,16 +25576,7 @@
       </w:pPr>
       <w:bookmarkStart w:id="44" w:name="_Toc96591841"/>
       <w:r>
-        <w:t>docx/pptx/xlsx</w:t>
-      </w:r>
-      <w:r>
-        <w:t xml:space="preserve"> </w:t>
-      </w:r>
-      <w:r>
-        <w:t xml:space="preserve">to PDF via </w:t>
-      </w:r>
-      <w:r>
-        <w:t>Documents4j (using Word)</w:t>
+        <w:t>docx/pptx/xlsx to PDF via Documents4j (using Word)</w:t>
       </w:r>
       <w:bookmarkEnd w:id="44"/>
     </w:p>
@@ -24974,7 +25589,7 @@
       <w:r>
         <w:t xml:space="preserve">For background, see generally </w:t>
       </w:r>
-      <w:hyperlink r:id="rId61" w:history="1">
+      <w:hyperlink r:id="rId61" w:anchor="/" w:history="1">
         <w:r>
           <w:rPr>
             <w:rStyle w:val="Hyperlink"/>
@@ -25058,16 +25673,7 @@
       </w:pPr>
       <w:bookmarkStart w:id="45" w:name="_Toc96591842"/>
       <w:r>
-        <w:t>docx</w:t>
-      </w:r>
-      <w:r>
-        <w:t>/pptx/xlsx</w:t>
-      </w:r>
-      <w:r>
-        <w:t xml:space="preserve"> to PDF via </w:t>
-      </w:r>
-      <w:r>
-        <w:t>Microsoft Graph</w:t>
+        <w:t>docx/pptx/xlsx to PDF via Microsoft Graph</w:t>
       </w:r>
       <w:bookmarkEnd w:id="45"/>
     </w:p>
@@ -25101,10 +25707,7 @@
       </w:pPr>
       <w:bookmarkStart w:id="46" w:name="_Toc96591843"/>
       <w:r>
-        <w:t>docx to PDF</w:t>
-      </w:r>
-      <w:r>
-        <w:t xml:space="preserve"> via XSL FO</w:t>
+        <w:t>docx to PDF via XSL FO</w:t>
       </w:r>
       <w:bookmarkEnd w:id="46"/>
     </w:p>
@@ -25139,7 +25742,7 @@
       <w:r>
         <w:t xml:space="preserve">Configure hyphenation at </w:t>
       </w:r>
-      <w:hyperlink r:id="rId69" w:history="1">
+      <w:hyperlink r:id="rId69" w:anchor="L115" w:history="1">
         <w:r>
           <w:rPr>
             <w:rStyle w:val="Hyperlink"/>
@@ -25183,7 +25786,6 @@
     </w:p>
     <w:p>
       <w:r>
-        <w:lastRenderedPageBreak/>
         <w:t>When you open the document in docx4j, docx4j will create an image part representing it.</w:t>
       </w:r>
     </w:p>
@@ -27883,7 +28485,6 @@
           <w:sz w:val="18"/>
           <w:szCs w:val="18"/>
         </w:rPr>
-        <w:lastRenderedPageBreak/>
         <w:tab/>
       </w:r>
       <w:r>
@@ -29840,7 +30441,6 @@
     </w:p>
     <w:p>
       <w:r>
-        <w:lastRenderedPageBreak/>
         <w:t xml:space="preserve">This means that if you are moving images around, you need to take care to ensure that the relationships remain valid. </w:t>
       </w:r>
     </w:p>
@@ -30564,7 +31164,6 @@
         <w:br/>
       </w:r>
       <w:r>
-        <w:lastRenderedPageBreak/>
         <w:t>ProtectPresentation getProtectionSettings()</w:t>
       </w:r>
       <w:r>
@@ -30831,7 +31430,6 @@
         <w:rPr>
           <w:sz w:val="18"/>
         </w:rPr>
-        <w:lastRenderedPageBreak/>
         <w:t>date-and-time:</w:t>
       </w:r>
       <w:r>
@@ -32164,7 +32762,6 @@
           <w:noProof/>
           <w:lang w:val="en-US"/>
         </w:rPr>
-        <w:lastRenderedPageBreak/>
         <w:t xml:space="preserve">When updating a TOC, </w:t>
       </w:r>
       <w:r>
@@ -32548,14 +33145,7 @@
               <w:rPr>
                 <w:rFonts w:eastAsia="Times New Roman"/>
               </w:rPr>
-              <w:t>\b field-</w:t>
-            </w:r>
-            <w:r>
-              <w:rPr>
-                <w:rFonts w:eastAsia="Times New Roman"/>
-              </w:rPr>
-              <w:lastRenderedPageBreak/>
-              <w:t>argument</w:t>
+              <w:t>\b field-argument</w:t>
             </w:r>
           </w:p>
         </w:tc>
@@ -32574,15 +33164,7 @@
               <w:rPr>
                 <w:rFonts w:eastAsia="Times New Roman"/>
               </w:rPr>
-              <w:lastRenderedPageBreak/>
-              <w:t xml:space="preserve">Includes entries only from the portion of the document marked by </w:t>
-            </w:r>
-            <w:r>
-              <w:rPr>
-                <w:rFonts w:eastAsia="Times New Roman"/>
-              </w:rPr>
-              <w:lastRenderedPageBreak/>
-              <w:t>the bookmark named by text in this switch's field-argument.</w:t>
+              <w:t>Includes entries only from the portion of the document marked by the bookmark named by text in this switch's field-argument.</w:t>
             </w:r>
           </w:p>
         </w:tc>
@@ -32603,7 +33185,6 @@
               <w:rPr>
                 <w:rFonts w:eastAsia="Times New Roman"/>
               </w:rPr>
-              <w:lastRenderedPageBreak/>
               <w:t>\p field-argument</w:t>
             </w:r>
           </w:p>
@@ -33105,7 +33686,6 @@
           <w:szCs w:val="16"/>
           <w:lang w:val="en-US"/>
         </w:rPr>
-        <w:lastRenderedPageBreak/>
         <w:tab/>
         <w:t>InputStream is = ResourceUtils.</w:t>
       </w:r>
@@ -34008,7 +34588,6 @@
           <w:sz w:val="24"/>
           <w:szCs w:val="24"/>
         </w:rPr>
-        <w:lastRenderedPageBreak/>
         <w:tab/>
       </w:r>
       <w:r>
@@ -35748,7 +36327,6 @@
       </w:pPr>
       <w:bookmarkStart w:id="71" w:name="_Toc96591863"/>
       <w:r>
-        <w:lastRenderedPageBreak/>
         <w:t>SmartArt</w:t>
       </w:r>
       <w:bookmarkEnd w:id="71"/>
@@ -36078,15 +36656,15 @@
           <w:szCs w:val="18"/>
         </w:rPr>
       </w:pPr>
-      <w:bookmarkStart w:id="74" w:name="_Ref273527051"/>
-      <w:bookmarkStart w:id="75" w:name="_Toc96591866"/>
+      <w:bookmarkStart w:id="74" w:name="_Toc96591866"/>
+      <w:bookmarkStart w:id="75" w:name="_Ref273527051"/>
       <w:r>
         <w:rPr>
           <w:lang w:val="de-DE"/>
         </w:rPr>
         <w:t>javax.xml.bind.JAXBElement</w:t>
       </w:r>
-      <w:bookmarkEnd w:id="75"/>
+      <w:bookmarkEnd w:id="74"/>
     </w:p>
     <w:p>
       <w:r>
@@ -36254,10 +36832,9 @@
       </w:pPr>
       <w:bookmarkStart w:id="76" w:name="_Toc96591867"/>
       <w:r>
-        <w:lastRenderedPageBreak/>
         <w:t>@XmlRootElement</w:t>
       </w:r>
-      <w:bookmarkEnd w:id="74"/>
+      <w:bookmarkEnd w:id="75"/>
       <w:bookmarkEnd w:id="76"/>
     </w:p>
     <w:p>
@@ -37339,17 +37916,7 @@
           <w:sz w:val="22"/>
           <w:szCs w:val="22"/>
         </w:rPr>
-        <w:t xml:space="preserve">This programming task is complicated by the need to keep other parts of the document in sync with the data stored in paragraphs. For example, a paragraph can contain a reference to a comment in the comments part, and if there is a problem with this reference, the </w:t>
-      </w:r>
-      <w:r>
-        <w:rPr>
-          <w:rFonts w:asciiTheme="minorHAnsi" w:hAnsiTheme="minorHAnsi" w:cstheme="minorHAnsi"/>
-          <w:color w:val="777777"/>
-          <w:sz w:val="22"/>
-          <w:szCs w:val="22"/>
-        </w:rPr>
-        <w:lastRenderedPageBreak/>
-        <w:t>document is invalid. You must take care when moving / inserting / deleting paragraphs to maintain ‘</w:t>
+        <w:t>This programming task is complicated by the need to keep other parts of the document in sync with the data stored in paragraphs. For example, a paragraph can contain a reference to a comment in the comments part, and if there is a problem with this reference, the document is invalid. You must take care when moving / inserting / deleting paragraphs to maintain ‘</w:t>
       </w:r>
       <w:r>
         <w:rPr>
@@ -37798,7 +38365,6 @@
         <w:rPr>
           <w:rFonts w:eastAsia="Times New Roman"/>
         </w:rPr>
-        <w:lastRenderedPageBreak/>
         <w:t>Contacting Plutext</w:t>
       </w:r>
       <w:bookmarkEnd w:id="80"/>
@@ -38526,7 +39092,6 @@
           <w:szCs w:val="16"/>
           <w:lang w:val="en-US"/>
         </w:rPr>
-        <w:lastRenderedPageBreak/>
         <w:tab/>
       </w:r>
       <w:r>
@@ -39469,7 +40034,7 @@
 </file>
 
 <file path=word/endnotes.xml><?xml version="1.0" encoding="utf-8"?>
-<w:endnotes xmlns:wpc="http://schemas.microsoft.com/office/word/2010/wordprocessingCanvas" xmlns:cx="http://schemas.microsoft.com/office/drawing/2014/chartex" xmlns:cx1="http://schemas.microsoft.com/office/drawing/2015/9/8/chartex" xmlns:cx2="http://schemas.microsoft.com/office/drawing/2015/10/21/chartex" xmlns:cx3="http://schemas.microsoft.com/office/drawing/2016/5/9/chartex" xmlns:cx4="http://schemas.microsoft.com/office/drawing/2016/5/10/chartex" xmlns:cx5="http://schemas.microsoft.com/office/drawing/2016/5/11/chartex" xmlns:cx6="http://schemas.microsoft.com/office/drawing/2016/5/12/chartex" xmlns:cx7="http://schemas.microsoft.com/office/drawing/2016/5/13/chartex" xmlns:cx8="http://schemas.microsoft.com/office/drawing/2016/5/14/chartex" xmlns:mc="http://schemas.openxmlformats.org/markup-compatibility/2006" xmlns:aink="http://schemas.microsoft.com/office/drawing/2016/ink" xmlns:am3d="http://schemas.microsoft.com/office/drawing/2017/model3d" xmlns:o="urn:schemas-microsoft-com:office:office" xmlns:r="http://schemas.openxmlformats.org/officeDocument/2006/relationships" xmlns:m="http://schemas.openxmlformats.org/officeDocument/2006/math" xmlns:v="urn:schemas-microsoft-com:vml" xmlns:wp14="http://schemas.microsoft.com/office/word/2010/wordprocessingDrawing" xmlns:wp="http://schemas.openxmlformats.org/drawingml/2006/wordprocessingDrawing" xmlns:w10="urn:schemas-microsoft-com:office:word" xmlns:w="http://schemas.openxmlformats.org/wordprocessingml/2006/main" xmlns:w14="http://schemas.microsoft.com/office/word/2010/wordml" xmlns:w15="http://schemas.microsoft.com/office/word/2012/wordml" xmlns:w16cex="http://schemas.microsoft.com/office/word/2018/wordml/cex" xmlns:w16cid="http://schemas.microsoft.com/office/word/2016/wordml/cid" xmlns:w16="http://schemas.microsoft.com/office/word/2018/wordml" xmlns:w16sdtdh="http://schemas.microsoft.com/office/word/2020/wordml/sdtdatahash" xmlns:w16se="http://schemas.microsoft.com/office/word/2015/wordml/symex" xmlns:wpg="http://schemas.microsoft.com/office/word/2010/wordprocessingGroup" xmlns:wpi="http://schemas.microsoft.com/office/word/2010/wordprocessingInk" xmlns:wne="http://schemas.microsoft.com/office/word/2006/wordml" xmlns:wps="http://schemas.microsoft.com/office/word/2010/wordprocessingShape" mc:Ignorable="w14 w15 w16se w16cid w16 w16cex w16sdtdh wp14">
+<w:endnotes xmlns:wpc="http://schemas.microsoft.com/office/word/2010/wordprocessingCanvas" xmlns:cx="http://schemas.microsoft.com/office/drawing/2014/chartex" xmlns:cx1="http://schemas.microsoft.com/office/drawing/2015/9/8/chartex" xmlns:cx2="http://schemas.microsoft.com/office/drawing/2015/10/21/chartex" xmlns:cx3="http://schemas.microsoft.com/office/drawing/2016/5/9/chartex" xmlns:cx4="http://schemas.microsoft.com/office/drawing/2016/5/10/chartex" xmlns:cx5="http://schemas.microsoft.com/office/drawing/2016/5/11/chartex" xmlns:cx6="http://schemas.microsoft.com/office/drawing/2016/5/12/chartex" xmlns:cx7="http://schemas.microsoft.com/office/drawing/2016/5/13/chartex" xmlns:cx8="http://schemas.microsoft.com/office/drawing/2016/5/14/chartex" xmlns:mc="http://schemas.openxmlformats.org/markup-compatibility/2006" xmlns:aink="http://schemas.microsoft.com/office/drawing/2016/ink" xmlns:am3d="http://schemas.microsoft.com/office/drawing/2017/model3d" xmlns:o="urn:schemas-microsoft-com:office:office" xmlns:oel="http://schemas.microsoft.com/office/2019/extlst" xmlns:r="http://schemas.openxmlformats.org/officeDocument/2006/relationships" xmlns:m="http://schemas.openxmlformats.org/officeDocument/2006/math" xmlns:v="urn:schemas-microsoft-com:vml" xmlns:wp14="http://schemas.microsoft.com/office/word/2010/wordprocessingDrawing" xmlns:wp="http://schemas.openxmlformats.org/drawingml/2006/wordprocessingDrawing" xmlns:w10="urn:schemas-microsoft-com:office:word" xmlns:w="http://schemas.openxmlformats.org/wordprocessingml/2006/main" xmlns:w14="http://schemas.microsoft.com/office/word/2010/wordml" xmlns:w15="http://schemas.microsoft.com/office/word/2012/wordml" xmlns:w16cex="http://schemas.microsoft.com/office/word/2018/wordml/cex" xmlns:w16cid="http://schemas.microsoft.com/office/word/2016/wordml/cid" xmlns:w16="http://schemas.microsoft.com/office/word/2018/wordml" xmlns:w16sdtdh="http://schemas.microsoft.com/office/word/2020/wordml/sdtdatahash" xmlns:w16se="http://schemas.microsoft.com/office/word/2015/wordml/symex" xmlns:wpg="http://schemas.microsoft.com/office/word/2010/wordprocessingGroup" xmlns:wpi="http://schemas.microsoft.com/office/word/2010/wordprocessingInk" xmlns:wne="http://schemas.microsoft.com/office/word/2006/wordml" xmlns:wps="http://schemas.microsoft.com/office/word/2010/wordprocessingShape" mc:Ignorable="w14 w15 w16se w16cid w16 w16cex w16sdtdh wp14">
   <w:endnote w:type="separator" w:id="-1">
     <w:p>
       <w:pPr>
@@ -39494,7 +40059,7 @@
 </file>
 
 <file path=word/footer1.xml><?xml version="1.0" encoding="utf-8"?>
-<w:ftr xmlns:wpc="http://schemas.microsoft.com/office/word/2010/wordprocessingCanvas" xmlns:cx="http://schemas.microsoft.com/office/drawing/2014/chartex" xmlns:cx1="http://schemas.microsoft.com/office/drawing/2015/9/8/chartex" xmlns:cx2="http://schemas.microsoft.com/office/drawing/2015/10/21/chartex" xmlns:cx3="http://schemas.microsoft.com/office/drawing/2016/5/9/chartex" xmlns:cx4="http://schemas.microsoft.com/office/drawing/2016/5/10/chartex" xmlns:cx5="http://schemas.microsoft.com/office/drawing/2016/5/11/chartex" xmlns:cx6="http://schemas.microsoft.com/office/drawing/2016/5/12/chartex" xmlns:cx7="http://schemas.microsoft.com/office/drawing/2016/5/13/chartex" xmlns:cx8="http://schemas.microsoft.com/office/drawing/2016/5/14/chartex" xmlns:mc="http://schemas.openxmlformats.org/markup-compatibility/2006" xmlns:aink="http://schemas.microsoft.com/office/drawing/2016/ink" xmlns:am3d="http://schemas.microsoft.com/office/drawing/2017/model3d" xmlns:o="urn:schemas-microsoft-com:office:office" xmlns:r="http://schemas.openxmlformats.org/officeDocument/2006/relationships" xmlns:m="http://schemas.openxmlformats.org/officeDocument/2006/math" xmlns:v="urn:schemas-microsoft-com:vml" xmlns:wp14="http://schemas.microsoft.com/office/word/2010/wordprocessingDrawing" xmlns:wp="http://schemas.openxmlformats.org/drawingml/2006/wordprocessingDrawing" xmlns:w10="urn:schemas-microsoft-com:office:word" xmlns:w="http://schemas.openxmlformats.org/wordprocessingml/2006/main" xmlns:w14="http://schemas.microsoft.com/office/word/2010/wordml" xmlns:w15="http://schemas.microsoft.com/office/word/2012/wordml" xmlns:w16cex="http://schemas.microsoft.com/office/word/2018/wordml/cex" xmlns:w16cid="http://schemas.microsoft.com/office/word/2016/wordml/cid" xmlns:w16="http://schemas.microsoft.com/office/word/2018/wordml" xmlns:w16sdtdh="http://schemas.microsoft.com/office/word/2020/wordml/sdtdatahash" xmlns:w16se="http://schemas.microsoft.com/office/word/2015/wordml/symex" xmlns:wpg="http://schemas.microsoft.com/office/word/2010/wordprocessingGroup" xmlns:wpi="http://schemas.microsoft.com/office/word/2010/wordprocessingInk" xmlns:wne="http://schemas.microsoft.com/office/word/2006/wordml" xmlns:wps="http://schemas.microsoft.com/office/word/2010/wordprocessingShape" mc:Ignorable="w14 w15 w16se w16cid w16 w16cex w16sdtdh wp14">
+<w:ftr xmlns:wpc="http://schemas.microsoft.com/office/word/2010/wordprocessingCanvas" xmlns:cx="http://schemas.microsoft.com/office/drawing/2014/chartex" xmlns:cx1="http://schemas.microsoft.com/office/drawing/2015/9/8/chartex" xmlns:cx2="http://schemas.microsoft.com/office/drawing/2015/10/21/chartex" xmlns:cx3="http://schemas.microsoft.com/office/drawing/2016/5/9/chartex" xmlns:cx4="http://schemas.microsoft.com/office/drawing/2016/5/10/chartex" xmlns:cx5="http://schemas.microsoft.com/office/drawing/2016/5/11/chartex" xmlns:cx6="http://schemas.microsoft.com/office/drawing/2016/5/12/chartex" xmlns:cx7="http://schemas.microsoft.com/office/drawing/2016/5/13/chartex" xmlns:cx8="http://schemas.microsoft.com/office/drawing/2016/5/14/chartex" xmlns:mc="http://schemas.openxmlformats.org/markup-compatibility/2006" xmlns:aink="http://schemas.microsoft.com/office/drawing/2016/ink" xmlns:am3d="http://schemas.microsoft.com/office/drawing/2017/model3d" xmlns:o="urn:schemas-microsoft-com:office:office" xmlns:oel="http://schemas.microsoft.com/office/2019/extlst" xmlns:r="http://schemas.openxmlformats.org/officeDocument/2006/relationships" xmlns:m="http://schemas.openxmlformats.org/officeDocument/2006/math" xmlns:v="urn:schemas-microsoft-com:vml" xmlns:wp14="http://schemas.microsoft.com/office/word/2010/wordprocessingDrawing" xmlns:wp="http://schemas.openxmlformats.org/drawingml/2006/wordprocessingDrawing" xmlns:w10="urn:schemas-microsoft-com:office:word" xmlns:w="http://schemas.openxmlformats.org/wordprocessingml/2006/main" xmlns:w14="http://schemas.microsoft.com/office/word/2010/wordml" xmlns:w15="http://schemas.microsoft.com/office/word/2012/wordml" xmlns:w16cex="http://schemas.microsoft.com/office/word/2018/wordml/cex" xmlns:w16cid="http://schemas.microsoft.com/office/word/2016/wordml/cid" xmlns:w16="http://schemas.microsoft.com/office/word/2018/wordml" xmlns:w16sdtdh="http://schemas.microsoft.com/office/word/2020/wordml/sdtdatahash" xmlns:w16se="http://schemas.microsoft.com/office/word/2015/wordml/symex" xmlns:wpg="http://schemas.microsoft.com/office/word/2010/wordprocessingGroup" xmlns:wpi="http://schemas.microsoft.com/office/word/2010/wordprocessingInk" xmlns:wne="http://schemas.microsoft.com/office/word/2006/wordml" xmlns:wps="http://schemas.microsoft.com/office/word/2010/wordprocessingShape" mc:Ignorable="w14 w15 w16se w16cid w16 w16cex w16sdtdh wp14">
   <w:sdt>
     <w:sdtPr>
       <w:id w:val="349237360"/>
@@ -39543,7 +40108,7 @@
 </file>
 
 <file path=word/footnotes.xml><?xml version="1.0" encoding="utf-8"?>
-<w:footnotes xmlns:wpc="http://schemas.microsoft.com/office/word/2010/wordprocessingCanvas" xmlns:cx="http://schemas.microsoft.com/office/drawing/2014/chartex" xmlns:cx1="http://schemas.microsoft.com/office/drawing/2015/9/8/chartex" xmlns:cx2="http://schemas.microsoft.com/office/drawing/2015/10/21/chartex" xmlns:cx3="http://schemas.microsoft.com/office/drawing/2016/5/9/chartex" xmlns:cx4="http://schemas.microsoft.com/office/drawing/2016/5/10/chartex" xmlns:cx5="http://schemas.microsoft.com/office/drawing/2016/5/11/chartex" xmlns:cx6="http://schemas.microsoft.com/office/drawing/2016/5/12/chartex" xmlns:cx7="http://schemas.microsoft.com/office/drawing/2016/5/13/chartex" xmlns:cx8="http://schemas.microsoft.com/office/drawing/2016/5/14/chartex" xmlns:mc="http://schemas.openxmlformats.org/markup-compatibility/2006" xmlns:aink="http://schemas.microsoft.com/office/drawing/2016/ink" xmlns:am3d="http://schemas.microsoft.com/office/drawing/2017/model3d" xmlns:o="urn:schemas-microsoft-com:office:office" xmlns:r="http://schemas.openxmlformats.org/officeDocument/2006/relationships" xmlns:m="http://schemas.openxmlformats.org/officeDocument/2006/math" xmlns:v="urn:schemas-microsoft-com:vml" xmlns:wp14="http://schemas.microsoft.com/office/word/2010/wordprocessingDrawing" xmlns:wp="http://schemas.openxmlformats.org/drawingml/2006/wordprocessingDrawing" xmlns:w10="urn:schemas-microsoft-com:office:word" xmlns:w="http://schemas.openxmlformats.org/wordprocessingml/2006/main" xmlns:w14="http://schemas.microsoft.com/office/word/2010/wordml" xmlns:w15="http://schemas.microsoft.com/office/word/2012/wordml" xmlns:w16cex="http://schemas.microsoft.com/office/word/2018/wordml/cex" xmlns:w16cid="http://schemas.microsoft.com/office/word/2016/wordml/cid" xmlns:w16="http://schemas.microsoft.com/office/word/2018/wordml" xmlns:w16sdtdh="http://schemas.microsoft.com/office/word/2020/wordml/sdtdatahash" xmlns:w16se="http://schemas.microsoft.com/office/word/2015/wordml/symex" xmlns:wpg="http://schemas.microsoft.com/office/word/2010/wordprocessingGroup" xmlns:wpi="http://schemas.microsoft.com/office/word/2010/wordprocessingInk" xmlns:wne="http://schemas.microsoft.com/office/word/2006/wordml" xmlns:wps="http://schemas.microsoft.com/office/word/2010/wordprocessingShape" mc:Ignorable="w14 w15 w16se w16cid w16 w16cex w16sdtdh wp14">
+<w:footnotes xmlns:wpc="http://schemas.microsoft.com/office/word/2010/wordprocessingCanvas" xmlns:cx="http://schemas.microsoft.com/office/drawing/2014/chartex" xmlns:cx1="http://schemas.microsoft.com/office/drawing/2015/9/8/chartex" xmlns:cx2="http://schemas.microsoft.com/office/drawing/2015/10/21/chartex" xmlns:cx3="http://schemas.microsoft.com/office/drawing/2016/5/9/chartex" xmlns:cx4="http://schemas.microsoft.com/office/drawing/2016/5/10/chartex" xmlns:cx5="http://schemas.microsoft.com/office/drawing/2016/5/11/chartex" xmlns:cx6="http://schemas.microsoft.com/office/drawing/2016/5/12/chartex" xmlns:cx7="http://schemas.microsoft.com/office/drawing/2016/5/13/chartex" xmlns:cx8="http://schemas.microsoft.com/office/drawing/2016/5/14/chartex" xmlns:mc="http://schemas.openxmlformats.org/markup-compatibility/2006" xmlns:aink="http://schemas.microsoft.com/office/drawing/2016/ink" xmlns:am3d="http://schemas.microsoft.com/office/drawing/2017/model3d" xmlns:o="urn:schemas-microsoft-com:office:office" xmlns:oel="http://schemas.microsoft.com/office/2019/extlst" xmlns:r="http://schemas.openxmlformats.org/officeDocument/2006/relationships" xmlns:m="http://schemas.openxmlformats.org/officeDocument/2006/math" xmlns:v="urn:schemas-microsoft-com:vml" xmlns:wp14="http://schemas.microsoft.com/office/word/2010/wordprocessingDrawing" xmlns:wp="http://schemas.openxmlformats.org/drawingml/2006/wordprocessingDrawing" xmlns:w10="urn:schemas-microsoft-com:office:word" xmlns:w="http://schemas.openxmlformats.org/wordprocessingml/2006/main" xmlns:w14="http://schemas.microsoft.com/office/word/2010/wordml" xmlns:w15="http://schemas.microsoft.com/office/word/2012/wordml" xmlns:w16cex="http://schemas.microsoft.com/office/word/2018/wordml/cex" xmlns:w16cid="http://schemas.microsoft.com/office/word/2016/wordml/cid" xmlns:w16="http://schemas.microsoft.com/office/word/2018/wordml" xmlns:w16sdtdh="http://schemas.microsoft.com/office/word/2020/wordml/sdtdatahash" xmlns:w16se="http://schemas.microsoft.com/office/word/2015/wordml/symex" xmlns:wpg="http://schemas.microsoft.com/office/word/2010/wordprocessingGroup" xmlns:wpi="http://schemas.microsoft.com/office/word/2010/wordprocessingInk" xmlns:wne="http://schemas.microsoft.com/office/word/2006/wordml" xmlns:wps="http://schemas.microsoft.com/office/word/2010/wordprocessingShape" mc:Ignorable="w14 w15 w16se w16cid w16 w16cex w16sdtdh wp14">
   <w:footnote w:type="separator" w:id="-1">
     <w:p>
       <w:pPr>
@@ -39664,18 +40229,8 @@
 </w:footnotes>
 </file>
 
-<file path=word/header1.xml><?xml version="1.0" encoding="utf-8"?>
-<w:hdr xmlns:wpc="http://schemas.microsoft.com/office/word/2010/wordprocessingCanvas" xmlns:cx="http://schemas.microsoft.com/office/drawing/2014/chartex" xmlns:cx1="http://schemas.microsoft.com/office/drawing/2015/9/8/chartex" xmlns:cx2="http://schemas.microsoft.com/office/drawing/2015/10/21/chartex" xmlns:cx3="http://schemas.microsoft.com/office/drawing/2016/5/9/chartex" xmlns:cx4="http://schemas.microsoft.com/office/drawing/2016/5/10/chartex" xmlns:cx5="http://schemas.microsoft.com/office/drawing/2016/5/11/chartex" xmlns:cx6="http://schemas.microsoft.com/office/drawing/2016/5/12/chartex" xmlns:cx7="http://schemas.microsoft.com/office/drawing/2016/5/13/chartex" xmlns:cx8="http://schemas.microsoft.com/office/drawing/2016/5/14/chartex" xmlns:mc="http://schemas.openxmlformats.org/markup-compatibility/2006" xmlns:aink="http://schemas.microsoft.com/office/drawing/2016/ink" xmlns:am3d="http://schemas.microsoft.com/office/drawing/2017/model3d" xmlns:o="urn:schemas-microsoft-com:office:office" xmlns:r="http://schemas.openxmlformats.org/officeDocument/2006/relationships" xmlns:m="http://schemas.openxmlformats.org/officeDocument/2006/math" xmlns:v="urn:schemas-microsoft-com:vml" xmlns:wp14="http://schemas.microsoft.com/office/word/2010/wordprocessingDrawing" xmlns:wp="http://schemas.openxmlformats.org/drawingml/2006/wordprocessingDrawing" xmlns:w10="urn:schemas-microsoft-com:office:word" xmlns:w="http://schemas.openxmlformats.org/wordprocessingml/2006/main" xmlns:w14="http://schemas.microsoft.com/office/word/2010/wordml" xmlns:w15="http://schemas.microsoft.com/office/word/2012/wordml" xmlns:w16cex="http://schemas.microsoft.com/office/word/2018/wordml/cex" xmlns:w16cid="http://schemas.microsoft.com/office/word/2016/wordml/cid" xmlns:w16="http://schemas.microsoft.com/office/word/2018/wordml" xmlns:w16sdtdh="http://schemas.microsoft.com/office/word/2020/wordml/sdtdatahash" xmlns:w16se="http://schemas.microsoft.com/office/word/2015/wordml/symex" xmlns:wpg="http://schemas.microsoft.com/office/word/2010/wordprocessingGroup" xmlns:wpi="http://schemas.microsoft.com/office/word/2010/wordprocessingInk" xmlns:wne="http://schemas.microsoft.com/office/word/2006/wordml" xmlns:wps="http://schemas.microsoft.com/office/word/2010/wordprocessingShape" mc:Ignorable="w14 w15 w16se w16cid w16 w16cex w16sdtdh wp14">
-  <w:p>
-    <w:pPr>
-      <w:pStyle w:val="Header"/>
-    </w:pPr>
-  </w:p>
-</w:hdr>
-</file>
-
 <file path=word/numbering.xml><?xml version="1.0" encoding="utf-8"?>
-<w:numbering xmlns:wpc="http://schemas.microsoft.com/office/word/2010/wordprocessingCanvas" xmlns:cx="http://schemas.microsoft.com/office/drawing/2014/chartex" xmlns:cx1="http://schemas.microsoft.com/office/drawing/2015/9/8/chartex" xmlns:cx2="http://schemas.microsoft.com/office/drawing/2015/10/21/chartex" xmlns:cx3="http://schemas.microsoft.com/office/drawing/2016/5/9/chartex" xmlns:cx4="http://schemas.microsoft.com/office/drawing/2016/5/10/chartex" xmlns:cx5="http://schemas.microsoft.com/office/drawing/2016/5/11/chartex" xmlns:cx6="http://schemas.microsoft.com/office/drawing/2016/5/12/chartex" xmlns:cx7="http://schemas.microsoft.com/office/drawing/2016/5/13/chartex" xmlns:cx8="http://schemas.microsoft.com/office/drawing/2016/5/14/chartex" xmlns:mc="http://schemas.openxmlformats.org/markup-compatibility/2006" xmlns:aink="http://schemas.microsoft.com/office/drawing/2016/ink" xmlns:am3d="http://schemas.microsoft.com/office/drawing/2017/model3d" xmlns:o="urn:schemas-microsoft-com:office:office" xmlns:r="http://schemas.openxmlformats.org/officeDocument/2006/relationships" xmlns:m="http://schemas.openxmlformats.org/officeDocument/2006/math" xmlns:v="urn:schemas-microsoft-com:vml" xmlns:wp14="http://schemas.microsoft.com/office/word/2010/wordprocessingDrawing" xmlns:wp="http://schemas.openxmlformats.org/drawingml/2006/wordprocessingDrawing" xmlns:w10="urn:schemas-microsoft-com:office:word" xmlns:w="http://schemas.openxmlformats.org/wordprocessingml/2006/main" xmlns:w14="http://schemas.microsoft.com/office/word/2010/wordml" xmlns:w15="http://schemas.microsoft.com/office/word/2012/wordml" xmlns:w16cex="http://schemas.microsoft.com/office/word/2018/wordml/cex" xmlns:w16cid="http://schemas.microsoft.com/office/word/2016/wordml/cid" xmlns:w16="http://schemas.microsoft.com/office/word/2018/wordml" xmlns:w16sdtdh="http://schemas.microsoft.com/office/word/2020/wordml/sdtdatahash" xmlns:w16se="http://schemas.microsoft.com/office/word/2015/wordml/symex" xmlns:wpg="http://schemas.microsoft.com/office/word/2010/wordprocessingGroup" xmlns:wpi="http://schemas.microsoft.com/office/word/2010/wordprocessingInk" xmlns:wne="http://schemas.microsoft.com/office/word/2006/wordml" xmlns:wps="http://schemas.microsoft.com/office/word/2010/wordprocessingShape" mc:Ignorable="w14 w15 w16se w16cid w16 w16cex w16sdtdh wp14">
+<w:numbering xmlns:wpc="http://schemas.microsoft.com/office/word/2010/wordprocessingCanvas" xmlns:cx="http://schemas.microsoft.com/office/drawing/2014/chartex" xmlns:cx1="http://schemas.microsoft.com/office/drawing/2015/9/8/chartex" xmlns:cx2="http://schemas.microsoft.com/office/drawing/2015/10/21/chartex" xmlns:cx3="http://schemas.microsoft.com/office/drawing/2016/5/9/chartex" xmlns:cx4="http://schemas.microsoft.com/office/drawing/2016/5/10/chartex" xmlns:cx5="http://schemas.microsoft.com/office/drawing/2016/5/11/chartex" xmlns:cx6="http://schemas.microsoft.com/office/drawing/2016/5/12/chartex" xmlns:cx7="http://schemas.microsoft.com/office/drawing/2016/5/13/chartex" xmlns:cx8="http://schemas.microsoft.com/office/drawing/2016/5/14/chartex" xmlns:mc="http://schemas.openxmlformats.org/markup-compatibility/2006" xmlns:aink="http://schemas.microsoft.com/office/drawing/2016/ink" xmlns:am3d="http://schemas.microsoft.com/office/drawing/2017/model3d" xmlns:o="urn:schemas-microsoft-com:office:office" xmlns:oel="http://schemas.microsoft.com/office/2019/extlst" xmlns:r="http://schemas.openxmlformats.org/officeDocument/2006/relationships" xmlns:m="http://schemas.openxmlformats.org/officeDocument/2006/math" xmlns:v="urn:schemas-microsoft-com:vml" xmlns:wp14="http://schemas.microsoft.com/office/word/2010/wordprocessingDrawing" xmlns:wp="http://schemas.openxmlformats.org/drawingml/2006/wordprocessingDrawing" xmlns:w10="urn:schemas-microsoft-com:office:word" xmlns:w="http://schemas.openxmlformats.org/wordprocessingml/2006/main" xmlns:w14="http://schemas.microsoft.com/office/word/2010/wordml" xmlns:w15="http://schemas.microsoft.com/office/word/2012/wordml" xmlns:w16cex="http://schemas.microsoft.com/office/word/2018/wordml/cex" xmlns:w16cid="http://schemas.microsoft.com/office/word/2016/wordml/cid" xmlns:w16="http://schemas.microsoft.com/office/word/2018/wordml" xmlns:w16sdtdh="http://schemas.microsoft.com/office/word/2020/wordml/sdtdatahash" xmlns:w16se="http://schemas.microsoft.com/office/word/2015/wordml/symex" xmlns:wpg="http://schemas.microsoft.com/office/word/2010/wordprocessingGroup" xmlns:wpi="http://schemas.microsoft.com/office/word/2010/wordprocessingInk" xmlns:wne="http://schemas.microsoft.com/office/word/2006/wordml" xmlns:wps="http://schemas.microsoft.com/office/word/2010/wordprocessingShape" mc:Ignorable="w14 w15 w16se w16cid w16 w16cex w16sdtdh wp14">
   <w:abstractNum w:abstractNumId="0" w15:restartNumberingAfterBreak="0">
     <w:nsid w:val="067860D4"/>
     <w:multiLevelType w:val="hybridMultilevel"/>
@@ -41886,6 +42441,119 @@
     </w:lvl>
   </w:abstractNum>
   <w:abstractNum w:abstractNumId="20" w15:restartNumberingAfterBreak="0">
+    <w:nsid w:val="3EBB4F59"/>
+    <w:multiLevelType w:val="hybridMultilevel"/>
+    <w:tmpl w:val="8B826BEC"/>
+    <w:lvl w:ilvl="0" w:tplc="04090001">
+      <w:start w:val="1"/>
+      <w:numFmt w:val="bullet"/>
+      <w:lvlText w:val=""/>
+      <w:lvlJc w:val="left"/>
+      <w:pPr>
+        <w:ind w:left="720" w:hanging="360"/>
+      </w:pPr>
+      <w:rPr>
+        <w:rFonts w:ascii="Symbol" w:hAnsi="Symbol" w:hint="default"/>
+      </w:rPr>
+    </w:lvl>
+    <w:lvl w:ilvl="1" w:tplc="04090003">
+      <w:start w:val="1"/>
+      <w:numFmt w:val="bullet"/>
+      <w:lvlText w:val="o"/>
+      <w:lvlJc w:val="left"/>
+      <w:pPr>
+        <w:ind w:left="1440" w:hanging="360"/>
+      </w:pPr>
+      <w:rPr>
+        <w:rFonts w:ascii="Courier New" w:hAnsi="Courier New" w:cs="Courier New" w:hint="default"/>
+      </w:rPr>
+    </w:lvl>
+    <w:lvl w:ilvl="2" w:tplc="04090005" w:tentative="1">
+      <w:start w:val="1"/>
+      <w:numFmt w:val="bullet"/>
+      <w:lvlText w:val=""/>
+      <w:lvlJc w:val="left"/>
+      <w:pPr>
+        <w:ind w:left="2160" w:hanging="360"/>
+      </w:pPr>
+      <w:rPr>
+        <w:rFonts w:ascii="Wingdings" w:hAnsi="Wingdings" w:hint="default"/>
+      </w:rPr>
+    </w:lvl>
+    <w:lvl w:ilvl="3" w:tplc="04090001" w:tentative="1">
+      <w:start w:val="1"/>
+      <w:numFmt w:val="bullet"/>
+      <w:lvlText w:val=""/>
+      <w:lvlJc w:val="left"/>
+      <w:pPr>
+        <w:ind w:left="2880" w:hanging="360"/>
+      </w:pPr>
+      <w:rPr>
+        <w:rFonts w:ascii="Symbol" w:hAnsi="Symbol" w:hint="default"/>
+      </w:rPr>
+    </w:lvl>
+    <w:lvl w:ilvl="4" w:tplc="04090003" w:tentative="1">
+      <w:start w:val="1"/>
+      <w:numFmt w:val="bullet"/>
+      <w:lvlText w:val="o"/>
+      <w:lvlJc w:val="left"/>
+      <w:pPr>
+        <w:ind w:left="3600" w:hanging="360"/>
+      </w:pPr>
+      <w:rPr>
+        <w:rFonts w:ascii="Courier New" w:hAnsi="Courier New" w:cs="Courier New" w:hint="default"/>
+      </w:rPr>
+    </w:lvl>
+    <w:lvl w:ilvl="5" w:tplc="04090005" w:tentative="1">
+      <w:start w:val="1"/>
+      <w:numFmt w:val="bullet"/>
+      <w:lvlText w:val=""/>
+      <w:lvlJc w:val="left"/>
+      <w:pPr>
+        <w:ind w:left="4320" w:hanging="360"/>
+      </w:pPr>
+      <w:rPr>
+        <w:rFonts w:ascii="Wingdings" w:hAnsi="Wingdings" w:hint="default"/>
+      </w:rPr>
+    </w:lvl>
+    <w:lvl w:ilvl="6" w:tplc="04090001" w:tentative="1">
+      <w:start w:val="1"/>
+      <w:numFmt w:val="bullet"/>
+      <w:lvlText w:val=""/>
+      <w:lvlJc w:val="left"/>
+      <w:pPr>
+        <w:ind w:left="5040" w:hanging="360"/>
+      </w:pPr>
+      <w:rPr>
+        <w:rFonts w:ascii="Symbol" w:hAnsi="Symbol" w:hint="default"/>
+      </w:rPr>
+    </w:lvl>
+    <w:lvl w:ilvl="7" w:tplc="04090003" w:tentative="1">
+      <w:start w:val="1"/>
+      <w:numFmt w:val="bullet"/>
+      <w:lvlText w:val="o"/>
+      <w:lvlJc w:val="left"/>
+      <w:pPr>
+        <w:ind w:left="5760" w:hanging="360"/>
+      </w:pPr>
+      <w:rPr>
+        <w:rFonts w:ascii="Courier New" w:hAnsi="Courier New" w:cs="Courier New" w:hint="default"/>
+      </w:rPr>
+    </w:lvl>
+    <w:lvl w:ilvl="8" w:tplc="04090005" w:tentative="1">
+      <w:start w:val="1"/>
+      <w:numFmt w:val="bullet"/>
+      <w:lvlText w:val=""/>
+      <w:lvlJc w:val="left"/>
+      <w:pPr>
+        <w:ind w:left="6480" w:hanging="360"/>
+      </w:pPr>
+      <w:rPr>
+        <w:rFonts w:ascii="Wingdings" w:hAnsi="Wingdings" w:hint="default"/>
+      </w:rPr>
+    </w:lvl>
+  </w:abstractNum>
+  <w:abstractNum w:abstractNumId="21" w15:restartNumberingAfterBreak="0">
     <w:nsid w:val="451273A5"/>
     <w:multiLevelType w:val="hybridMultilevel"/>
     <w:tmpl w:val="FF66930E"/>
@@ -41974,7 +42642,7 @@
       </w:pPr>
     </w:lvl>
   </w:abstractNum>
-  <w:abstractNum w:abstractNumId="21" w15:restartNumberingAfterBreak="0">
+  <w:abstractNum w:abstractNumId="22" w15:restartNumberingAfterBreak="0">
     <w:nsid w:val="491577CA"/>
     <w:multiLevelType w:val="hybridMultilevel"/>
     <w:tmpl w:val="BA44392C"/>
@@ -42087,7 +42755,7 @@
       </w:rPr>
     </w:lvl>
   </w:abstractNum>
-  <w:abstractNum w:abstractNumId="22" w15:restartNumberingAfterBreak="0">
+  <w:abstractNum w:abstractNumId="23" w15:restartNumberingAfterBreak="0">
     <w:nsid w:val="4B791CBD"/>
     <w:multiLevelType w:val="hybridMultilevel"/>
     <w:tmpl w:val="74D2FACE"/>
@@ -42200,7 +42868,7 @@
       </w:rPr>
     </w:lvl>
   </w:abstractNum>
-  <w:abstractNum w:abstractNumId="23" w15:restartNumberingAfterBreak="0">
+  <w:abstractNum w:abstractNumId="24" w15:restartNumberingAfterBreak="0">
     <w:nsid w:val="4EE01D30"/>
     <w:multiLevelType w:val="hybridMultilevel"/>
     <w:tmpl w:val="65C00754"/>
@@ -42286,7 +42954,7 @@
       </w:pPr>
     </w:lvl>
   </w:abstractNum>
-  <w:abstractNum w:abstractNumId="24" w15:restartNumberingAfterBreak="0">
+  <w:abstractNum w:abstractNumId="25" w15:restartNumberingAfterBreak="0">
     <w:nsid w:val="5C062860"/>
     <w:multiLevelType w:val="hybridMultilevel"/>
     <w:tmpl w:val="358C8F18"/>
@@ -42399,7 +43067,7 @@
       </w:rPr>
     </w:lvl>
   </w:abstractNum>
-  <w:abstractNum w:abstractNumId="25" w15:restartNumberingAfterBreak="0">
+  <w:abstractNum w:abstractNumId="26" w15:restartNumberingAfterBreak="0">
     <w:nsid w:val="622605DB"/>
     <w:multiLevelType w:val="hybridMultilevel"/>
     <w:tmpl w:val="A6B274BA"/>
@@ -42512,7 +43180,7 @@
       </w:rPr>
     </w:lvl>
   </w:abstractNum>
-  <w:abstractNum w:abstractNumId="26" w15:restartNumberingAfterBreak="0">
+  <w:abstractNum w:abstractNumId="27" w15:restartNumberingAfterBreak="0">
     <w:nsid w:val="623F5805"/>
     <w:multiLevelType w:val="hybridMultilevel"/>
     <w:tmpl w:val="DF9622DE"/>
@@ -42625,7 +43293,7 @@
       </w:rPr>
     </w:lvl>
   </w:abstractNum>
-  <w:abstractNum w:abstractNumId="27" w15:restartNumberingAfterBreak="0">
+  <w:abstractNum w:abstractNumId="28" w15:restartNumberingAfterBreak="0">
     <w:nsid w:val="6C135449"/>
     <w:multiLevelType w:val="hybridMultilevel"/>
     <w:tmpl w:val="922C4E74"/>
@@ -42738,7 +43406,7 @@
       </w:rPr>
     </w:lvl>
   </w:abstractNum>
-  <w:abstractNum w:abstractNumId="28" w15:restartNumberingAfterBreak="0">
+  <w:abstractNum w:abstractNumId="29" w15:restartNumberingAfterBreak="0">
     <w:nsid w:val="73FD11CD"/>
     <w:multiLevelType w:val="hybridMultilevel"/>
     <w:tmpl w:val="8050E552"/>
@@ -42851,7 +43519,7 @@
       </w:rPr>
     </w:lvl>
   </w:abstractNum>
-  <w:abstractNum w:abstractNumId="29" w15:restartNumberingAfterBreak="0">
+  <w:abstractNum w:abstractNumId="30" w15:restartNumberingAfterBreak="0">
     <w:nsid w:val="746C19D6"/>
     <w:multiLevelType w:val="hybridMultilevel"/>
     <w:tmpl w:val="D8967B62"/>
@@ -42964,7 +43632,7 @@
       </w:rPr>
     </w:lvl>
   </w:abstractNum>
-  <w:abstractNum w:abstractNumId="30" w15:restartNumberingAfterBreak="0">
+  <w:abstractNum w:abstractNumId="31" w15:restartNumberingAfterBreak="0">
     <w:nsid w:val="75B43E43"/>
     <w:multiLevelType w:val="hybridMultilevel"/>
     <w:tmpl w:val="C5480284"/>
@@ -43077,7 +43745,7 @@
       </w:rPr>
     </w:lvl>
   </w:abstractNum>
-  <w:abstractNum w:abstractNumId="31" w15:restartNumberingAfterBreak="0">
+  <w:abstractNum w:abstractNumId="32" w15:restartNumberingAfterBreak="0">
     <w:nsid w:val="7658626E"/>
     <w:multiLevelType w:val="hybridMultilevel"/>
     <w:tmpl w:val="DB4463B4"/>
@@ -43190,7 +43858,7 @@
       </w:rPr>
     </w:lvl>
   </w:abstractNum>
-  <w:abstractNum w:abstractNumId="32" w15:restartNumberingAfterBreak="0">
+  <w:abstractNum w:abstractNumId="33" w15:restartNumberingAfterBreak="0">
     <w:nsid w:val="7A5D071C"/>
     <w:multiLevelType w:val="hybridMultilevel"/>
     <w:tmpl w:val="054C9616"/>
@@ -43303,104 +43971,107 @@
       </w:rPr>
     </w:lvl>
   </w:abstractNum>
-  <w:num w:numId="1">
+  <w:num w:numId="1" w16cid:durableId="2092585261">
     <w:abstractNumId w:val="2"/>
   </w:num>
-  <w:num w:numId="2">
+  <w:num w:numId="2" w16cid:durableId="506754715">
     <w:abstractNumId w:val="9"/>
   </w:num>
-  <w:num w:numId="3">
+  <w:num w:numId="3" w16cid:durableId="2058778681">
+    <w:abstractNumId w:val="22"/>
+  </w:num>
+  <w:num w:numId="4" w16cid:durableId="400178916">
+    <w:abstractNumId w:val="14"/>
+  </w:num>
+  <w:num w:numId="5" w16cid:durableId="1038159688">
+    <w:abstractNumId w:val="31"/>
+  </w:num>
+  <w:num w:numId="6" w16cid:durableId="1880898356">
+    <w:abstractNumId w:val="23"/>
+  </w:num>
+  <w:num w:numId="7" w16cid:durableId="1858693286">
+    <w:abstractNumId w:val="29"/>
+  </w:num>
+  <w:num w:numId="8" w16cid:durableId="1782218332">
+    <w:abstractNumId w:val="6"/>
+  </w:num>
+  <w:num w:numId="9" w16cid:durableId="2010057760">
+    <w:abstractNumId w:val="11"/>
+  </w:num>
+  <w:num w:numId="10" w16cid:durableId="2087459206">
+    <w:abstractNumId w:val="13"/>
+  </w:num>
+  <w:num w:numId="11" w16cid:durableId="946812213">
+    <w:abstractNumId w:val="10"/>
+  </w:num>
+  <w:num w:numId="12" w16cid:durableId="1182432193">
+    <w:abstractNumId w:val="5"/>
+  </w:num>
+  <w:num w:numId="13" w16cid:durableId="714551392">
+    <w:abstractNumId w:val="7"/>
+  </w:num>
+  <w:num w:numId="14" w16cid:durableId="1845969270">
+    <w:abstractNumId w:val="3"/>
+  </w:num>
+  <w:num w:numId="15" w16cid:durableId="1068724069">
+    <w:abstractNumId w:val="32"/>
+  </w:num>
+  <w:num w:numId="16" w16cid:durableId="1257127728">
+    <w:abstractNumId w:val="0"/>
+  </w:num>
+  <w:num w:numId="17" w16cid:durableId="118230123">
+    <w:abstractNumId w:val="19"/>
+  </w:num>
+  <w:num w:numId="18" w16cid:durableId="2105106907">
+    <w:abstractNumId w:val="30"/>
+  </w:num>
+  <w:num w:numId="19" w16cid:durableId="1320620346">
+    <w:abstractNumId w:val="8"/>
+  </w:num>
+  <w:num w:numId="20" w16cid:durableId="1264804948">
+    <w:abstractNumId w:val="27"/>
+  </w:num>
+  <w:num w:numId="21" w16cid:durableId="340935752">
+    <w:abstractNumId w:val="12"/>
+  </w:num>
+  <w:num w:numId="22" w16cid:durableId="88083620">
+    <w:abstractNumId w:val="4"/>
+  </w:num>
+  <w:num w:numId="23" w16cid:durableId="1518615634">
+    <w:abstractNumId w:val="17"/>
+  </w:num>
+  <w:num w:numId="24" w16cid:durableId="2049140585">
+    <w:abstractNumId w:val="25"/>
+  </w:num>
+  <w:num w:numId="25" w16cid:durableId="1652056700">
+    <w:abstractNumId w:val="1"/>
+  </w:num>
+  <w:num w:numId="26" w16cid:durableId="100760455">
+    <w:abstractNumId w:val="33"/>
+  </w:num>
+  <w:num w:numId="27" w16cid:durableId="98062207">
+    <w:abstractNumId w:val="16"/>
+  </w:num>
+  <w:num w:numId="28" w16cid:durableId="709769706">
+    <w:abstractNumId w:val="24"/>
+  </w:num>
+  <w:num w:numId="29" w16cid:durableId="1182400594">
+    <w:abstractNumId w:val="28"/>
+  </w:num>
+  <w:num w:numId="30" w16cid:durableId="922302557">
+    <w:abstractNumId w:val="26"/>
+  </w:num>
+  <w:num w:numId="31" w16cid:durableId="957183568">
     <w:abstractNumId w:val="21"/>
   </w:num>
-  <w:num w:numId="4">
-    <w:abstractNumId w:val="14"/>
-  </w:num>
-  <w:num w:numId="5">
-    <w:abstractNumId w:val="30"/>
-  </w:num>
-  <w:num w:numId="6">
-    <w:abstractNumId w:val="22"/>
-  </w:num>
-  <w:num w:numId="7">
-    <w:abstractNumId w:val="28"/>
-  </w:num>
-  <w:num w:numId="8">
-    <w:abstractNumId w:val="6"/>
-  </w:num>
-  <w:num w:numId="9">
-    <w:abstractNumId w:val="11"/>
-  </w:num>
-  <w:num w:numId="10">
-    <w:abstractNumId w:val="13"/>
-  </w:num>
-  <w:num w:numId="11">
-    <w:abstractNumId w:val="10"/>
-  </w:num>
-  <w:num w:numId="12">
-    <w:abstractNumId w:val="5"/>
-  </w:num>
-  <w:num w:numId="13">
-    <w:abstractNumId w:val="7"/>
-  </w:num>
-  <w:num w:numId="14">
-    <w:abstractNumId w:val="3"/>
-  </w:num>
-  <w:num w:numId="15">
-    <w:abstractNumId w:val="31"/>
-  </w:num>
-  <w:num w:numId="16">
-    <w:abstractNumId w:val="0"/>
-  </w:num>
-  <w:num w:numId="17">
-    <w:abstractNumId w:val="19"/>
-  </w:num>
-  <w:num w:numId="18">
-    <w:abstractNumId w:val="29"/>
-  </w:num>
-  <w:num w:numId="19">
-    <w:abstractNumId w:val="8"/>
-  </w:num>
-  <w:num w:numId="20">
-    <w:abstractNumId w:val="26"/>
-  </w:num>
-  <w:num w:numId="21">
-    <w:abstractNumId w:val="12"/>
-  </w:num>
-  <w:num w:numId="22">
-    <w:abstractNumId w:val="4"/>
-  </w:num>
-  <w:num w:numId="23">
-    <w:abstractNumId w:val="17"/>
-  </w:num>
-  <w:num w:numId="24">
-    <w:abstractNumId w:val="24"/>
-  </w:num>
-  <w:num w:numId="25">
-    <w:abstractNumId w:val="1"/>
-  </w:num>
-  <w:num w:numId="26">
-    <w:abstractNumId w:val="32"/>
-  </w:num>
-  <w:num w:numId="27">
-    <w:abstractNumId w:val="16"/>
-  </w:num>
-  <w:num w:numId="28">
-    <w:abstractNumId w:val="23"/>
-  </w:num>
-  <w:num w:numId="29">
-    <w:abstractNumId w:val="27"/>
-  </w:num>
-  <w:num w:numId="30">
-    <w:abstractNumId w:val="25"/>
-  </w:num>
-  <w:num w:numId="31">
-    <w:abstractNumId w:val="20"/>
-  </w:num>
-  <w:num w:numId="32">
+  <w:num w:numId="32" w16cid:durableId="1794402763">
     <w:abstractNumId w:val="18"/>
   </w:num>
-  <w:num w:numId="33">
+  <w:num w:numId="33" w16cid:durableId="1938906039">
     <w:abstractNumId w:val="15"/>
+  </w:num>
+  <w:num w:numId="34" w16cid:durableId="1855613473">
+    <w:abstractNumId w:val="20"/>
   </w:num>
   <w:numIdMacAtCleanup w:val="26"/>
 </w:numbering>
@@ -44081,7 +44752,6 @@
     <w:basedOn w:val="Normal"/>
     <w:link w:val="HeaderChar"/>
     <w:uiPriority w:val="99"/>
-    <w:semiHidden/>
     <w:unhideWhenUsed/>
     <w:pPr>
       <w:tabs>
@@ -44096,7 +44766,6 @@
     <w:basedOn w:val="DefaultParagraphFont"/>
     <w:link w:val="Header"/>
     <w:uiPriority w:val="99"/>
-    <w:semiHidden/>
   </w:style>
   <w:style w:type="paragraph" w:styleId="Footer">
     <w:name w:val="footer"/>
@@ -44677,11 +45346,11 @@
 </file>
 
 <file path=customXml/item1.xml><?xml version="1.0" encoding="utf-8"?>
-<b:Sources xmlns:b="http://schemas.openxmlformats.org/officeDocument/2006/bibliography" xmlns="http://schemas.openxmlformats.org/officeDocument/2006/bibliography" SelectedStyle="\APA.XSL" StyleName="APA"/>
+<mypart/>
 </file>
 
 <file path=customXml/item2.xml><?xml version="1.0" encoding="utf-8"?>
-<mypart/>
+<b:Sources xmlns:b="http://schemas.openxmlformats.org/officeDocument/2006/bibliography" xmlns="http://schemas.openxmlformats.org/officeDocument/2006/bibliography" SelectedStyle="\APA.XSL" StyleName="APA"/>
 </file>
 
 <file path=customXml/item3.xml><?xml version="1.0" encoding="utf-8"?>
@@ -44697,6 +45366,12 @@
 </file>
 
 <file path=customXml/itemProps1.xml><?xml version="1.0" encoding="utf-8"?>
+<ds:datastoreItem xmlns:ds="http://schemas.openxmlformats.org/officeDocument/2006/customXml" ds:itemID="{129E683B-8798-4998-BC5B-3A6285F3BA66}">
+  <ds:schemaRefs/>
+</ds:datastoreItem>
+</file>
+
+<file path=customXml/itemProps2.xml><?xml version="1.0" encoding="utf-8"?>
 <ds:datastoreItem xmlns:ds="http://schemas.openxmlformats.org/officeDocument/2006/customXml" ds:itemID="{F28D3F12-7B11-41F1-95E4-756843F013A3}">
   <ds:schemaRefs>
     <ds:schemaRef ds:uri="http://schemas.openxmlformats.org/officeDocument/2006/bibliography"/>
@@ -44704,14 +45379,8 @@
 </ds:datastoreItem>
 </file>
 
-<file path=customXml/itemProps2.xml><?xml version="1.0" encoding="utf-8"?>
-<ds:datastoreItem xmlns:ds="http://schemas.openxmlformats.org/officeDocument/2006/customXml" ds:itemID="{129E683B-8798-4998-BC5B-3A6285F3BA66}">
-  <ds:schemaRefs/>
-</ds:datastoreItem>
-</file>
-
 <file path=customXml/itemProps3.xml><?xml version="1.0" encoding="utf-8"?>
-<ds:datastoreItem xmlns:ds="http://schemas.openxmlformats.org/officeDocument/2006/customXml" ds:itemID="{94DA83E4-30CE-4756-BA31-36A424DCCFFE}">
+<ds:datastoreItem xmlns:ds="http://schemas.openxmlformats.org/officeDocument/2006/customXml" ds:itemID="{6993F598-74FB-4621-A242-6BA71A88A180}">
   <ds:schemaRefs/>
 </ds:datastoreItem>
 </file>
@@ -44725,7 +45394,7 @@
 </file>
 
 <file path=customXml/itemProps5.xml><?xml version="1.0" encoding="utf-8"?>
-<ds:datastoreItem xmlns:ds="http://schemas.openxmlformats.org/officeDocument/2006/customXml" ds:itemID="{6993F598-74FB-4621-A242-6BA71A88A180}">
+<ds:datastoreItem xmlns:ds="http://schemas.openxmlformats.org/officeDocument/2006/customXml" ds:itemID="{94DA83E4-30CE-4756-BA31-36A424DCCFFE}">
   <ds:schemaRefs/>
 </ds:datastoreItem>
 </file>
</xml_diff>

<commit_message>
Update Getting Started (single version common to both 11.4 and 8.3).
</commit_message>
<xml_diff>
--- a/docs/Docx4j_GettingStarted.docx
+++ b/docs/Docx4j_GettingStarted.docx
@@ -1,6 +1,6 @@
 
 <file path=word/document.xml><?xml version="1.0" encoding="utf-8"?>
-<w:document xmlns:wpc="http://schemas.microsoft.com/office/word/2010/wordprocessingCanvas" xmlns:cx="http://schemas.microsoft.com/office/drawing/2014/chartex" xmlns:cx1="http://schemas.microsoft.com/office/drawing/2015/9/8/chartex" xmlns:cx2="http://schemas.microsoft.com/office/drawing/2015/10/21/chartex" xmlns:cx3="http://schemas.microsoft.com/office/drawing/2016/5/9/chartex" xmlns:cx4="http://schemas.microsoft.com/office/drawing/2016/5/10/chartex" xmlns:cx5="http://schemas.microsoft.com/office/drawing/2016/5/11/chartex" xmlns:cx6="http://schemas.microsoft.com/office/drawing/2016/5/12/chartex" xmlns:cx7="http://schemas.microsoft.com/office/drawing/2016/5/13/chartex" xmlns:cx8="http://schemas.microsoft.com/office/drawing/2016/5/14/chartex" xmlns:mc="http://schemas.openxmlformats.org/markup-compatibility/2006" xmlns:aink="http://schemas.microsoft.com/office/drawing/2016/ink" xmlns:am3d="http://schemas.microsoft.com/office/drawing/2017/model3d" xmlns:o="urn:schemas-microsoft-com:office:office" xmlns:r="http://schemas.openxmlformats.org/officeDocument/2006/relationships" xmlns:m="http://schemas.openxmlformats.org/officeDocument/2006/math" xmlns:v="urn:schemas-microsoft-com:vml" xmlns:wp14="http://schemas.microsoft.com/office/word/2010/wordprocessingDrawing" xmlns:wp="http://schemas.openxmlformats.org/drawingml/2006/wordprocessingDrawing" xmlns:w10="urn:schemas-microsoft-com:office:word" xmlns:w="http://schemas.openxmlformats.org/wordprocessingml/2006/main" xmlns:w14="http://schemas.microsoft.com/office/word/2010/wordml" xmlns:w15="http://schemas.microsoft.com/office/word/2012/wordml" xmlns:w16cex="http://schemas.microsoft.com/office/word/2018/wordml/cex" xmlns:w16cid="http://schemas.microsoft.com/office/word/2016/wordml/cid" xmlns:w16="http://schemas.microsoft.com/office/word/2018/wordml" xmlns:w16sdtdh="http://schemas.microsoft.com/office/word/2020/wordml/sdtdatahash" xmlns:w16se="http://schemas.microsoft.com/office/word/2015/wordml/symex" xmlns:wpg="http://schemas.microsoft.com/office/word/2010/wordprocessingGroup" xmlns:wpi="http://schemas.microsoft.com/office/word/2010/wordprocessingInk" xmlns:wne="http://schemas.microsoft.com/office/word/2006/wordml" xmlns:wps="http://schemas.microsoft.com/office/word/2010/wordprocessingShape" mc:Ignorable="w14 w15 w16se w16cid w16 w16cex w16sdtdh wp14">
+<w:document xmlns:wpc="http://schemas.microsoft.com/office/word/2010/wordprocessingCanvas" xmlns:cx="http://schemas.microsoft.com/office/drawing/2014/chartex" xmlns:cx1="http://schemas.microsoft.com/office/drawing/2015/9/8/chartex" xmlns:cx2="http://schemas.microsoft.com/office/drawing/2015/10/21/chartex" xmlns:cx3="http://schemas.microsoft.com/office/drawing/2016/5/9/chartex" xmlns:cx4="http://schemas.microsoft.com/office/drawing/2016/5/10/chartex" xmlns:cx5="http://schemas.microsoft.com/office/drawing/2016/5/11/chartex" xmlns:cx6="http://schemas.microsoft.com/office/drawing/2016/5/12/chartex" xmlns:cx7="http://schemas.microsoft.com/office/drawing/2016/5/13/chartex" xmlns:cx8="http://schemas.microsoft.com/office/drawing/2016/5/14/chartex" xmlns:mc="http://schemas.openxmlformats.org/markup-compatibility/2006" xmlns:aink="http://schemas.microsoft.com/office/drawing/2016/ink" xmlns:am3d="http://schemas.microsoft.com/office/drawing/2017/model3d" xmlns:o="urn:schemas-microsoft-com:office:office" xmlns:oel="http://schemas.microsoft.com/office/2019/extlst" xmlns:r="http://schemas.openxmlformats.org/officeDocument/2006/relationships" xmlns:m="http://schemas.openxmlformats.org/officeDocument/2006/math" xmlns:v="urn:schemas-microsoft-com:vml" xmlns:wp14="http://schemas.microsoft.com/office/word/2010/wordprocessingDrawing" xmlns:wp="http://schemas.openxmlformats.org/drawingml/2006/wordprocessingDrawing" xmlns:w10="urn:schemas-microsoft-com:office:word" xmlns:w="http://schemas.openxmlformats.org/wordprocessingml/2006/main" xmlns:w14="http://schemas.microsoft.com/office/word/2010/wordml" xmlns:w15="http://schemas.microsoft.com/office/word/2012/wordml" xmlns:w16cex="http://schemas.microsoft.com/office/word/2018/wordml/cex" xmlns:w16cid="http://schemas.microsoft.com/office/word/2016/wordml/cid" xmlns:w16="http://schemas.microsoft.com/office/word/2018/wordml" xmlns:w16sdtdh="http://schemas.microsoft.com/office/word/2020/wordml/sdtdatahash" xmlns:w16se="http://schemas.microsoft.com/office/word/2015/wordml/symex" xmlns:wpg="http://schemas.microsoft.com/office/word/2010/wordprocessingGroup" xmlns:wpi="http://schemas.microsoft.com/office/word/2010/wordprocessingInk" xmlns:wne="http://schemas.microsoft.com/office/word/2006/wordml" xmlns:wps="http://schemas.microsoft.com/office/word/2010/wordprocessingShape" mc:Ignorable="w14 w15 w16se w16cid w16 w16cex w16sdtdh wp14">
   <w:body>
     <w:p>
       <w:pPr>
@@ -108,7 +108,7 @@
                 <w:noProof/>
                 <w:webHidden/>
               </w:rPr>
-              <w:t>3</w:t>
+              <w:t>4</w:t>
             </w:r>
             <w:r>
               <w:rPr>
@@ -799,7 +799,7 @@
                 <w:noProof/>
                 <w:webHidden/>
               </w:rPr>
-              <w:t>8</w:t>
+              <w:t>9</w:t>
             </w:r>
             <w:r>
               <w:rPr>
@@ -868,7 +868,7 @@
                 <w:noProof/>
                 <w:webHidden/>
               </w:rPr>
-              <w:t>8</w:t>
+              <w:t>9</w:t>
             </w:r>
             <w:r>
               <w:rPr>
@@ -937,7 +937,7 @@
                 <w:noProof/>
                 <w:webHidden/>
               </w:rPr>
-              <w:t>8</w:t>
+              <w:t>9</w:t>
             </w:r>
             <w:r>
               <w:rPr>
@@ -1006,7 +1006,7 @@
                 <w:noProof/>
                 <w:webHidden/>
               </w:rPr>
-              <w:t>9</w:t>
+              <w:t>10</w:t>
             </w:r>
             <w:r>
               <w:rPr>
@@ -1075,7 +1075,7 @@
                 <w:noProof/>
                 <w:webHidden/>
               </w:rPr>
-              <w:t>9</w:t>
+              <w:t>10</w:t>
             </w:r>
             <w:r>
               <w:rPr>
@@ -1144,7 +1144,7 @@
                 <w:noProof/>
                 <w:webHidden/>
               </w:rPr>
-              <w:t>9</w:t>
+              <w:t>10</w:t>
             </w:r>
             <w:r>
               <w:rPr>
@@ -1213,7 +1213,7 @@
                 <w:noProof/>
                 <w:webHidden/>
               </w:rPr>
-              <w:t>9</w:t>
+              <w:t>10</w:t>
             </w:r>
             <w:r>
               <w:rPr>
@@ -1282,7 +1282,7 @@
                 <w:noProof/>
                 <w:webHidden/>
               </w:rPr>
-              <w:t>9</w:t>
+              <w:t>10</w:t>
             </w:r>
             <w:r>
               <w:rPr>
@@ -1351,7 +1351,7 @@
                 <w:noProof/>
                 <w:webHidden/>
               </w:rPr>
-              <w:t>10</w:t>
+              <w:t>11</w:t>
             </w:r>
             <w:r>
               <w:rPr>
@@ -1420,7 +1420,7 @@
                 <w:noProof/>
                 <w:webHidden/>
               </w:rPr>
-              <w:t>10</w:t>
+              <w:t>11</w:t>
             </w:r>
             <w:r>
               <w:rPr>
@@ -1491,7 +1491,7 @@
                 <w:noProof/>
                 <w:webHidden/>
               </w:rPr>
-              <w:t>10</w:t>
+              <w:t>11</w:t>
             </w:r>
             <w:r>
               <w:rPr>
@@ -1560,7 +1560,7 @@
                 <w:noProof/>
                 <w:webHidden/>
               </w:rPr>
-              <w:t>11</w:t>
+              <w:t>12</w:t>
             </w:r>
             <w:r>
               <w:rPr>
@@ -1631,7 +1631,7 @@
                 <w:noProof/>
                 <w:webHidden/>
               </w:rPr>
-              <w:t>12</w:t>
+              <w:t>13</w:t>
             </w:r>
             <w:r>
               <w:rPr>
@@ -1701,7 +1701,7 @@
                 <w:noProof/>
                 <w:webHidden/>
               </w:rPr>
-              <w:t>12</w:t>
+              <w:t>13</w:t>
             </w:r>
             <w:r>
               <w:rPr>
@@ -1772,7 +1772,7 @@
                 <w:noProof/>
                 <w:webHidden/>
               </w:rPr>
-              <w:t>14</w:t>
+              <w:t>15</w:t>
             </w:r>
             <w:r>
               <w:rPr>
@@ -1843,7 +1843,7 @@
                 <w:noProof/>
                 <w:webHidden/>
               </w:rPr>
-              <w:t>15</w:t>
+              <w:t>16</w:t>
             </w:r>
             <w:r>
               <w:rPr>
@@ -1914,7 +1914,7 @@
                 <w:noProof/>
                 <w:webHidden/>
               </w:rPr>
-              <w:t>17</w:t>
+              <w:t>18</w:t>
             </w:r>
             <w:r>
               <w:rPr>
@@ -1985,7 +1985,7 @@
                 <w:noProof/>
                 <w:webHidden/>
               </w:rPr>
-              <w:t>18</w:t>
+              <w:t>19</w:t>
             </w:r>
             <w:r>
               <w:rPr>
@@ -2056,7 +2056,7 @@
                 <w:noProof/>
                 <w:webHidden/>
               </w:rPr>
-              <w:t>20</w:t>
+              <w:t>21</w:t>
             </w:r>
             <w:r>
               <w:rPr>
@@ -2125,7 +2125,7 @@
                 <w:noProof/>
                 <w:webHidden/>
               </w:rPr>
-              <w:t>20</w:t>
+              <w:t>21</w:t>
             </w:r>
             <w:r>
               <w:rPr>
@@ -2194,7 +2194,7 @@
                 <w:noProof/>
                 <w:webHidden/>
               </w:rPr>
-              <w:t>21</w:t>
+              <w:t>22</w:t>
             </w:r>
             <w:r>
               <w:rPr>
@@ -2265,7 +2265,7 @@
                 <w:noProof/>
                 <w:webHidden/>
               </w:rPr>
-              <w:t>22</w:t>
+              <w:t>23</w:t>
             </w:r>
             <w:r>
               <w:rPr>
@@ -2336,7 +2336,7 @@
                 <w:noProof/>
                 <w:webHidden/>
               </w:rPr>
-              <w:t>24</w:t>
+              <w:t>25</w:t>
             </w:r>
             <w:r>
               <w:rPr>
@@ -2407,7 +2407,7 @@
                 <w:noProof/>
                 <w:webHidden/>
               </w:rPr>
-              <w:t>24</w:t>
+              <w:t>25</w:t>
             </w:r>
             <w:r>
               <w:rPr>
@@ -2478,7 +2478,7 @@
                 <w:noProof/>
                 <w:webHidden/>
               </w:rPr>
-              <w:t>25</w:t>
+              <w:t>26</w:t>
             </w:r>
             <w:r>
               <w:rPr>
@@ -2549,7 +2549,7 @@
                 <w:noProof/>
                 <w:webHidden/>
               </w:rPr>
-              <w:t>25</w:t>
+              <w:t>26</w:t>
             </w:r>
             <w:r>
               <w:rPr>
@@ -2618,7 +2618,7 @@
                 <w:noProof/>
                 <w:webHidden/>
               </w:rPr>
-              <w:t>26</w:t>
+              <w:t>27</w:t>
             </w:r>
             <w:r>
               <w:rPr>
@@ -2689,7 +2689,7 @@
                 <w:noProof/>
                 <w:webHidden/>
               </w:rPr>
-              <w:t>26</w:t>
+              <w:t>27</w:t>
             </w:r>
             <w:r>
               <w:rPr>
@@ -2760,7 +2760,7 @@
                 <w:noProof/>
                 <w:webHidden/>
               </w:rPr>
-              <w:t>27</w:t>
+              <w:t>28</w:t>
             </w:r>
             <w:r>
               <w:rPr>
@@ -2831,7 +2831,7 @@
                 <w:noProof/>
                 <w:webHidden/>
               </w:rPr>
-              <w:t>27</w:t>
+              <w:t>28</w:t>
             </w:r>
             <w:r>
               <w:rPr>
@@ -2900,7 +2900,7 @@
                 <w:noProof/>
                 <w:webHidden/>
               </w:rPr>
-              <w:t>29</w:t>
+              <w:t>30</w:t>
             </w:r>
             <w:r>
               <w:rPr>
@@ -2969,7 +2969,7 @@
                 <w:noProof/>
                 <w:webHidden/>
               </w:rPr>
-              <w:t>29</w:t>
+              <w:t>30</w:t>
             </w:r>
             <w:r>
               <w:rPr>
@@ -3038,7 +3038,7 @@
                 <w:noProof/>
                 <w:webHidden/>
               </w:rPr>
-              <w:t>29</w:t>
+              <w:t>30</w:t>
             </w:r>
             <w:r>
               <w:rPr>
@@ -3108,7 +3108,7 @@
                 <w:noProof/>
                 <w:webHidden/>
               </w:rPr>
-              <w:t>29</w:t>
+              <w:t>30</w:t>
             </w:r>
             <w:r>
               <w:rPr>
@@ -3178,7 +3178,7 @@
                 <w:noProof/>
                 <w:webHidden/>
               </w:rPr>
-              <w:t>31</w:t>
+              <w:t>32</w:t>
             </w:r>
             <w:r>
               <w:rPr>
@@ -3248,7 +3248,7 @@
                 <w:noProof/>
                 <w:webHidden/>
               </w:rPr>
-              <w:t>32</w:t>
+              <w:t>33</w:t>
             </w:r>
             <w:r>
               <w:rPr>
@@ -3318,7 +3318,7 @@
                 <w:noProof/>
                 <w:webHidden/>
               </w:rPr>
-              <w:t>32</w:t>
+              <w:t>33</w:t>
             </w:r>
             <w:r>
               <w:rPr>
@@ -3388,7 +3388,7 @@
                 <w:noProof/>
                 <w:webHidden/>
               </w:rPr>
-              <w:t>32</w:t>
+              <w:t>33</w:t>
             </w:r>
             <w:r>
               <w:rPr>
@@ -3458,7 +3458,7 @@
                 <w:noProof/>
                 <w:webHidden/>
               </w:rPr>
-              <w:t>33</w:t>
+              <w:t>34</w:t>
             </w:r>
             <w:r>
               <w:rPr>
@@ -3527,7 +3527,7 @@
                 <w:noProof/>
                 <w:webHidden/>
               </w:rPr>
-              <w:t>33</w:t>
+              <w:t>34</w:t>
             </w:r>
             <w:r>
               <w:rPr>
@@ -3596,7 +3596,7 @@
                 <w:noProof/>
                 <w:webHidden/>
               </w:rPr>
-              <w:t>33</w:t>
+              <w:t>34</w:t>
             </w:r>
             <w:r>
               <w:rPr>
@@ -3665,7 +3665,7 @@
                 <w:noProof/>
                 <w:webHidden/>
               </w:rPr>
-              <w:t>34</w:t>
+              <w:t>35</w:t>
             </w:r>
             <w:r>
               <w:rPr>
@@ -3734,7 +3734,7 @@
                 <w:noProof/>
                 <w:webHidden/>
               </w:rPr>
-              <w:t>35</w:t>
+              <w:t>36</w:t>
             </w:r>
             <w:r>
               <w:rPr>
@@ -3803,7 +3803,7 @@
                 <w:noProof/>
                 <w:webHidden/>
               </w:rPr>
-              <w:t>36</w:t>
+              <w:t>37</w:t>
             </w:r>
             <w:r>
               <w:rPr>
@@ -3873,7 +3873,7 @@
                 <w:noProof/>
                 <w:webHidden/>
               </w:rPr>
-              <w:t>37</w:t>
+              <w:t>38</w:t>
             </w:r>
             <w:r>
               <w:rPr>
@@ -3943,7 +3943,7 @@
                 <w:noProof/>
                 <w:webHidden/>
               </w:rPr>
-              <w:t>37</w:t>
+              <w:t>38</w:t>
             </w:r>
             <w:r>
               <w:rPr>
@@ -4013,7 +4013,7 @@
                 <w:noProof/>
                 <w:webHidden/>
               </w:rPr>
-              <w:t>38</w:t>
+              <w:t>39</w:t>
             </w:r>
             <w:r>
               <w:rPr>
@@ -4082,7 +4082,7 @@
                 <w:noProof/>
                 <w:webHidden/>
               </w:rPr>
-              <w:t>39</w:t>
+              <w:t>40</w:t>
             </w:r>
             <w:r>
               <w:rPr>
@@ -4151,7 +4151,7 @@
                 <w:noProof/>
                 <w:webHidden/>
               </w:rPr>
-              <w:t>39</w:t>
+              <w:t>40</w:t>
             </w:r>
             <w:r>
               <w:rPr>
@@ -4220,7 +4220,7 @@
                 <w:noProof/>
                 <w:webHidden/>
               </w:rPr>
-              <w:t>39</w:t>
+              <w:t>40</w:t>
             </w:r>
             <w:r>
               <w:rPr>
@@ -4289,7 +4289,7 @@
                 <w:noProof/>
                 <w:webHidden/>
               </w:rPr>
-              <w:t>39</w:t>
+              <w:t>40</w:t>
             </w:r>
             <w:r>
               <w:rPr>
@@ -4359,7 +4359,7 @@
                 <w:noProof/>
                 <w:webHidden/>
               </w:rPr>
-              <w:t>39</w:t>
+              <w:t>40</w:t>
             </w:r>
             <w:r>
               <w:rPr>
@@ -4428,7 +4428,7 @@
                 <w:noProof/>
                 <w:webHidden/>
               </w:rPr>
-              <w:t>40</w:t>
+              <w:t>41</w:t>
             </w:r>
             <w:r>
               <w:rPr>
@@ -4497,7 +4497,7 @@
                 <w:noProof/>
                 <w:webHidden/>
               </w:rPr>
-              <w:t>40</w:t>
+              <w:t>41</w:t>
             </w:r>
             <w:r>
               <w:rPr>
@@ -4566,7 +4566,7 @@
                 <w:noProof/>
                 <w:webHidden/>
               </w:rPr>
-              <w:t>40</w:t>
+              <w:t>41</w:t>
             </w:r>
             <w:r>
               <w:rPr>
@@ -4636,7 +4636,7 @@
                 <w:noProof/>
                 <w:webHidden/>
               </w:rPr>
-              <w:t>40</w:t>
+              <w:t>41</w:t>
             </w:r>
             <w:r>
               <w:rPr>
@@ -4705,7 +4705,7 @@
                 <w:noProof/>
                 <w:webHidden/>
               </w:rPr>
-              <w:t>41</w:t>
+              <w:t>42</w:t>
             </w:r>
             <w:r>
               <w:rPr>
@@ -4775,7 +4775,7 @@
                 <w:noProof/>
                 <w:webHidden/>
               </w:rPr>
-              <w:t>41</w:t>
+              <w:t>42</w:t>
             </w:r>
             <w:r>
               <w:rPr>
@@ -4845,7 +4845,7 @@
                 <w:noProof/>
                 <w:webHidden/>
               </w:rPr>
-              <w:t>42</w:t>
+              <w:t>43</w:t>
             </w:r>
             <w:r>
               <w:rPr>
@@ -4915,7 +4915,7 @@
                 <w:noProof/>
                 <w:webHidden/>
               </w:rPr>
-              <w:t>42</w:t>
+              <w:t>43</w:t>
             </w:r>
             <w:r>
               <w:rPr>
@@ -4985,7 +4985,7 @@
                 <w:noProof/>
                 <w:webHidden/>
               </w:rPr>
-              <w:t>43</w:t>
+              <w:t>44</w:t>
             </w:r>
             <w:r>
               <w:rPr>
@@ -5011,7 +5011,13 @@
     <w:p/>
     <w:p>
       <w:r>
-        <w:t xml:space="preserve">This guide is for docx4j </w:t>
+        <w:t xml:space="preserve">This guide </w:t>
+      </w:r>
+      <w:r>
+        <w:t>covers</w:t>
+      </w:r>
+      <w:r>
+        <w:t xml:space="preserve"> docx4j </w:t>
       </w:r>
       <w:r>
         <w:rPr>
@@ -5023,7 +5029,25 @@
         <w:rPr>
           <w:b/>
         </w:rPr>
-        <w:t>3.3</w:t>
+        <w:t>3.</w:t>
+      </w:r>
+      <w:r>
+        <w:rPr>
+          <w:b/>
+        </w:rPr>
+        <w:t xml:space="preserve">x </w:t>
+      </w:r>
+      <w:r>
+        <w:rPr>
+          <w:bCs/>
+        </w:rPr>
+        <w:t xml:space="preserve">and </w:t>
+      </w:r>
+      <w:r>
+        <w:rPr>
+          <w:b/>
+        </w:rPr>
+        <w:t>11.4.x</w:t>
       </w:r>
       <w:r>
         <w:t>.</w:t>
@@ -5041,12 +5065,56 @@
         <w:t>8</w:t>
       </w:r>
       <w:r>
-        <w:t xml:space="preserve"> (hence the name). </w:t>
-      </w:r>
-    </w:p>
-    <w:p>
-      <w:r>
-        <w:t>There are 2 significant changes in docx4j 8.0.0:</w:t>
+        <w:t xml:space="preserve"> (hence the name)</w:t>
+      </w:r>
+      <w:r>
+        <w:t>; the 11.4 series is for Java 11 and later.</w:t>
+      </w:r>
+      <w:r>
+        <w:t xml:space="preserve"> </w:t>
+      </w:r>
+    </w:p>
+    <w:p>
+      <w:r>
+        <w:t xml:space="preserve">The most significant change in the </w:t>
+      </w:r>
+      <w:r>
+        <w:rPr>
+          <w:b/>
+          <w:bCs/>
+        </w:rPr>
+        <w:t>11.4 series</w:t>
+      </w:r>
+      <w:r>
+        <w:t xml:space="preserve"> is that it </w:t>
+      </w:r>
+      <w:r>
+        <w:rPr>
+          <w:b/>
+          <w:bCs/>
+        </w:rPr>
+        <w:t>uses Jakarta XML Binding API 3.0</w:t>
+      </w:r>
+      <w:r>
+        <w:t xml:space="preserve">, as opposed to JAXB 2.x used in earlier versions (which import javax.xml.bind.*). Since this release uses </w:t>
+      </w:r>
+      <w:r>
+        <w:rPr>
+          <w:b/>
+          <w:bCs/>
+        </w:rPr>
+        <w:t>jakarta.xml.bind</w:t>
+      </w:r>
+      <w:r>
+        <w:t>, rather than javax.xml.bind, if you have existing code which imports javax.xml.bind, you'll need to search/replace across your code base, replacing javax.xml.bind with jakarta.xml.bind. You'll also need to replace your JAXB jars (which Maven will do for you automatically; otherwise get them from the relevant zip file).</w:t>
+      </w:r>
+      <w:r>
+        <w:t xml:space="preserve">.  </w:t>
+      </w:r>
+    </w:p>
+    <w:p>
+      <w:r>
+        <w:t>We recommend you adopt the 11.4 series:</w:t>
       </w:r>
     </w:p>
     <w:p>
@@ -5054,11 +5122,14 @@
         <w:pStyle w:val="ListParagraph"/>
         <w:numPr>
           <w:ilvl w:val="0"/>
-          <w:numId w:val="27"/>
+          <w:numId w:val="34"/>
         </w:numPr>
       </w:pPr>
       <w:r>
-        <w:t>The project is now structured as a maven multi-module project</w:t>
+        <w:t xml:space="preserve">Changes are made to this release series first, </w:t>
+      </w:r>
+      <w:r>
+        <w:t xml:space="preserve">and may or may not be back-ported </w:t>
       </w:r>
     </w:p>
     <w:p>
@@ -5066,14 +5137,39 @@
         <w:pStyle w:val="ListParagraph"/>
         <w:numPr>
           <w:ilvl w:val="0"/>
-          <w:numId w:val="27"/>
+          <w:numId w:val="34"/>
         </w:numPr>
       </w:pPr>
       <w:r>
-        <w:t>You'll need one and only one of the docx4j-JAXB-</w:t>
-      </w:r>
-      <w:r>
-        <w:t>[Internal|MOXy|ReferenceImpl] artifacts and its deps</w:t>
+        <w:t>It supports the recent Java long term releases:</w:t>
+      </w:r>
+    </w:p>
+    <w:p>
+      <w:pPr>
+        <w:pStyle w:val="ListParagraph"/>
+        <w:numPr>
+          <w:ilvl w:val="1"/>
+          <w:numId w:val="34"/>
+        </w:numPr>
+      </w:pPr>
+      <w:r>
+        <w:t>Java 11 (released Sept 2018)</w:t>
+      </w:r>
+    </w:p>
+    <w:p>
+      <w:pPr>
+        <w:pStyle w:val="ListParagraph"/>
+        <w:numPr>
+          <w:ilvl w:val="1"/>
+          <w:numId w:val="34"/>
+        </w:numPr>
+      </w:pPr>
+      <w:r>
+        <w:t>Java 17 (released Sept 2021),</w:t>
+      </w:r>
+      <w:r>
+        <w:br/>
+        <w:t>(as well as the non LTS versions after Java 11)</w:t>
       </w:r>
     </w:p>
     <w:p>
@@ -5178,7 +5274,6 @@
     </w:p>
     <w:p>
       <w:r>
-        <w:lastRenderedPageBreak/>
         <w:t>docx4j is usually deployed as part of a web application (eg on Tomcat, JBOSS, WebSphere etc – see the deployment forums).</w:t>
       </w:r>
     </w:p>
@@ -5499,7 +5594,6 @@
         </w:numPr>
       </w:pPr>
       <w:r>
-        <w:lastRenderedPageBreak/>
         <w:t>Mail merge</w:t>
       </w:r>
     </w:p>
@@ -5727,7 +5821,6 @@
     </w:p>
     <w:p>
       <w:r>
-        <w:lastRenderedPageBreak/>
         <w:t xml:space="preserve">See </w:t>
       </w:r>
       <w:hyperlink r:id="rId17" w:history="1">
@@ -6009,7 +6102,6 @@
     </w:p>
     <w:p>
       <w:r>
-        <w:lastRenderedPageBreak/>
         <w:t xml:space="preserve">This discussion is generally in English.  If you </w:t>
       </w:r>
       <w:r>
@@ -6132,6 +6224,18 @@
       </w:r>
     </w:p>
     <w:p>
+      <w:r>
+        <w:rPr>
+          <w:b/>
+          <w:bCs/>
+        </w:rPr>
+        <w:t>docx4j v11.4.x uses Jakarta XML Binding API 3.0</w:t>
+      </w:r>
+      <w:r>
+        <w:t>, as opposed to JAXB 2.x used in earlier versions (which import javax.xml.bind.*). Since this release uses jakarta.xml.bind, rather than javax.xml.bind, if you have existing code which imports javax.xml.bind, you'll need to search/replace across your code base, replacing javax.xml.bind with jakarta.xml.bind. You'll also need to replace your JAXB jars (which Maven will do for you automatically; otherwise get them from the relevant zip file).</w:t>
+      </w:r>
+    </w:p>
+    <w:p>
       <w:pPr>
         <w:pStyle w:val="Heading1"/>
       </w:pPr>
@@ -6151,25 +6255,138 @@
     </w:p>
     <w:p>
       <w:r>
+        <w:t xml:space="preserve">As noted in the introduction, current release series are docx4j </w:t>
+      </w:r>
+      <w:r>
+        <w:rPr>
+          <w:b/>
+        </w:rPr>
+        <w:t xml:space="preserve">8.3.x </w:t>
+      </w:r>
+      <w:r>
+        <w:rPr>
+          <w:bCs/>
+        </w:rPr>
+        <w:t xml:space="preserve">and </w:t>
+      </w:r>
+      <w:r>
+        <w:rPr>
+          <w:b/>
+        </w:rPr>
+        <w:t>11.4.x.</w:t>
+      </w:r>
+    </w:p>
+    <w:p>
+      <w:r>
+        <w:t>We recommend you adopt the 11.4 series if possible:</w:t>
+      </w:r>
+    </w:p>
+    <w:p>
+      <w:pPr>
+        <w:pStyle w:val="ListParagraph"/>
+        <w:numPr>
+          <w:ilvl w:val="0"/>
+          <w:numId w:val="34"/>
+        </w:numPr>
+      </w:pPr>
+      <w:r>
+        <w:t xml:space="preserve">Changes are made to this release series first, and may or may not be back-ported </w:t>
+      </w:r>
+    </w:p>
+    <w:p>
+      <w:pPr>
+        <w:pStyle w:val="ListParagraph"/>
+        <w:numPr>
+          <w:ilvl w:val="0"/>
+          <w:numId w:val="34"/>
+        </w:numPr>
+      </w:pPr>
+      <w:r>
+        <w:t>It supports the recent Java long term releases:</w:t>
+      </w:r>
+    </w:p>
+    <w:p>
+      <w:pPr>
+        <w:pStyle w:val="ListParagraph"/>
+        <w:numPr>
+          <w:ilvl w:val="1"/>
+          <w:numId w:val="34"/>
+        </w:numPr>
+      </w:pPr>
+      <w:r>
+        <w:t>Java 11 (released Sept 2018)</w:t>
+      </w:r>
+    </w:p>
+    <w:p>
+      <w:pPr>
+        <w:pStyle w:val="ListParagraph"/>
+        <w:numPr>
+          <w:ilvl w:val="1"/>
+          <w:numId w:val="34"/>
+        </w:numPr>
+      </w:pPr>
+      <w:r>
+        <w:t>Java 17 (released Sept 2021),</w:t>
+      </w:r>
+      <w:r>
+        <w:br/>
+        <w:t>(as well as the non LTS versions after Java 11)</w:t>
+      </w:r>
+    </w:p>
+    <w:p>
+      <w:r>
         <w:rPr>
           <w:lang w:val="en-US"/>
         </w:rPr>
-        <w:t>To use docx4j 8.</w:t>
+        <w:t xml:space="preserve">To use docx4j 11.4.9, ensure any code references </w:t>
+      </w:r>
+      <w:r>
+        <w:rPr>
+          <w:b/>
+          <w:bCs/>
+        </w:rPr>
+        <w:t>jakarta.xml.bind</w:t>
       </w:r>
       <w:r>
         <w:rPr>
           <w:lang w:val="en-US"/>
         </w:rPr>
-        <w:t>3.3</w:t>
+        <w:t xml:space="preserve"> (not </w:t>
+      </w:r>
+      <w:r>
+        <w:t>ja</w:t>
+      </w:r>
+      <w:r>
+        <w:t>v</w:t>
+      </w:r>
+      <w:r>
+        <w:t>a</w:t>
+      </w:r>
+      <w:r>
+        <w:t>x</w:t>
+      </w:r>
+      <w:r>
+        <w:t>.xml.bind</w:t>
+      </w:r>
+      <w:r>
+        <w:t xml:space="preserve">), and </w:t>
       </w:r>
       <w:r>
         <w:rPr>
           <w:lang w:val="en-US"/>
         </w:rPr>
-        <w:t xml:space="preserve">, add </w:t>
-      </w:r>
-      <w:r>
-        <w:t>one and only one of the following to your project:</w:t>
+        <w:t xml:space="preserve">add </w:t>
+      </w:r>
+      <w:r>
+        <w:rPr>
+          <w:b/>
+          <w:bCs/>
+          <w:u w:val="single"/>
+        </w:rPr>
+        <w:t>one and only one</w:t>
+      </w:r>
+      <w:r>
+        <w:t xml:space="preserve"> of the following to your project:</w:t>
       </w:r>
     </w:p>
     <w:p>
@@ -6199,7 +6416,7 @@
           <w:lang w:val="en-US"/>
         </w:rPr>
         <w:tab/>
-        <w:t>&lt;!-- use the JAXB shipped in Java 8 --&gt;</w:t>
+        <w:t>&lt;!-- use the JAXB Reference Implementation --&gt;</w:t>
       </w:r>
     </w:p>
     <w:p>
@@ -6328,7 +6545,7 @@
           <w:u w:val="single"/>
           <w:lang w:val="en-US"/>
         </w:rPr>
-        <w:t>Internal</w:t>
+        <w:t>ReferenceImpl</w:t>
       </w:r>
       <w:r>
         <w:rPr>
@@ -6376,7 +6593,7 @@
           <w:lang w:val="en-US"/>
         </w:rPr>
         <w:tab/>
-        <w:t>&lt;version&gt;8.</w:t>
+        <w:t>&lt;version&gt;</w:t>
       </w:r>
       <w:r>
         <w:rPr>
@@ -6385,7 +6602,7 @@
           <w:szCs w:val="16"/>
           <w:lang w:val="en-US"/>
         </w:rPr>
-        <w:t>3.3</w:t>
+        <w:t>11.4.9</w:t>
       </w:r>
       <w:r>
         <w:rPr>
@@ -6483,7 +6700,7 @@
           <w:lang w:val="en-US"/>
         </w:rPr>
         <w:tab/>
-        <w:t>&lt;!-- use the JAXB Reference Implementation --&gt;</w:t>
+        <w:t>&lt;!-- use the MOXy JAXB implementation --&gt;</w:t>
       </w:r>
     </w:p>
     <w:p>
@@ -6612,7 +6829,7 @@
           <w:u w:val="single"/>
           <w:lang w:val="en-US"/>
         </w:rPr>
-        <w:t>ReferenceImpl</w:t>
+        <w:t>MOXy</w:t>
       </w:r>
       <w:r>
         <w:rPr>
@@ -6660,7 +6877,7 @@
           <w:lang w:val="en-US"/>
         </w:rPr>
         <w:tab/>
-        <w:t>&lt;version&gt;8.</w:t>
+        <w:t>&lt;version&gt;</w:t>
       </w:r>
       <w:r>
         <w:rPr>
@@ -6669,7 +6886,7 @@
           <w:szCs w:val="16"/>
           <w:lang w:val="en-US"/>
         </w:rPr>
-        <w:t>3.3</w:t>
+        <w:t>11.4.9</w:t>
       </w:r>
       <w:r>
         <w:rPr>
@@ -6713,6 +6930,44 @@
     </w:p>
     <w:p>
       <w:pPr>
+        <w:rPr>
+          <w:lang w:val="en-US"/>
+        </w:rPr>
+      </w:pPr>
+    </w:p>
+    <w:p>
+      <w:r>
+        <w:rPr>
+          <w:lang w:val="en-US"/>
+        </w:rPr>
+        <w:t xml:space="preserve">To use docx4j </w:t>
+      </w:r>
+      <w:r>
+        <w:rPr>
+          <w:lang w:val="en-US"/>
+        </w:rPr>
+        <w:t>8.3.8</w:t>
+      </w:r>
+      <w:r>
+        <w:rPr>
+          <w:lang w:val="en-US"/>
+        </w:rPr>
+        <w:t xml:space="preserve">, add </w:t>
+      </w:r>
+      <w:r>
+        <w:rPr>
+          <w:b/>
+          <w:bCs/>
+          <w:u w:val="single"/>
+        </w:rPr>
+        <w:t>one and only one</w:t>
+      </w:r>
+      <w:r>
+        <w:t xml:space="preserve"> of the following to your project:</w:t>
+      </w:r>
+    </w:p>
+    <w:p>
+      <w:pPr>
         <w:spacing w:after="0"/>
         <w:rPr>
           <w:rFonts w:ascii="Consolas" w:hAnsi="Consolas"/>
@@ -6738,36 +6993,7 @@
           <w:lang w:val="en-US"/>
         </w:rPr>
         <w:tab/>
-      </w:r>
-    </w:p>
-    <w:p>
-      <w:pPr>
-        <w:spacing w:after="0"/>
-        <w:rPr>
-          <w:rFonts w:ascii="Consolas" w:hAnsi="Consolas"/>
-          <w:sz w:val="16"/>
-          <w:szCs w:val="16"/>
-          <w:lang w:val="en-US"/>
-        </w:rPr>
-      </w:pPr>
-      <w:r>
-        <w:rPr>
-          <w:rFonts w:ascii="Consolas" w:hAnsi="Consolas"/>
-          <w:sz w:val="16"/>
-          <w:szCs w:val="16"/>
-          <w:lang w:val="en-US"/>
-        </w:rPr>
-        <w:tab/>
-      </w:r>
-      <w:r>
-        <w:rPr>
-          <w:rFonts w:ascii="Consolas" w:hAnsi="Consolas"/>
-          <w:sz w:val="16"/>
-          <w:szCs w:val="16"/>
-          <w:lang w:val="en-US"/>
-        </w:rPr>
-        <w:tab/>
-        <w:t>&lt;!-- use the MOXy JAXB implementation --&gt;</w:t>
+        <w:t>&lt;!-- use the JAXB shipped in Java 8 --&gt;</w:t>
       </w:r>
     </w:p>
     <w:p>
@@ -6896,6 +7122,574 @@
           <w:u w:val="single"/>
           <w:lang w:val="en-US"/>
         </w:rPr>
+        <w:t>Internal</w:t>
+      </w:r>
+      <w:r>
+        <w:rPr>
+          <w:rFonts w:ascii="Consolas" w:hAnsi="Consolas"/>
+          <w:sz w:val="16"/>
+          <w:szCs w:val="16"/>
+          <w:lang w:val="en-US"/>
+        </w:rPr>
+        <w:t>&lt;/artifactId&gt;</w:t>
+      </w:r>
+    </w:p>
+    <w:p>
+      <w:pPr>
+        <w:spacing w:after="0"/>
+        <w:rPr>
+          <w:rFonts w:ascii="Consolas" w:hAnsi="Consolas"/>
+          <w:sz w:val="16"/>
+          <w:szCs w:val="16"/>
+          <w:lang w:val="en-US"/>
+        </w:rPr>
+      </w:pPr>
+      <w:r>
+        <w:rPr>
+          <w:rFonts w:ascii="Consolas" w:hAnsi="Consolas"/>
+          <w:sz w:val="16"/>
+          <w:szCs w:val="16"/>
+          <w:lang w:val="en-US"/>
+        </w:rPr>
+        <w:tab/>
+      </w:r>
+      <w:r>
+        <w:rPr>
+          <w:rFonts w:ascii="Consolas" w:hAnsi="Consolas"/>
+          <w:sz w:val="16"/>
+          <w:szCs w:val="16"/>
+          <w:lang w:val="en-US"/>
+        </w:rPr>
+        <w:tab/>
+      </w:r>
+      <w:r>
+        <w:rPr>
+          <w:rFonts w:ascii="Consolas" w:hAnsi="Consolas"/>
+          <w:sz w:val="16"/>
+          <w:szCs w:val="16"/>
+          <w:lang w:val="en-US"/>
+        </w:rPr>
+        <w:tab/>
+        <w:t>&lt;version&gt;</w:t>
+      </w:r>
+      <w:r>
+        <w:rPr>
+          <w:rFonts w:ascii="Consolas" w:hAnsi="Consolas"/>
+          <w:sz w:val="16"/>
+          <w:szCs w:val="16"/>
+          <w:lang w:val="en-US"/>
+        </w:rPr>
+        <w:t>8.3.8</w:t>
+      </w:r>
+      <w:r>
+        <w:rPr>
+          <w:rFonts w:ascii="Consolas" w:hAnsi="Consolas"/>
+          <w:sz w:val="16"/>
+          <w:szCs w:val="16"/>
+          <w:lang w:val="en-US"/>
+        </w:rPr>
+        <w:t>&lt;/version&gt;</w:t>
+      </w:r>
+    </w:p>
+    <w:p>
+      <w:pPr>
+        <w:spacing w:after="0"/>
+        <w:rPr>
+          <w:rFonts w:ascii="Consolas" w:hAnsi="Consolas"/>
+          <w:sz w:val="16"/>
+          <w:szCs w:val="16"/>
+          <w:lang w:val="en-US"/>
+        </w:rPr>
+      </w:pPr>
+      <w:r>
+        <w:rPr>
+          <w:rFonts w:ascii="Consolas" w:hAnsi="Consolas"/>
+          <w:sz w:val="16"/>
+          <w:szCs w:val="16"/>
+          <w:lang w:val="en-US"/>
+        </w:rPr>
+        <w:tab/>
+      </w:r>
+      <w:r>
+        <w:rPr>
+          <w:rFonts w:ascii="Consolas" w:hAnsi="Consolas"/>
+          <w:sz w:val="16"/>
+          <w:szCs w:val="16"/>
+          <w:lang w:val="en-US"/>
+        </w:rPr>
+        <w:tab/>
+        <w:t>&lt;/dependency&gt;</w:t>
+      </w:r>
+    </w:p>
+    <w:p>
+      <w:pPr>
+        <w:spacing w:after="0"/>
+        <w:rPr>
+          <w:rFonts w:ascii="Consolas" w:hAnsi="Consolas"/>
+          <w:sz w:val="16"/>
+          <w:szCs w:val="16"/>
+          <w:lang w:val="en-US"/>
+        </w:rPr>
+      </w:pPr>
+      <w:r>
+        <w:rPr>
+          <w:rFonts w:ascii="Consolas" w:hAnsi="Consolas"/>
+          <w:sz w:val="16"/>
+          <w:szCs w:val="16"/>
+          <w:lang w:val="en-US"/>
+        </w:rPr>
+        <w:tab/>
+      </w:r>
+      <w:r>
+        <w:rPr>
+          <w:rFonts w:ascii="Consolas" w:hAnsi="Consolas"/>
+          <w:sz w:val="16"/>
+          <w:szCs w:val="16"/>
+          <w:lang w:val="en-US"/>
+        </w:rPr>
+        <w:tab/>
+      </w:r>
+    </w:p>
+    <w:p>
+      <w:pPr>
+        <w:spacing w:after="0"/>
+        <w:rPr>
+          <w:rFonts w:ascii="Consolas" w:hAnsi="Consolas"/>
+          <w:sz w:val="16"/>
+          <w:szCs w:val="16"/>
+          <w:lang w:val="en-US"/>
+        </w:rPr>
+      </w:pPr>
+      <w:r>
+        <w:rPr>
+          <w:rFonts w:ascii="Consolas" w:hAnsi="Consolas"/>
+          <w:sz w:val="16"/>
+          <w:szCs w:val="16"/>
+          <w:lang w:val="en-US"/>
+        </w:rPr>
+        <w:tab/>
+      </w:r>
+      <w:r>
+        <w:rPr>
+          <w:rFonts w:ascii="Consolas" w:hAnsi="Consolas"/>
+          <w:sz w:val="16"/>
+          <w:szCs w:val="16"/>
+          <w:lang w:val="en-US"/>
+        </w:rPr>
+        <w:tab/>
+        <w:t>&lt;!-- use the JAXB Reference Implementation --&gt;</w:t>
+      </w:r>
+    </w:p>
+    <w:p>
+      <w:pPr>
+        <w:spacing w:after="0"/>
+        <w:rPr>
+          <w:rFonts w:ascii="Consolas" w:hAnsi="Consolas"/>
+          <w:sz w:val="16"/>
+          <w:szCs w:val="16"/>
+          <w:lang w:val="en-US"/>
+        </w:rPr>
+      </w:pPr>
+      <w:r>
+        <w:rPr>
+          <w:rFonts w:ascii="Consolas" w:hAnsi="Consolas"/>
+          <w:sz w:val="16"/>
+          <w:szCs w:val="16"/>
+          <w:lang w:val="en-US"/>
+        </w:rPr>
+        <w:tab/>
+      </w:r>
+      <w:r>
+        <w:rPr>
+          <w:rFonts w:ascii="Consolas" w:hAnsi="Consolas"/>
+          <w:sz w:val="16"/>
+          <w:szCs w:val="16"/>
+          <w:lang w:val="en-US"/>
+        </w:rPr>
+        <w:tab/>
+        <w:t>&lt;dependency&gt;</w:t>
+      </w:r>
+    </w:p>
+    <w:p>
+      <w:pPr>
+        <w:spacing w:after="0"/>
+        <w:rPr>
+          <w:rFonts w:ascii="Consolas" w:hAnsi="Consolas"/>
+          <w:sz w:val="16"/>
+          <w:szCs w:val="16"/>
+          <w:lang w:val="en-US"/>
+        </w:rPr>
+      </w:pPr>
+      <w:r>
+        <w:rPr>
+          <w:rFonts w:ascii="Consolas" w:hAnsi="Consolas"/>
+          <w:sz w:val="16"/>
+          <w:szCs w:val="16"/>
+          <w:lang w:val="en-US"/>
+        </w:rPr>
+        <w:tab/>
+      </w:r>
+      <w:r>
+        <w:rPr>
+          <w:rFonts w:ascii="Consolas" w:hAnsi="Consolas"/>
+          <w:sz w:val="16"/>
+          <w:szCs w:val="16"/>
+          <w:lang w:val="en-US"/>
+        </w:rPr>
+        <w:tab/>
+      </w:r>
+      <w:r>
+        <w:rPr>
+          <w:rFonts w:ascii="Consolas" w:hAnsi="Consolas"/>
+          <w:sz w:val="16"/>
+          <w:szCs w:val="16"/>
+          <w:lang w:val="en-US"/>
+        </w:rPr>
+        <w:tab/>
+        <w:t>&lt;groupId&gt;org.docx4j&lt;/groupId&gt;</w:t>
+      </w:r>
+    </w:p>
+    <w:p>
+      <w:pPr>
+        <w:spacing w:after="0"/>
+        <w:rPr>
+          <w:rFonts w:ascii="Consolas" w:hAnsi="Consolas"/>
+          <w:sz w:val="16"/>
+          <w:szCs w:val="16"/>
+          <w:lang w:val="en-US"/>
+        </w:rPr>
+      </w:pPr>
+      <w:r>
+        <w:rPr>
+          <w:rFonts w:ascii="Consolas" w:hAnsi="Consolas"/>
+          <w:sz w:val="16"/>
+          <w:szCs w:val="16"/>
+          <w:lang w:val="en-US"/>
+        </w:rPr>
+        <w:tab/>
+      </w:r>
+      <w:r>
+        <w:rPr>
+          <w:rFonts w:ascii="Consolas" w:hAnsi="Consolas"/>
+          <w:sz w:val="16"/>
+          <w:szCs w:val="16"/>
+          <w:lang w:val="en-US"/>
+        </w:rPr>
+        <w:tab/>
+      </w:r>
+      <w:r>
+        <w:rPr>
+          <w:rFonts w:ascii="Consolas" w:hAnsi="Consolas"/>
+          <w:sz w:val="16"/>
+          <w:szCs w:val="16"/>
+          <w:lang w:val="en-US"/>
+        </w:rPr>
+        <w:tab/>
+        <w:t>&lt;artifactId&gt;</w:t>
+      </w:r>
+      <w:r>
+        <w:rPr>
+          <w:rFonts w:ascii="Consolas" w:hAnsi="Consolas"/>
+          <w:b/>
+          <w:sz w:val="16"/>
+          <w:szCs w:val="16"/>
+          <w:lang w:val="en-US"/>
+        </w:rPr>
+        <w:t>docx4j-JAXB-</w:t>
+      </w:r>
+      <w:r>
+        <w:rPr>
+          <w:rFonts w:ascii="Consolas" w:hAnsi="Consolas"/>
+          <w:b/>
+          <w:sz w:val="16"/>
+          <w:szCs w:val="16"/>
+          <w:u w:val="single"/>
+          <w:lang w:val="en-US"/>
+        </w:rPr>
+        <w:t>ReferenceImpl</w:t>
+      </w:r>
+      <w:r>
+        <w:rPr>
+          <w:rFonts w:ascii="Consolas" w:hAnsi="Consolas"/>
+          <w:sz w:val="16"/>
+          <w:szCs w:val="16"/>
+          <w:lang w:val="en-US"/>
+        </w:rPr>
+        <w:t>&lt;/artifactId&gt;</w:t>
+      </w:r>
+    </w:p>
+    <w:p>
+      <w:pPr>
+        <w:spacing w:after="0"/>
+        <w:rPr>
+          <w:rFonts w:ascii="Consolas" w:hAnsi="Consolas"/>
+          <w:sz w:val="16"/>
+          <w:szCs w:val="16"/>
+          <w:lang w:val="en-US"/>
+        </w:rPr>
+      </w:pPr>
+      <w:r>
+        <w:rPr>
+          <w:rFonts w:ascii="Consolas" w:hAnsi="Consolas"/>
+          <w:sz w:val="16"/>
+          <w:szCs w:val="16"/>
+          <w:lang w:val="en-US"/>
+        </w:rPr>
+        <w:tab/>
+      </w:r>
+      <w:r>
+        <w:rPr>
+          <w:rFonts w:ascii="Consolas" w:hAnsi="Consolas"/>
+          <w:sz w:val="16"/>
+          <w:szCs w:val="16"/>
+          <w:lang w:val="en-US"/>
+        </w:rPr>
+        <w:tab/>
+      </w:r>
+      <w:r>
+        <w:rPr>
+          <w:rFonts w:ascii="Consolas" w:hAnsi="Consolas"/>
+          <w:sz w:val="16"/>
+          <w:szCs w:val="16"/>
+          <w:lang w:val="en-US"/>
+        </w:rPr>
+        <w:tab/>
+        <w:t>&lt;version&gt;</w:t>
+      </w:r>
+      <w:r>
+        <w:rPr>
+          <w:rFonts w:ascii="Consolas" w:hAnsi="Consolas"/>
+          <w:sz w:val="16"/>
+          <w:szCs w:val="16"/>
+          <w:lang w:val="en-US"/>
+        </w:rPr>
+        <w:t>8.3.8</w:t>
+      </w:r>
+      <w:r>
+        <w:rPr>
+          <w:rFonts w:ascii="Consolas" w:hAnsi="Consolas"/>
+          <w:sz w:val="16"/>
+          <w:szCs w:val="16"/>
+          <w:lang w:val="en-US"/>
+        </w:rPr>
+        <w:t>&lt;/version&gt;</w:t>
+      </w:r>
+    </w:p>
+    <w:p>
+      <w:pPr>
+        <w:spacing w:after="0"/>
+        <w:rPr>
+          <w:rFonts w:ascii="Consolas" w:hAnsi="Consolas"/>
+          <w:sz w:val="16"/>
+          <w:szCs w:val="16"/>
+          <w:lang w:val="en-US"/>
+        </w:rPr>
+      </w:pPr>
+      <w:r>
+        <w:rPr>
+          <w:rFonts w:ascii="Consolas" w:hAnsi="Consolas"/>
+          <w:sz w:val="16"/>
+          <w:szCs w:val="16"/>
+          <w:lang w:val="en-US"/>
+        </w:rPr>
+        <w:tab/>
+      </w:r>
+      <w:r>
+        <w:rPr>
+          <w:rFonts w:ascii="Consolas" w:hAnsi="Consolas"/>
+          <w:sz w:val="16"/>
+          <w:szCs w:val="16"/>
+          <w:lang w:val="en-US"/>
+        </w:rPr>
+        <w:tab/>
+        <w:t>&lt;/dependency&gt;</w:t>
+      </w:r>
+    </w:p>
+    <w:p>
+      <w:pPr>
+        <w:spacing w:after="0"/>
+        <w:rPr>
+          <w:rFonts w:ascii="Consolas" w:hAnsi="Consolas"/>
+          <w:sz w:val="16"/>
+          <w:szCs w:val="16"/>
+          <w:lang w:val="en-US"/>
+        </w:rPr>
+      </w:pPr>
+      <w:r>
+        <w:rPr>
+          <w:rFonts w:ascii="Consolas" w:hAnsi="Consolas"/>
+          <w:sz w:val="16"/>
+          <w:szCs w:val="16"/>
+          <w:lang w:val="en-US"/>
+        </w:rPr>
+        <w:tab/>
+      </w:r>
+      <w:r>
+        <w:rPr>
+          <w:rFonts w:ascii="Consolas" w:hAnsi="Consolas"/>
+          <w:sz w:val="16"/>
+          <w:szCs w:val="16"/>
+          <w:lang w:val="en-US"/>
+        </w:rPr>
+        <w:tab/>
+      </w:r>
+    </w:p>
+    <w:p>
+      <w:pPr>
+        <w:spacing w:after="0"/>
+        <w:rPr>
+          <w:rFonts w:ascii="Consolas" w:hAnsi="Consolas"/>
+          <w:sz w:val="16"/>
+          <w:szCs w:val="16"/>
+          <w:lang w:val="en-US"/>
+        </w:rPr>
+      </w:pPr>
+      <w:r>
+        <w:rPr>
+          <w:rFonts w:ascii="Consolas" w:hAnsi="Consolas"/>
+          <w:sz w:val="16"/>
+          <w:szCs w:val="16"/>
+          <w:lang w:val="en-US"/>
+        </w:rPr>
+        <w:tab/>
+      </w:r>
+      <w:r>
+        <w:rPr>
+          <w:rFonts w:ascii="Consolas" w:hAnsi="Consolas"/>
+          <w:sz w:val="16"/>
+          <w:szCs w:val="16"/>
+          <w:lang w:val="en-US"/>
+        </w:rPr>
+        <w:tab/>
+        <w:t>&lt;!-- use the MOXy JAXB implementation --&gt;</w:t>
+      </w:r>
+    </w:p>
+    <w:p>
+      <w:pPr>
+        <w:spacing w:after="0"/>
+        <w:rPr>
+          <w:rFonts w:ascii="Consolas" w:hAnsi="Consolas"/>
+          <w:sz w:val="16"/>
+          <w:szCs w:val="16"/>
+          <w:lang w:val="en-US"/>
+        </w:rPr>
+      </w:pPr>
+      <w:r>
+        <w:rPr>
+          <w:rFonts w:ascii="Consolas" w:hAnsi="Consolas"/>
+          <w:sz w:val="16"/>
+          <w:szCs w:val="16"/>
+          <w:lang w:val="en-US"/>
+        </w:rPr>
+        <w:tab/>
+      </w:r>
+      <w:r>
+        <w:rPr>
+          <w:rFonts w:ascii="Consolas" w:hAnsi="Consolas"/>
+          <w:sz w:val="16"/>
+          <w:szCs w:val="16"/>
+          <w:lang w:val="en-US"/>
+        </w:rPr>
+        <w:tab/>
+        <w:t>&lt;dependency&gt;</w:t>
+      </w:r>
+    </w:p>
+    <w:p>
+      <w:pPr>
+        <w:spacing w:after="0"/>
+        <w:rPr>
+          <w:rFonts w:ascii="Consolas" w:hAnsi="Consolas"/>
+          <w:sz w:val="16"/>
+          <w:szCs w:val="16"/>
+          <w:lang w:val="en-US"/>
+        </w:rPr>
+      </w:pPr>
+      <w:r>
+        <w:rPr>
+          <w:rFonts w:ascii="Consolas" w:hAnsi="Consolas"/>
+          <w:sz w:val="16"/>
+          <w:szCs w:val="16"/>
+          <w:lang w:val="en-US"/>
+        </w:rPr>
+        <w:tab/>
+      </w:r>
+      <w:r>
+        <w:rPr>
+          <w:rFonts w:ascii="Consolas" w:hAnsi="Consolas"/>
+          <w:sz w:val="16"/>
+          <w:szCs w:val="16"/>
+          <w:lang w:val="en-US"/>
+        </w:rPr>
+        <w:tab/>
+      </w:r>
+      <w:r>
+        <w:rPr>
+          <w:rFonts w:ascii="Consolas" w:hAnsi="Consolas"/>
+          <w:sz w:val="16"/>
+          <w:szCs w:val="16"/>
+          <w:lang w:val="en-US"/>
+        </w:rPr>
+        <w:tab/>
+        <w:t>&lt;groupId&gt;org.docx4j&lt;/groupId&gt;</w:t>
+      </w:r>
+    </w:p>
+    <w:p>
+      <w:pPr>
+        <w:spacing w:after="0"/>
+        <w:rPr>
+          <w:rFonts w:ascii="Consolas" w:hAnsi="Consolas"/>
+          <w:sz w:val="16"/>
+          <w:szCs w:val="16"/>
+          <w:lang w:val="en-US"/>
+        </w:rPr>
+      </w:pPr>
+      <w:r>
+        <w:rPr>
+          <w:rFonts w:ascii="Consolas" w:hAnsi="Consolas"/>
+          <w:sz w:val="16"/>
+          <w:szCs w:val="16"/>
+          <w:lang w:val="en-US"/>
+        </w:rPr>
+        <w:tab/>
+      </w:r>
+      <w:r>
+        <w:rPr>
+          <w:rFonts w:ascii="Consolas" w:hAnsi="Consolas"/>
+          <w:sz w:val="16"/>
+          <w:szCs w:val="16"/>
+          <w:lang w:val="en-US"/>
+        </w:rPr>
+        <w:tab/>
+      </w:r>
+      <w:r>
+        <w:rPr>
+          <w:rFonts w:ascii="Consolas" w:hAnsi="Consolas"/>
+          <w:sz w:val="16"/>
+          <w:szCs w:val="16"/>
+          <w:lang w:val="en-US"/>
+        </w:rPr>
+        <w:tab/>
+        <w:t>&lt;artifactId&gt;</w:t>
+      </w:r>
+      <w:r>
+        <w:rPr>
+          <w:rFonts w:ascii="Consolas" w:hAnsi="Consolas"/>
+          <w:b/>
+          <w:sz w:val="16"/>
+          <w:szCs w:val="16"/>
+          <w:lang w:val="en-US"/>
+        </w:rPr>
+        <w:t>docx4j-JAXB-</w:t>
+      </w:r>
+      <w:r>
+        <w:rPr>
+          <w:rFonts w:ascii="Consolas" w:hAnsi="Consolas"/>
+          <w:b/>
+          <w:sz w:val="16"/>
+          <w:szCs w:val="16"/>
+          <w:u w:val="single"/>
+          <w:lang w:val="en-US"/>
+        </w:rPr>
         <w:t>MOXy</w:t>
       </w:r>
       <w:r>
@@ -6925,7 +7719,6 @@
           <w:szCs w:val="16"/>
           <w:lang w:val="en-US"/>
         </w:rPr>
-        <w:lastRenderedPageBreak/>
         <w:tab/>
       </w:r>
       <w:r>
@@ -6945,7 +7738,7 @@
           <w:lang w:val="en-US"/>
         </w:rPr>
         <w:tab/>
-        <w:t>&lt;version&gt;8.</w:t>
+        <w:t>&lt;version&gt;</w:t>
       </w:r>
       <w:r>
         <w:rPr>
@@ -6954,7 +7747,7 @@
           <w:szCs w:val="16"/>
           <w:lang w:val="en-US"/>
         </w:rPr>
-        <w:t>3.3</w:t>
+        <w:t>8.3.8</w:t>
       </w:r>
       <w:r>
         <w:rPr>
@@ -7219,24 +8012,14 @@
       </w:r>
     </w:p>
     <w:p>
-      <w:pPr>
-        <w:pStyle w:val="NormalWeb"/>
-        <w:shd w:val="clear" w:color="auto" w:fill="FFFFFF"/>
-        <w:rPr>
-          <w:rFonts w:ascii="Verdana" w:hAnsi="Verdana"/>
-          <w:color w:val="000000"/>
-          <w:sz w:val="20"/>
-          <w:szCs w:val="20"/>
-        </w:rPr>
-      </w:pPr>
-      <w:r>
-        <w:rPr>
-          <w:rFonts w:ascii="Verdana" w:hAnsi="Verdana"/>
-          <w:color w:val="000000"/>
-          <w:sz w:val="20"/>
-          <w:szCs w:val="20"/>
-        </w:rPr>
-        <w:t>So you need the slf4j api jar on your classpath:</w:t>
+      <w:r>
+        <w:t>So you need the slf4j api jar on your classpath</w:t>
+      </w:r>
+      <w:r>
+        <w:t xml:space="preserve"> (which Maven should do for you automatically)</w:t>
+      </w:r>
+      <w:r>
+        <w:t>:</w:t>
       </w:r>
     </w:p>
     <w:p>
@@ -7437,18 +8220,19 @@
         <w:spacing w:after="0" w:line="240" w:lineRule="auto"/>
         <w:rPr>
           <w:rFonts w:ascii="Consolas" w:hAnsi="Consolas" w:cs="Consolas"/>
-          <w:sz w:val="19"/>
-          <w:szCs w:val="19"/>
-        </w:rPr>
-      </w:pPr>
-      <w:r>
-        <w:rPr>
-          <w:rFonts w:ascii="Consolas" w:hAnsi="Consolas" w:cs="Consolas"/>
           <w:color w:val="0000FF"/>
           <w:sz w:val="19"/>
           <w:szCs w:val="19"/>
         </w:rPr>
-        <w:t xml:space="preserve">    &lt;</w:t>
+      </w:pPr>
+      <w:r>
+        <w:rPr>
+          <w:rFonts w:ascii="Consolas" w:hAnsi="Consolas" w:cs="Consolas"/>
+          <w:color w:val="0000FF"/>
+          <w:sz w:val="19"/>
+          <w:szCs w:val="19"/>
+        </w:rPr>
+        <w:t xml:space="preserve">  &lt;/</w:t>
       </w:r>
       <w:r>
         <w:rPr>
@@ -7457,7 +8241,7 @@
           <w:sz w:val="19"/>
           <w:szCs w:val="19"/>
         </w:rPr>
-        <w:t>version</w:t>
+        <w:t>dependency</w:t>
       </w:r>
       <w:r>
         <w:rPr>
@@ -7468,48 +8252,14 @@
         </w:rPr>
         <w:t>&gt;</w:t>
       </w:r>
-      <w:r>
-        <w:rPr>
-          <w:rFonts w:ascii="Consolas" w:hAnsi="Consolas" w:cs="Consolas"/>
-          <w:sz w:val="19"/>
-          <w:szCs w:val="19"/>
-        </w:rPr>
-        <w:t>1.7.</w:t>
-      </w:r>
-      <w:r>
-        <w:rPr>
-          <w:rFonts w:ascii="Consolas" w:hAnsi="Consolas" w:cs="Consolas"/>
-          <w:sz w:val="19"/>
-          <w:szCs w:val="19"/>
-        </w:rPr>
-        <w:t>26</w:t>
-      </w:r>
-      <w:r>
-        <w:rPr>
-          <w:rFonts w:ascii="Consolas" w:hAnsi="Consolas" w:cs="Consolas"/>
-          <w:color w:val="0000FF"/>
-          <w:sz w:val="19"/>
-          <w:szCs w:val="19"/>
-        </w:rPr>
-        <w:t>&lt;/</w:t>
-      </w:r>
-      <w:r>
-        <w:rPr>
-          <w:rFonts w:ascii="Consolas" w:hAnsi="Consolas" w:cs="Consolas"/>
-          <w:color w:val="A31515"/>
-          <w:sz w:val="19"/>
-          <w:szCs w:val="19"/>
-        </w:rPr>
-        <w:t>version</w:t>
-      </w:r>
-      <w:r>
-        <w:rPr>
-          <w:rFonts w:ascii="Consolas" w:hAnsi="Consolas" w:cs="Consolas"/>
-          <w:color w:val="0000FF"/>
-          <w:sz w:val="19"/>
-          <w:szCs w:val="19"/>
-        </w:rPr>
-        <w:t>&gt;</w:t>
+    </w:p>
+    <w:p/>
+    <w:p>
+      <w:r>
+        <w:t>For anything to be logged, you need a logging implementation.  Here we assume you will use logback as your implementation</w:t>
+      </w:r>
+      <w:r>
+        <w:t>:</w:t>
       </w:r>
     </w:p>
     <w:p>
@@ -7520,11 +8270,28 @@
         <w:spacing w:after="0" w:line="240" w:lineRule="auto"/>
         <w:rPr>
           <w:rFonts w:ascii="Consolas" w:hAnsi="Consolas" w:cs="Consolas"/>
+          <w:sz w:val="19"/>
+          <w:szCs w:val="19"/>
+        </w:rPr>
+      </w:pPr>
+      <w:r>
+        <w:rPr>
+          <w:rFonts w:ascii="Consolas" w:hAnsi="Consolas" w:cs="Consolas"/>
           <w:color w:val="0000FF"/>
           <w:sz w:val="19"/>
           <w:szCs w:val="19"/>
         </w:rPr>
-      </w:pPr>
+        <w:t xml:space="preserve">  &lt;</w:t>
+      </w:r>
+      <w:r>
+        <w:rPr>
+          <w:rFonts w:ascii="Consolas" w:hAnsi="Consolas" w:cs="Consolas"/>
+          <w:color w:val="A31515"/>
+          <w:sz w:val="19"/>
+          <w:szCs w:val="19"/>
+        </w:rPr>
+        <w:t>dependency</w:t>
+      </w:r>
       <w:r>
         <w:rPr>
           <w:rFonts w:ascii="Consolas" w:hAnsi="Consolas" w:cs="Consolas"/>
@@ -7532,200 +8299,7 @@
           <w:sz w:val="19"/>
           <w:szCs w:val="19"/>
         </w:rPr>
-        <w:t xml:space="preserve">  &lt;/</w:t>
-      </w:r>
-      <w:r>
-        <w:rPr>
-          <w:rFonts w:ascii="Consolas" w:hAnsi="Consolas" w:cs="Consolas"/>
-          <w:color w:val="A31515"/>
-          <w:sz w:val="19"/>
-          <w:szCs w:val="19"/>
-        </w:rPr>
-        <w:t>dependency</w:t>
-      </w:r>
-      <w:r>
-        <w:rPr>
-          <w:rFonts w:ascii="Consolas" w:hAnsi="Consolas" w:cs="Consolas"/>
-          <w:color w:val="0000FF"/>
-          <w:sz w:val="19"/>
-          <w:szCs w:val="19"/>
-        </w:rPr>
         <w:t>&gt;</w:t>
-      </w:r>
-    </w:p>
-    <w:p>
-      <w:pPr>
-        <w:pStyle w:val="NormalWeb"/>
-        <w:shd w:val="clear" w:color="auto" w:fill="FFFFFF"/>
-        <w:rPr>
-          <w:rFonts w:ascii="Verdana" w:hAnsi="Verdana"/>
-          <w:color w:val="000000"/>
-          <w:sz w:val="20"/>
-          <w:szCs w:val="20"/>
-        </w:rPr>
-      </w:pPr>
-      <w:r>
-        <w:rPr>
-          <w:rFonts w:ascii="Verdana" w:hAnsi="Verdana"/>
-          <w:color w:val="000000"/>
-          <w:sz w:val="20"/>
-          <w:szCs w:val="20"/>
-        </w:rPr>
-        <w:t>If you want to use logback, then include it:</w:t>
-      </w:r>
-    </w:p>
-    <w:p>
-      <w:pPr>
-        <w:pStyle w:val="NormalWeb"/>
-        <w:shd w:val="clear" w:color="auto" w:fill="FFFFFF"/>
-        <w:spacing w:before="0" w:beforeAutospacing="0" w:after="0" w:afterAutospacing="0"/>
-        <w:rPr>
-          <w:rFonts w:ascii="Consolas" w:hAnsi="Consolas"/>
-          <w:color w:val="000000"/>
-          <w:sz w:val="19"/>
-          <w:szCs w:val="19"/>
-        </w:rPr>
-      </w:pPr>
-      <w:r>
-        <w:rPr>
-          <w:rFonts w:ascii="Consolas" w:hAnsi="Consolas"/>
-          <w:color w:val="000000"/>
-          <w:sz w:val="19"/>
-          <w:szCs w:val="19"/>
-        </w:rPr>
-        <w:tab/>
-        <w:t>&lt;dependency&gt;</w:t>
-      </w:r>
-    </w:p>
-    <w:p>
-      <w:pPr>
-        <w:pStyle w:val="NormalWeb"/>
-        <w:shd w:val="clear" w:color="auto" w:fill="FFFFFF"/>
-        <w:spacing w:before="0" w:beforeAutospacing="0" w:after="0" w:afterAutospacing="0"/>
-        <w:rPr>
-          <w:rFonts w:ascii="Consolas" w:hAnsi="Consolas"/>
-          <w:color w:val="000000"/>
-          <w:sz w:val="19"/>
-          <w:szCs w:val="19"/>
-        </w:rPr>
-      </w:pPr>
-      <w:r>
-        <w:rPr>
-          <w:rFonts w:ascii="Consolas" w:hAnsi="Consolas"/>
-          <w:color w:val="000000"/>
-          <w:sz w:val="19"/>
-          <w:szCs w:val="19"/>
-        </w:rPr>
-        <w:tab/>
-        <w:t xml:space="preserve">  &lt;groupId&gt;ch.qos.logback&lt;/groupId&gt;</w:t>
-      </w:r>
-    </w:p>
-    <w:p>
-      <w:pPr>
-        <w:pStyle w:val="NormalWeb"/>
-        <w:shd w:val="clear" w:color="auto" w:fill="FFFFFF"/>
-        <w:spacing w:before="0" w:beforeAutospacing="0" w:after="0" w:afterAutospacing="0"/>
-        <w:rPr>
-          <w:rFonts w:ascii="Consolas" w:hAnsi="Consolas"/>
-          <w:color w:val="000000"/>
-          <w:sz w:val="19"/>
-          <w:szCs w:val="19"/>
-        </w:rPr>
-      </w:pPr>
-      <w:r>
-        <w:rPr>
-          <w:rFonts w:ascii="Consolas" w:hAnsi="Consolas"/>
-          <w:color w:val="000000"/>
-          <w:sz w:val="19"/>
-          <w:szCs w:val="19"/>
-        </w:rPr>
-        <w:tab/>
-        <w:t xml:space="preserve">  &lt;artifactId&gt;logback-classic&lt;/artifactId&gt;</w:t>
-      </w:r>
-    </w:p>
-    <w:p>
-      <w:pPr>
-        <w:pStyle w:val="NormalWeb"/>
-        <w:shd w:val="clear" w:color="auto" w:fill="FFFFFF"/>
-        <w:spacing w:before="0" w:beforeAutospacing="0" w:after="0" w:afterAutospacing="0"/>
-        <w:rPr>
-          <w:rFonts w:ascii="Consolas" w:hAnsi="Consolas"/>
-          <w:color w:val="000000"/>
-          <w:sz w:val="19"/>
-          <w:szCs w:val="19"/>
-        </w:rPr>
-      </w:pPr>
-      <w:r>
-        <w:rPr>
-          <w:rFonts w:ascii="Consolas" w:hAnsi="Consolas"/>
-          <w:color w:val="000000"/>
-          <w:sz w:val="19"/>
-          <w:szCs w:val="19"/>
-        </w:rPr>
-        <w:tab/>
-        <w:t xml:space="preserve">  &lt;version&gt;1.</w:t>
-      </w:r>
-      <w:r>
-        <w:rPr>
-          <w:rFonts w:ascii="Consolas" w:hAnsi="Consolas"/>
-          <w:color w:val="000000"/>
-          <w:sz w:val="19"/>
-          <w:szCs w:val="19"/>
-        </w:rPr>
-        <w:t>2.10</w:t>
-      </w:r>
-      <w:r>
-        <w:rPr>
-          <w:rFonts w:ascii="Consolas" w:hAnsi="Consolas"/>
-          <w:color w:val="000000"/>
-          <w:sz w:val="19"/>
-          <w:szCs w:val="19"/>
-        </w:rPr>
-        <w:t>&lt;/version&gt;</w:t>
-      </w:r>
-    </w:p>
-    <w:p>
-      <w:pPr>
-        <w:pStyle w:val="NormalWeb"/>
-        <w:shd w:val="clear" w:color="auto" w:fill="FFFFFF"/>
-        <w:spacing w:before="0" w:beforeAutospacing="0" w:after="0" w:afterAutospacing="0"/>
-        <w:rPr>
-          <w:rFonts w:ascii="Consolas" w:hAnsi="Consolas"/>
-          <w:color w:val="000000"/>
-          <w:sz w:val="19"/>
-          <w:szCs w:val="19"/>
-        </w:rPr>
-      </w:pPr>
-      <w:r>
-        <w:rPr>
-          <w:rFonts w:ascii="Consolas" w:hAnsi="Consolas"/>
-          <w:color w:val="000000"/>
-          <w:sz w:val="19"/>
-          <w:szCs w:val="19"/>
-        </w:rPr>
-        <w:tab/>
-        <w:t>&lt;/dependency&gt;</w:t>
-      </w:r>
-    </w:p>
-    <w:p>
-      <w:pPr>
-        <w:pStyle w:val="NormalWeb"/>
-        <w:shd w:val="clear" w:color="auto" w:fill="FFFFFF"/>
-        <w:rPr>
-          <w:rFonts w:ascii="Verdana" w:hAnsi="Verdana"/>
-          <w:color w:val="000000"/>
-          <w:sz w:val="20"/>
-          <w:szCs w:val="20"/>
-        </w:rPr>
-      </w:pPr>
-      <w:r>
-        <w:rPr>
-          <w:rFonts w:ascii="Verdana" w:hAnsi="Verdana"/>
-          <w:color w:val="000000"/>
-          <w:sz w:val="20"/>
-          <w:szCs w:val="20"/>
-        </w:rPr>
-        <w:t>If you want to use log4j, then include it, and:</w:t>
       </w:r>
     </w:p>
     <w:p>
@@ -7747,8 +8321,7 @@
           <w:sz w:val="19"/>
           <w:szCs w:val="19"/>
         </w:rPr>
-        <w:lastRenderedPageBreak/>
-        <w:t xml:space="preserve">  &lt;</w:t>
+        <w:t xml:space="preserve">    &lt;</w:t>
       </w:r>
       <w:r>
         <w:rPr>
@@ -7757,7 +8330,61 @@
           <w:sz w:val="19"/>
           <w:szCs w:val="19"/>
         </w:rPr>
-        <w:t>dependency</w:t>
+        <w:t>groupId</w:t>
+      </w:r>
+      <w:r>
+        <w:rPr>
+          <w:rFonts w:ascii="Consolas" w:hAnsi="Consolas" w:cs="Consolas"/>
+          <w:color w:val="0000FF"/>
+          <w:sz w:val="19"/>
+          <w:szCs w:val="19"/>
+        </w:rPr>
+        <w:t>&gt;</w:t>
+      </w:r>
+      <w:r>
+        <w:rPr>
+          <w:rFonts w:ascii="Consolas" w:eastAsia="Times New Roman" w:hAnsi="Consolas" w:cs="Times New Roman"/>
+          <w:color w:val="000000"/>
+          <w:sz w:val="19"/>
+          <w:szCs w:val="19"/>
+        </w:rPr>
+        <w:t xml:space="preserve"> </w:t>
+      </w:r>
+      <w:r>
+        <w:rPr>
+          <w:rFonts w:ascii="Consolas" w:eastAsia="Times New Roman" w:hAnsi="Consolas" w:cs="Times New Roman"/>
+          <w:color w:val="000000"/>
+          <w:sz w:val="19"/>
+          <w:szCs w:val="19"/>
+        </w:rPr>
+        <w:t>ch.qos.logback</w:t>
+      </w:r>
+      <w:r>
+        <w:rPr>
+          <w:rFonts w:ascii="Consolas" w:hAnsi="Consolas" w:cs="Consolas"/>
+          <w:color w:val="0000FF"/>
+          <w:sz w:val="19"/>
+          <w:szCs w:val="19"/>
+        </w:rPr>
+        <w:t xml:space="preserve"> </w:t>
+      </w:r>
+      <w:r>
+        <w:rPr>
+          <w:rFonts w:ascii="Consolas" w:hAnsi="Consolas" w:cs="Consolas"/>
+          <w:color w:val="0000FF"/>
+          <w:sz w:val="19"/>
+          <w:szCs w:val="19"/>
+        </w:rPr>
+        <w:t>&lt;/</w:t>
+      </w:r>
+      <w:r>
+        <w:rPr>
+          <w:rFonts w:ascii="Consolas" w:hAnsi="Consolas" w:cs="Consolas"/>
+          <w:color w:val="A31515"/>
+          <w:sz w:val="19"/>
+          <w:szCs w:val="19"/>
+        </w:rPr>
+        <w:t>groupId</w:t>
       </w:r>
       <w:r>
         <w:rPr>
@@ -7797,7 +8424,7 @@
           <w:sz w:val="19"/>
           <w:szCs w:val="19"/>
         </w:rPr>
-        <w:t>groupId</w:t>
+        <w:t>artifactId</w:t>
       </w:r>
       <w:r>
         <w:rPr>
@@ -7810,11 +8437,21 @@
       </w:r>
       <w:r>
         <w:rPr>
-          <w:rFonts w:ascii="Consolas" w:hAnsi="Consolas" w:cs="Consolas"/>
+          <w:rFonts w:ascii="Consolas" w:eastAsia="Times New Roman" w:hAnsi="Consolas" w:cs="Times New Roman"/>
+          <w:color w:val="000000"/>
           <w:sz w:val="19"/>
           <w:szCs w:val="19"/>
         </w:rPr>
-        <w:t>org.slf4j</w:t>
+        <w:t xml:space="preserve"> </w:t>
+      </w:r>
+      <w:r>
+        <w:rPr>
+          <w:rFonts w:ascii="Consolas" w:eastAsia="Times New Roman" w:hAnsi="Consolas" w:cs="Times New Roman"/>
+          <w:color w:val="000000"/>
+          <w:sz w:val="19"/>
+          <w:szCs w:val="19"/>
+        </w:rPr>
+        <w:t>logback-classic</w:t>
       </w:r>
       <w:r>
         <w:rPr>
@@ -7823,6 +8460,15 @@
           <w:sz w:val="19"/>
           <w:szCs w:val="19"/>
         </w:rPr>
+        <w:t xml:space="preserve"> </w:t>
+      </w:r>
+      <w:r>
+        <w:rPr>
+          <w:rFonts w:ascii="Consolas" w:hAnsi="Consolas" w:cs="Consolas"/>
+          <w:color w:val="0000FF"/>
+          <w:sz w:val="19"/>
+          <w:szCs w:val="19"/>
+        </w:rPr>
         <w:t>&lt;/</w:t>
       </w:r>
       <w:r>
@@ -7832,7 +8478,7 @@
           <w:sz w:val="19"/>
           <w:szCs w:val="19"/>
         </w:rPr>
-        <w:t>groupId</w:t>
+        <w:t>artifactId</w:t>
       </w:r>
       <w:r>
         <w:rPr>
@@ -7872,7 +8518,7 @@
           <w:sz w:val="19"/>
           <w:szCs w:val="19"/>
         </w:rPr>
-        <w:t>artifactId</w:t>
+        <w:t>version</w:t>
       </w:r>
       <w:r>
         <w:rPr>
@@ -7885,19 +8531,12 @@
       </w:r>
       <w:r>
         <w:rPr>
-          <w:rFonts w:ascii="Consolas" w:hAnsi="Consolas" w:cs="Consolas"/>
+          <w:rFonts w:ascii="Consolas" w:eastAsia="Times New Roman" w:hAnsi="Consolas" w:cs="Times New Roman"/>
+          <w:color w:val="000000"/>
           <w:sz w:val="19"/>
           <w:szCs w:val="19"/>
         </w:rPr>
-        <w:t>slf4j-log4j12</w:t>
-      </w:r>
-      <w:r>
-        <w:rPr>
-          <w:rFonts w:ascii="Consolas" w:hAnsi="Consolas" w:cs="Consolas"/>
-          <w:sz w:val="19"/>
-          <w:szCs w:val="19"/>
-        </w:rPr>
-        <w:t>-impl</w:t>
+        <w:t>${version.logback-classic}</w:t>
       </w:r>
       <w:r>
         <w:rPr>
@@ -7915,7 +8554,7 @@
           <w:sz w:val="19"/>
           <w:szCs w:val="19"/>
         </w:rPr>
-        <w:t>artifactId</w:t>
+        <w:t>version</w:t>
       </w:r>
       <w:r>
         <w:rPr>
@@ -7935,18 +8574,19 @@
         <w:spacing w:after="0" w:line="240" w:lineRule="auto"/>
         <w:rPr>
           <w:rFonts w:ascii="Consolas" w:hAnsi="Consolas" w:cs="Consolas"/>
-          <w:sz w:val="19"/>
-          <w:szCs w:val="19"/>
-        </w:rPr>
-      </w:pPr>
-      <w:r>
-        <w:rPr>
-          <w:rFonts w:ascii="Consolas" w:hAnsi="Consolas" w:cs="Consolas"/>
           <w:color w:val="0000FF"/>
           <w:sz w:val="19"/>
           <w:szCs w:val="19"/>
         </w:rPr>
-        <w:t xml:space="preserve">    &lt;</w:t>
+      </w:pPr>
+      <w:r>
+        <w:rPr>
+          <w:rFonts w:ascii="Consolas" w:hAnsi="Consolas" w:cs="Consolas"/>
+          <w:color w:val="0000FF"/>
+          <w:sz w:val="19"/>
+          <w:szCs w:val="19"/>
+        </w:rPr>
+        <w:t xml:space="preserve">  &lt;/</w:t>
       </w:r>
       <w:r>
         <w:rPr>
@@ -7955,7 +8595,7 @@
           <w:sz w:val="19"/>
           <w:szCs w:val="19"/>
         </w:rPr>
-        <w:t>version</w:t>
+        <w:t>dependency</w:t>
       </w:r>
       <w:r>
         <w:rPr>
@@ -7966,89 +8606,142 @@
         </w:rPr>
         <w:t>&gt;</w:t>
       </w:r>
-      <w:r>
-        <w:rPr>
-          <w:rFonts w:ascii="Consolas" w:hAnsi="Consolas" w:cs="Consolas"/>
+    </w:p>
+    <w:p>
+      <w:pPr>
+        <w:rPr>
+          <w:rFonts w:ascii="Consolas" w:eastAsia="Times New Roman" w:hAnsi="Consolas" w:cs="Times New Roman"/>
+          <w:color w:val="000000"/>
           <w:sz w:val="19"/>
           <w:szCs w:val="19"/>
         </w:rPr>
-        <w:t>2.17.1</w:t>
-      </w:r>
-      <w:r>
-        <w:rPr>
-          <w:rFonts w:ascii="Consolas" w:hAnsi="Consolas" w:cs="Consolas"/>
-          <w:color w:val="0000FF"/>
+      </w:pPr>
+    </w:p>
+    <w:p>
+      <w:pPr>
+        <w:rPr>
+          <w:rFonts w:eastAsia="Times New Roman" w:cstheme="minorHAnsi"/>
+          <w:color w:val="000000"/>
+        </w:rPr>
+      </w:pPr>
+      <w:r>
+        <w:rPr>
+          <w:rFonts w:eastAsia="Times New Roman" w:cstheme="minorHAnsi"/>
+          <w:color w:val="000000"/>
+        </w:rPr>
+        <w:t>For docx4j v11.4, the version property should be:</w:t>
+      </w:r>
+    </w:p>
+    <w:p>
+      <w:pPr>
+        <w:rPr>
+          <w:rFonts w:ascii="Consolas" w:eastAsia="Times New Roman" w:hAnsi="Consolas" w:cs="Times New Roman"/>
+          <w:color w:val="000000"/>
           <w:sz w:val="19"/>
           <w:szCs w:val="19"/>
         </w:rPr>
-        <w:t>&lt;/</w:t>
-      </w:r>
-      <w:r>
-        <w:rPr>
-          <w:rFonts w:ascii="Consolas" w:hAnsi="Consolas" w:cs="Consolas"/>
-          <w:color w:val="A31515"/>
+      </w:pPr>
+      <w:r>
+        <w:rPr>
+          <w:rFonts w:ascii="Consolas" w:eastAsia="Times New Roman" w:hAnsi="Consolas" w:cs="Times New Roman"/>
+          <w:color w:val="000000"/>
           <w:sz w:val="19"/>
           <w:szCs w:val="19"/>
         </w:rPr>
-        <w:t>version</w:t>
-      </w:r>
-      <w:r>
-        <w:rPr>
-          <w:rFonts w:ascii="Consolas" w:hAnsi="Consolas" w:cs="Consolas"/>
-          <w:color w:val="0000FF"/>
+        <w:tab/>
+      </w:r>
+      <w:r>
+        <w:rPr>
+          <w:rFonts w:ascii="Consolas" w:eastAsia="Times New Roman" w:hAnsi="Consolas" w:cs="Times New Roman"/>
+          <w:color w:val="000000"/>
           <w:sz w:val="19"/>
           <w:szCs w:val="19"/>
         </w:rPr>
-        <w:t>&gt;</w:t>
-      </w:r>
-    </w:p>
-    <w:p>
-      <w:pPr>
-        <w:autoSpaceDE w:val="0"/>
-        <w:autoSpaceDN w:val="0"/>
-        <w:adjustRightInd w:val="0"/>
-        <w:spacing w:after="0" w:line="240" w:lineRule="auto"/>
-        <w:rPr>
-          <w:rFonts w:ascii="Consolas" w:hAnsi="Consolas" w:cs="Consolas"/>
+        <w:tab/>
+        <w:t>&lt;version.logback-classic&gt;1.3.0-alpha14&lt;/version.logback-classic&gt;</w:t>
+      </w:r>
+    </w:p>
+    <w:p>
+      <w:pPr>
+        <w:rPr>
+          <w:rFonts w:ascii="Consolas" w:hAnsi="Consolas"/>
+          <w:color w:val="24292F"/>
+          <w:sz w:val="18"/>
+          <w:szCs w:val="18"/>
+          <w:shd w:val="clear" w:color="auto" w:fill="FFFFFF"/>
+        </w:rPr>
+      </w:pPr>
+      <w:r>
+        <w:t xml:space="preserve">For docx4j 8.3.8, use </w:t>
+      </w:r>
+      <w:r>
+        <w:rPr>
+          <w:rFonts w:ascii="Consolas" w:hAnsi="Consolas"/>
+          <w:color w:val="24292F"/>
+          <w:sz w:val="18"/>
+          <w:szCs w:val="18"/>
+          <w:shd w:val="clear" w:color="auto" w:fill="FFFFFF"/>
+        </w:rPr>
+        <w:t>logback-classic</w:t>
+      </w:r>
+      <w:r>
+        <w:rPr>
+          <w:rFonts w:ascii="Consolas" w:hAnsi="Consolas"/>
+          <w:color w:val="24292F"/>
+          <w:sz w:val="18"/>
+          <w:szCs w:val="18"/>
+          <w:shd w:val="clear" w:color="auto" w:fill="FFFFFF"/>
+        </w:rPr>
+        <w:t xml:space="preserve"> </w:t>
+      </w:r>
+      <w:r>
+        <w:rPr>
+          <w:rFonts w:ascii="Consolas" w:hAnsi="Consolas"/>
+          <w:color w:val="24292F"/>
+          <w:sz w:val="18"/>
+          <w:szCs w:val="18"/>
+          <w:shd w:val="clear" w:color="auto" w:fill="FFFFFF"/>
+        </w:rPr>
+        <w:t>1.2.10</w:t>
+      </w:r>
+      <w:r>
+        <w:rPr>
+          <w:rFonts w:ascii="Consolas" w:hAnsi="Consolas"/>
+          <w:color w:val="24292F"/>
+          <w:sz w:val="18"/>
+          <w:szCs w:val="18"/>
+          <w:shd w:val="clear" w:color="auto" w:fill="FFFFFF"/>
+        </w:rPr>
+        <w:t>.</w:t>
+      </w:r>
+    </w:p>
+    <w:p>
+      <w:r>
+        <w:t xml:space="preserve">A logback.xml config file may be found at </w:t>
+      </w:r>
+      <w:hyperlink r:id="rId21" w:history="1">
+        <w:r>
+          <w:rPr>
+            <w:rStyle w:val="Hyperlink"/>
+          </w:rPr>
+          <w:t>https://github.com/plutext/docx4j/blob/VERSION_11_4_8/docx4j-samples-resources/src/main/resources/logback.xml</w:t>
+        </w:r>
+      </w:hyperlink>
+      <w:r>
+        <w:t>.  Put that on your classpath.</w:t>
+      </w:r>
+    </w:p>
+    <w:p>
+      <w:pPr>
+        <w:rPr>
           <w:color w:val="0000FF"/>
-          <w:sz w:val="19"/>
-          <w:szCs w:val="19"/>
-        </w:rPr>
-      </w:pPr>
-      <w:r>
-        <w:rPr>
-          <w:rFonts w:ascii="Consolas" w:hAnsi="Consolas" w:cs="Consolas"/>
-          <w:color w:val="0000FF"/>
-          <w:sz w:val="19"/>
-          <w:szCs w:val="19"/>
-        </w:rPr>
-        <w:t xml:space="preserve">  &lt;/</w:t>
-      </w:r>
-      <w:r>
-        <w:rPr>
-          <w:rFonts w:ascii="Consolas" w:hAnsi="Consolas" w:cs="Consolas"/>
-          <w:color w:val="A31515"/>
-          <w:sz w:val="19"/>
-          <w:szCs w:val="19"/>
-        </w:rPr>
-        <w:t>dependency</w:t>
-      </w:r>
-      <w:r>
-        <w:rPr>
-          <w:rFonts w:ascii="Consolas" w:hAnsi="Consolas" w:cs="Consolas"/>
-          <w:color w:val="0000FF"/>
-          <w:sz w:val="19"/>
-          <w:szCs w:val="19"/>
-        </w:rPr>
-        <w:t>&gt;</w:t>
-      </w:r>
-    </w:p>
-    <w:p/>
-    <w:p>
+          <w:u w:val="single"/>
+        </w:rPr>
+      </w:pPr>
       <w:r>
         <w:t xml:space="preserve">See for example </w:t>
       </w:r>
-      <w:hyperlink r:id="rId21" w:history="1">
+      <w:hyperlink r:id="rId22" w:anchor="L67" w:history="1">
         <w:r>
           <w:rPr>
             <w:rStyle w:val="Hyperlink"/>
@@ -8058,10 +8751,12 @@
       </w:hyperlink>
     </w:p>
     <w:p>
+      <w:bookmarkStart w:id="13" w:name="_Toc96591814"/>
+    </w:p>
+    <w:p>
       <w:pPr>
         <w:pStyle w:val="Heading2"/>
       </w:pPr>
-      <w:bookmarkStart w:id="13" w:name="_Toc96591814"/>
       <w:r>
         <w:t>other dependencies</w:t>
       </w:r>
@@ -8113,7 +8808,7 @@
       <w:r>
         <w:t xml:space="preserve">is on GitHub at </w:t>
       </w:r>
-      <w:hyperlink r:id="rId22" w:history="1">
+      <w:hyperlink r:id="rId23" w:history="1">
         <w:r>
           <w:rPr>
             <w:rStyle w:val="Hyperlink"/>
@@ -8129,108 +8824,6 @@
       <w:r>
         <w:t xml:space="preserve">We accept pull requests; pull requests are presumed to be contributions under ASLv2 per our contributor agreement.  </w:t>
       </w:r>
-    </w:p>
-    <w:p>
-      <w:r>
-        <w:t xml:space="preserve">See </w:t>
-      </w:r>
-      <w:hyperlink r:id="rId23" w:history="1">
-        <w:r>
-          <w:rPr>
-            <w:rStyle w:val="Hyperlink"/>
-          </w:rPr>
-          <w:t>docx4j-from-github-in-eclipse</w:t>
-        </w:r>
-      </w:hyperlink>
-      <w:r>
-        <w:t xml:space="preserve"> for details.</w:t>
-      </w:r>
-    </w:p>
-    <w:p>
-      <w:r>
-        <w:t>Source code can also be downloaded from Maven Central (search for docx4j at search.maven.org).</w:t>
-      </w:r>
-    </w:p>
-    <w:p>
-      <w:pPr>
-        <w:pStyle w:val="Heading1"/>
-      </w:pPr>
-      <w:bookmarkStart w:id="15" w:name="_Toc96591816"/>
-      <w:r>
-        <w:t>Javadoc</w:t>
-      </w:r>
-      <w:bookmarkEnd w:id="15"/>
-    </w:p>
-    <w:p>
-      <w:r>
-        <w:t>Javadoc can be downloaded from Maven Central (search for docx4j at search.maven.org), but you’ll find the source code much more useful!  See above.</w:t>
-      </w:r>
-    </w:p>
-    <w:p>
-      <w:pPr>
-        <w:pStyle w:val="Heading1"/>
-      </w:pPr>
-      <w:bookmarkStart w:id="16" w:name="_Toc96591817"/>
-      <w:r>
-        <w:t>Building docx4j from source</w:t>
-      </w:r>
-      <w:bookmarkEnd w:id="16"/>
-      <w:r>
-        <w:t xml:space="preserve"> </w:t>
-      </w:r>
-    </w:p>
-    <w:p>
-      <w:r>
-        <w:t>Get the source code from GitHub (see above), then…</w:t>
-      </w:r>
-      <w:r>
-        <w:t xml:space="preserve"> (you probably want to skip down to the next page, to get it working in Eclipse).</w:t>
-      </w:r>
-    </w:p>
-    <w:p>
-      <w:pPr>
-        <w:pStyle w:val="Heading2"/>
-      </w:pPr>
-      <w:bookmarkStart w:id="17" w:name="_Toc96591818"/>
-      <w:r>
-        <w:t>Command line -via Maven</w:t>
-      </w:r>
-      <w:bookmarkEnd w:id="17"/>
-    </w:p>
-    <w:p>
-      <w:pPr>
-        <w:pStyle w:val="Command"/>
-      </w:pPr>
-      <w:r>
-        <w:rPr>
-          <w:rStyle w:val="apple-style-span"/>
-          <w:rFonts w:cs="Consolas"/>
-          <w:color w:val="000000"/>
-        </w:rPr>
-        <w:lastRenderedPageBreak/>
-        <w:t>export MAVEN_OPTS=-Xmx512m</w:t>
-      </w:r>
-      <w:r>
-        <w:rPr>
-          <w:rFonts w:cs="Consolas"/>
-          <w:color w:val="000000"/>
-        </w:rPr>
-        <w:br/>
-      </w:r>
-      <w:r>
-        <w:t xml:space="preserve">mvn install </w:t>
-      </w:r>
-    </w:p>
-    <w:p>
-      <w:pPr>
-        <w:pStyle w:val="Heading2"/>
-        <w:keepNext/>
-      </w:pPr>
-      <w:bookmarkStart w:id="18" w:name="_Toc96591819"/>
-      <w:r>
-        <w:t>Eclipse</w:t>
-      </w:r>
-      <w:bookmarkEnd w:id="18"/>
     </w:p>
     <w:p>
       <w:r>
@@ -8245,6 +8838,107 @@
         </w:r>
       </w:hyperlink>
       <w:r>
+        <w:t xml:space="preserve"> for details.</w:t>
+      </w:r>
+    </w:p>
+    <w:p>
+      <w:r>
+        <w:t>Source code can also be downloaded from Maven Central (search for docx4j at search.maven.org).</w:t>
+      </w:r>
+    </w:p>
+    <w:p>
+      <w:pPr>
+        <w:pStyle w:val="Heading1"/>
+      </w:pPr>
+      <w:bookmarkStart w:id="15" w:name="_Toc96591816"/>
+      <w:r>
+        <w:t>Javadoc</w:t>
+      </w:r>
+      <w:bookmarkEnd w:id="15"/>
+    </w:p>
+    <w:p>
+      <w:r>
+        <w:t>Javadoc can be downloaded from Maven Central (search for docx4j at search.maven.org), but you’ll find the source code much more useful!  See above.</w:t>
+      </w:r>
+    </w:p>
+    <w:p>
+      <w:pPr>
+        <w:pStyle w:val="Heading1"/>
+      </w:pPr>
+      <w:bookmarkStart w:id="16" w:name="_Toc96591817"/>
+      <w:r>
+        <w:t>Building docx4j from source</w:t>
+      </w:r>
+      <w:bookmarkEnd w:id="16"/>
+      <w:r>
+        <w:t xml:space="preserve"> </w:t>
+      </w:r>
+    </w:p>
+    <w:p>
+      <w:r>
+        <w:t>Get the source code from GitHub (see above), then…</w:t>
+      </w:r>
+      <w:r>
+        <w:t xml:space="preserve"> (you probably want to skip down to the next page, to get it working in Eclipse).</w:t>
+      </w:r>
+    </w:p>
+    <w:p>
+      <w:pPr>
+        <w:pStyle w:val="Heading2"/>
+      </w:pPr>
+      <w:bookmarkStart w:id="17" w:name="_Toc96591818"/>
+      <w:r>
+        <w:t>Command line -via Maven</w:t>
+      </w:r>
+      <w:bookmarkEnd w:id="17"/>
+    </w:p>
+    <w:p>
+      <w:pPr>
+        <w:pStyle w:val="Command"/>
+      </w:pPr>
+      <w:r>
+        <w:rPr>
+          <w:rStyle w:val="apple-style-span"/>
+          <w:rFonts w:cs="Consolas"/>
+          <w:color w:val="000000"/>
+        </w:rPr>
+        <w:t>export MAVEN_OPTS=-Xmx512m</w:t>
+      </w:r>
+      <w:r>
+        <w:rPr>
+          <w:rFonts w:cs="Consolas"/>
+          <w:color w:val="000000"/>
+        </w:rPr>
+        <w:br/>
+      </w:r>
+      <w:r>
+        <w:t xml:space="preserve">mvn install </w:t>
+      </w:r>
+    </w:p>
+    <w:p>
+      <w:pPr>
+        <w:pStyle w:val="Heading2"/>
+        <w:keepNext/>
+      </w:pPr>
+      <w:bookmarkStart w:id="18" w:name="_Toc96591819"/>
+      <w:r>
+        <w:t>Eclipse</w:t>
+      </w:r>
+      <w:bookmarkEnd w:id="18"/>
+    </w:p>
+    <w:p>
+      <w:r>
+        <w:t xml:space="preserve">See </w:t>
+      </w:r>
+      <w:hyperlink r:id="rId25" w:history="1">
+        <w:r>
+          <w:rPr>
+            <w:rStyle w:val="Hyperlink"/>
+          </w:rPr>
+          <w:t>docx4j-from-github-in-eclipse</w:t>
+        </w:r>
+      </w:hyperlink>
+      <w:r>
         <w:t>.</w:t>
       </w:r>
     </w:p>
@@ -8403,7 +9097,7 @@
       <w:pPr>
         <w:spacing w:before="100" w:beforeAutospacing="1" w:after="100" w:afterAutospacing="1" w:line="240" w:lineRule="auto"/>
       </w:pPr>
-      <w:hyperlink r:id="rId25" w:history="1">
+      <w:hyperlink r:id="rId26" w:history="1">
         <w:r>
           <w:rPr>
             <w:rFonts w:ascii="Consolas" w:hAnsi="Consolas"/>
@@ -8500,7 +9194,6 @@
         <w:spacing w:before="100" w:beforeAutospacing="1" w:after="100" w:afterAutospacing="1" w:line="240" w:lineRule="auto"/>
       </w:pPr>
       <w:r>
-        <w:lastRenderedPageBreak/>
         <w:t>which does the same thing under the covers.</w:t>
       </w:r>
     </w:p>
@@ -8524,7 +9217,7 @@
       <w:pPr>
         <w:pStyle w:val="Command"/>
       </w:pPr>
-      <w:hyperlink r:id="rId26" w:history="1">
+      <w:hyperlink r:id="rId27" w:history="1">
         <w:r>
           <w:rPr>
             <w:rFonts w:eastAsiaTheme="majorEastAsia"/>
@@ -8689,7 +9382,7 @@
       <w:r>
         <w:t xml:space="preserve">An easy way to get an understanding of this is to unzip a docx/pptx/xlsx using your favourite zip utility.  Even easier is to visit </w:t>
       </w:r>
-      <w:hyperlink r:id="rId27" w:history="1">
+      <w:hyperlink r:id="rId28" w:history="1">
         <w:r>
           <w:rPr>
             <w:rStyle w:val="Hyperlink"/>
@@ -8725,7 +9418,7 @@
       <w:r>
         <w:t xml:space="preserve">Similarly for any images.  To see the structure of any given document, </w:t>
       </w:r>
-      <w:hyperlink r:id="rId28" w:history="1">
+      <w:hyperlink r:id="rId29" w:history="1">
         <w:r>
           <w:rPr>
             <w:rStyle w:val="Hyperlink"/>
@@ -8765,7 +9458,7 @@
       <w:r>
         <w:t xml:space="preserve"> edition Part 3 (Primer) at </w:t>
       </w:r>
-      <w:hyperlink r:id="rId29" w:history="1">
+      <w:hyperlink r:id="rId30" w:history="1">
         <w:r>
           <w:rPr>
             <w:color w:val="0000FF"/>
@@ -8777,21 +9470,13 @@
       <w:r>
         <w:t xml:space="preserve"> or </w:t>
       </w:r>
-      <w:hyperlink r:id="rId30" w:history="1">
+      <w:hyperlink r:id="rId31" w:history="1">
         <w:r>
           <w:rPr>
             <w:color w:val="0000FF"/>
             <w:u w:val="single"/>
           </w:rPr>
-          <w:t>http://www.ecma-</w:t>
-        </w:r>
-        <w:r>
-          <w:rPr>
-            <w:color w:val="0000FF"/>
-            <w:u w:val="single"/>
-          </w:rPr>
-          <w:lastRenderedPageBreak/>
-          <w:t>international.org/news/TC45_current_work/TC45_available_docs.htm</w:t>
+          <w:t>http://www.ecma-international.org/news/TC45_current_work/TC45_available_docs.htm</w:t>
         </w:r>
       </w:hyperlink>
       <w:r>
@@ -8802,7 +9487,7 @@
       <w:r>
         <w:t xml:space="preserve">See also the free </w:t>
       </w:r>
-      <w:hyperlink r:id="rId31" w:history="1">
+      <w:hyperlink r:id="rId32" w:history="1">
         <w:r>
           <w:rPr>
             <w:rStyle w:val="Hyperlink"/>
@@ -8877,7 +9562,7 @@
         </w:rPr>
         <w:t> </w:t>
       </w:r>
-      <w:hyperlink r:id="rId32" w:tooltip="Office Open XML" w:history="1">
+      <w:hyperlink r:id="rId33" w:tooltip="Office Open XML" w:history="1">
         <w:r>
           <w:rPr>
             <w:rStyle w:val="Hyperlink"/>
@@ -8929,7 +9614,7 @@
         </w:rPr>
         <w:t> </w:t>
       </w:r>
-      <w:hyperlink r:id="rId33" w:tooltip="Ecma International" w:history="1">
+      <w:hyperlink r:id="rId34" w:tooltip="Ecma International" w:history="1">
         <w:r>
           <w:rPr>
             <w:rStyle w:val="Hyperlink"/>
@@ -9007,7 +9692,7 @@
         </w:rPr>
         <w:t> </w:t>
       </w:r>
-      <w:hyperlink r:id="rId34" w:tooltip="International Organization for Standardization" w:history="1">
+      <w:hyperlink r:id="rId35" w:tooltip="International Organization for Standardization" w:history="1">
         <w:r>
           <w:rPr>
             <w:rStyle w:val="Hyperlink"/>
@@ -9025,7 +9710,7 @@
         </w:rPr>
         <w:t>/</w:t>
       </w:r>
-      <w:hyperlink r:id="rId35" w:tooltip="International Electrotechnical Commission" w:history="1">
+      <w:hyperlink r:id="rId36" w:tooltip="International Electrotechnical Commission" w:history="1">
         <w:r>
           <w:rPr>
             <w:rStyle w:val="Hyperlink"/>
@@ -9051,7 +9736,7 @@
         </w:rPr>
         <w:t> </w:t>
       </w:r>
-      <w:hyperlink r:id="rId36" w:anchor="ISO.2FIEC_Joint_Technical_Committee_1" w:tooltip="International Organization for Standardization" w:history="1">
+      <w:hyperlink r:id="rId37" w:anchor="ISO.2FIEC_Joint_Technical_Committee_1" w:tooltip="International Organization for Standardization" w:history="1">
         <w:r>
           <w:rPr>
             <w:rStyle w:val="Hyperlink"/>
@@ -9383,7 +10068,6 @@
         <w:br/>
       </w:r>
       <w:r>
-        <w:lastRenderedPageBreak/>
         <w:br/>
         <w:t>It includes objects corresponding to each Office file type</w:t>
       </w:r>
@@ -9652,7 +10336,7 @@
       <w:r>
         <w:t xml:space="preserve">   To explore these first two layers for a given document, </w:t>
       </w:r>
-      <w:hyperlink r:id="rId37" w:history="1">
+      <w:hyperlink r:id="rId38" w:history="1">
         <w:r>
           <w:rPr>
             <w:rStyle w:val="Hyperlink"/>
@@ -9836,7 +10520,7 @@
       <w:r>
         <w:t xml:space="preserve">/footnotes) use </w:t>
       </w:r>
-      <w:hyperlink r:id="rId38" w:history="1">
+      <w:hyperlink r:id="rId39" w:history="1">
         <w:r>
           <w:rPr>
             <w:rFonts w:ascii="Consolas" w:hAnsi="Consolas"/>
@@ -9864,7 +10548,7 @@
       <w:r>
         <w:t xml:space="preserve"> references </w:t>
       </w:r>
-      <w:hyperlink r:id="rId39" w:history="1">
+      <w:hyperlink r:id="rId40" w:history="1">
         <w:r>
           <w:rPr>
             <w:rFonts w:ascii="Consolas" w:hAnsi="Consolas"/>
@@ -9924,7 +10608,6 @@
         <w:br/>
       </w:r>
       <w:r>
-        <w:lastRenderedPageBreak/>
         <w:t xml:space="preserve">This package builds on the lower two layers to provide extra functionality, and is being progressively further developed.    </w:t>
       </w:r>
     </w:p>
@@ -10860,7 +11543,6 @@
           <w:rFonts w:eastAsia="Times New Roman"/>
           <w:kern w:val="36"/>
         </w:rPr>
-        <w:lastRenderedPageBreak/>
         <w:t>Parts List</w:t>
       </w:r>
       <w:bookmarkEnd w:id="26"/>
@@ -10906,7 +11588,7 @@
             <w:r>
               <w:t xml:space="preserve">A more fully featured tool is </w:t>
             </w:r>
-            <w:hyperlink r:id="rId40" w:history="1">
+            <w:hyperlink r:id="rId41" w:history="1">
               <w:r>
                 <w:rPr>
                   <w:rStyle w:val="Hyperlink"/>
@@ -10975,7 +11657,7 @@
               </w:rPr>
               <w:t xml:space="preserve">Alternatively, you can install the </w:t>
             </w:r>
-            <w:hyperlink r:id="rId41" w:history="1">
+            <w:hyperlink r:id="rId42" w:history="1">
               <w:r>
                 <w:rPr>
                   <w:rStyle w:val="Hyperlink"/>
@@ -10990,7 +11672,7 @@
               </w:rPr>
               <w:t xml:space="preserve">, to generate code from within Word.  See also forum </w:t>
             </w:r>
-            <w:hyperlink r:id="rId42" w:history="1">
+            <w:hyperlink r:id="rId43" w:history="1">
               <w:r>
                 <w:rPr>
                   <w:rStyle w:val="Hyperlink"/>
@@ -13000,7 +13682,6 @@
           <w:rFonts w:eastAsia="Times New Roman"/>
           <w:kern w:val="36"/>
         </w:rPr>
-        <w:lastRenderedPageBreak/>
         <w:t>MainDocumentPart</w:t>
       </w:r>
       <w:bookmarkEnd w:id="27"/>
@@ -14722,7 +15403,6 @@
         <w:spacing w:beforeAutospacing="1" w:after="100" w:afterAutospacing="1" w:line="240" w:lineRule="auto"/>
       </w:pPr>
       <w:r>
-        <w:lastRenderedPageBreak/>
         <w:t xml:space="preserve">The </w:t>
       </w:r>
       <w:r>
@@ -15419,7 +16099,6 @@
         <w:spacing w:before="100" w:beforeAutospacing="1" w:after="100" w:afterAutospacing="1" w:line="240" w:lineRule="auto"/>
       </w:pPr>
       <w:r>
-        <w:lastRenderedPageBreak/>
         <w:t>The docx4j samples include:</w:t>
       </w:r>
     </w:p>
@@ -15427,7 +16106,6 @@
       <w:pPr>
         <w:spacing w:before="100" w:beforeAutospacing="1" w:after="100" w:afterAutospacing="1" w:line="240" w:lineRule="auto"/>
         <w:sectPr>
-          <w:headerReference w:type="default" r:id="rId43"/>
           <w:footerReference w:type="default" r:id="rId44"/>
           <w:pgSz w:w="12240" w:h="15840"/>
           <w:pgMar w:top="1440" w:right="1440" w:bottom="1440" w:left="1440" w:header="708" w:footer="708" w:gutter="0"/>
@@ -16461,7 +17139,6 @@
           <w:rFonts w:eastAsia="Times New Roman"/>
           <w:kern w:val="36"/>
         </w:rPr>
-        <w:lastRenderedPageBreak/>
         <w:t>Creating a new docx</w:t>
       </w:r>
       <w:bookmarkEnd w:id="29"/>
@@ -17304,12 +17981,12 @@
       <w:pPr>
         <w:pStyle w:val="Heading1"/>
       </w:pPr>
-      <w:bookmarkStart w:id="30" w:name="_Ref273525601"/>
-      <w:bookmarkStart w:id="31" w:name="_Toc96591830"/>
+      <w:bookmarkStart w:id="30" w:name="_Toc96591830"/>
+      <w:bookmarkStart w:id="31" w:name="_Ref273525601"/>
       <w:r>
         <w:t>docx4j.properties</w:t>
       </w:r>
-      <w:bookmarkEnd w:id="31"/>
+      <w:bookmarkEnd w:id="30"/>
     </w:p>
     <w:p>
       <w:r>
@@ -18110,7 +18787,7 @@
       <w:r>
         <w:t>Adding a paragraph of text</w:t>
       </w:r>
-      <w:bookmarkEnd w:id="30"/>
+      <w:bookmarkEnd w:id="31"/>
       <w:bookmarkEnd w:id="32"/>
     </w:p>
     <w:p>
@@ -19138,7 +19815,6 @@
           <w:sz w:val="20"/>
           <w:szCs w:val="20"/>
         </w:rPr>
-        <w:lastRenderedPageBreak/>
         <w:tab/>
       </w:r>
       <w:r>
@@ -20338,7 +21014,6 @@
     </w:p>
     <w:p>
       <w:r>
-        <w:lastRenderedPageBreak/>
         <w:t>Now look at its XML. Choices:</w:t>
       </w:r>
     </w:p>
@@ -22477,7 +23152,6 @@
         <w:spacing w:before="100" w:beforeAutospacing="1" w:after="100" w:afterAutospacing="1" w:line="240" w:lineRule="auto"/>
       </w:pPr>
       <w:r>
-        <w:lastRenderedPageBreak/>
         <w:t>you can simply:</w:t>
       </w:r>
     </w:p>
@@ -23010,7 +23684,6 @@
           <w:rFonts w:eastAsia="Times New Roman"/>
           <w:kern w:val="36"/>
         </w:rPr>
-        <w:lastRenderedPageBreak/>
         <w:t xml:space="preserve">Selecting your insertion/editing point; </w:t>
       </w:r>
       <w:r>
@@ -23408,7 +24081,6 @@
         </w:rPr>
       </w:pPr>
       <w:r>
-        <w:lastRenderedPageBreak/>
         <w:t xml:space="preserve">Note also, in </w:t>
       </w:r>
       <w:r>
@@ -24172,7 +24844,6 @@
           <w:rFonts w:eastAsia="Times New Roman"/>
           <w:kern w:val="36"/>
         </w:rPr>
-        <w:lastRenderedPageBreak/>
         <w:t>docx to (X)HTML</w:t>
       </w:r>
       <w:bookmarkEnd w:id="42"/>
@@ -24597,7 +25268,6 @@
         <w:rPr>
           <w:noProof/>
         </w:rPr>
-        <w:lastRenderedPageBreak/>
         <w:drawing>
           <wp:inline distT="0" distB="0" distL="0" distR="0" wp14:anchorId="5C674B2D" wp14:editId="781D3A23">
             <wp:extent cx="5732145" cy="5552440"/>
@@ -24680,16 +25350,7 @@
     </w:p>
     <w:p>
       <w:r>
-        <w:t>T</w:t>
-      </w:r>
-      <w:r>
-        <w:t xml:space="preserve">he Docx4J facade </w:t>
-      </w:r>
-      <w:r>
-        <w:t xml:space="preserve">can be used </w:t>
-      </w:r>
-      <w:r>
-        <w:t>to convert to PDF:</w:t>
+        <w:t>The Docx4J facade can be used to convert to PDF:</w:t>
       </w:r>
     </w:p>
     <w:p>
@@ -24876,19 +25537,7 @@
         </w:numPr>
       </w:pPr>
       <w:r>
-        <w:t>pdf</w:t>
-      </w:r>
-      <w:r>
-        <w:t xml:space="preserve"> </w:t>
-      </w:r>
-      <w:r>
-        <w:t>Via</w:t>
-      </w:r>
-      <w:r>
-        <w:t xml:space="preserve"> </w:t>
-      </w:r>
-      <w:r>
-        <w:t>Documents4jRemote</w:t>
+        <w:t>pdf Via Documents4jRemote</w:t>
       </w:r>
     </w:p>
     <w:p>
@@ -24900,19 +25549,7 @@
         </w:numPr>
       </w:pPr>
       <w:r>
-        <w:t>pdf</w:t>
-      </w:r>
-      <w:r>
-        <w:t xml:space="preserve"> </w:t>
-      </w:r>
-      <w:r>
-        <w:t>Via</w:t>
-      </w:r>
-      <w:r>
-        <w:t xml:space="preserve"> </w:t>
-      </w:r>
-      <w:r>
-        <w:t>Documents4jLocal</w:t>
+        <w:t>pdf Via Documents4jLocal</w:t>
       </w:r>
     </w:p>
     <w:p>
@@ -24924,24 +25561,11 @@
         </w:numPr>
       </w:pPr>
       <w:r>
-        <w:t>pdf</w:t>
-      </w:r>
-      <w:r>
-        <w:t xml:space="preserve"> </w:t>
-      </w:r>
-      <w:r>
-        <w:t>Via</w:t>
-      </w:r>
-      <w:r>
-        <w:t xml:space="preserve"> </w:t>
-      </w:r>
-      <w:r>
-        <w:t>FO</w:t>
-      </w:r>
-    </w:p>
-    <w:p>
-      <w:r>
-        <w:lastRenderedPageBreak/>
+        <w:t>pdf Via FO</w:t>
+      </w:r>
+    </w:p>
+    <w:p>
+      <w:r>
         <w:t>The façade can't use Microsoft Graph at this time.  If you want to use that, do so directly (see below).</w:t>
       </w:r>
     </w:p>
@@ -24952,16 +25576,7 @@
       </w:pPr>
       <w:bookmarkStart w:id="44" w:name="_Toc96591841"/>
       <w:r>
-        <w:t>docx/pptx/xlsx</w:t>
-      </w:r>
-      <w:r>
-        <w:t xml:space="preserve"> </w:t>
-      </w:r>
-      <w:r>
-        <w:t xml:space="preserve">to PDF via </w:t>
-      </w:r>
-      <w:r>
-        <w:t>Documents4j (using Word)</w:t>
+        <w:t>docx/pptx/xlsx to PDF via Documents4j (using Word)</w:t>
       </w:r>
       <w:bookmarkEnd w:id="44"/>
     </w:p>
@@ -24974,7 +25589,7 @@
       <w:r>
         <w:t xml:space="preserve">For background, see generally </w:t>
       </w:r>
-      <w:hyperlink r:id="rId61" w:history="1">
+      <w:hyperlink r:id="rId61" w:anchor="/" w:history="1">
         <w:r>
           <w:rPr>
             <w:rStyle w:val="Hyperlink"/>
@@ -25058,16 +25673,7 @@
       </w:pPr>
       <w:bookmarkStart w:id="45" w:name="_Toc96591842"/>
       <w:r>
-        <w:t>docx</w:t>
-      </w:r>
-      <w:r>
-        <w:t>/pptx/xlsx</w:t>
-      </w:r>
-      <w:r>
-        <w:t xml:space="preserve"> to PDF via </w:t>
-      </w:r>
-      <w:r>
-        <w:t>Microsoft Graph</w:t>
+        <w:t>docx/pptx/xlsx to PDF via Microsoft Graph</w:t>
       </w:r>
       <w:bookmarkEnd w:id="45"/>
     </w:p>
@@ -25101,10 +25707,7 @@
       </w:pPr>
       <w:bookmarkStart w:id="46" w:name="_Toc96591843"/>
       <w:r>
-        <w:t>docx to PDF</w:t>
-      </w:r>
-      <w:r>
-        <w:t xml:space="preserve"> via XSL FO</w:t>
+        <w:t>docx to PDF via XSL FO</w:t>
       </w:r>
       <w:bookmarkEnd w:id="46"/>
     </w:p>
@@ -25139,7 +25742,7 @@
       <w:r>
         <w:t xml:space="preserve">Configure hyphenation at </w:t>
       </w:r>
-      <w:hyperlink r:id="rId69" w:history="1">
+      <w:hyperlink r:id="rId69" w:anchor="L115" w:history="1">
         <w:r>
           <w:rPr>
             <w:rStyle w:val="Hyperlink"/>
@@ -25183,7 +25786,6 @@
     </w:p>
     <w:p>
       <w:r>
-        <w:lastRenderedPageBreak/>
         <w:t>When you open the document in docx4j, docx4j will create an image part representing it.</w:t>
       </w:r>
     </w:p>
@@ -27883,7 +28485,6 @@
           <w:sz w:val="18"/>
           <w:szCs w:val="18"/>
         </w:rPr>
-        <w:lastRenderedPageBreak/>
         <w:tab/>
       </w:r>
       <w:r>
@@ -29840,7 +30441,6 @@
     </w:p>
     <w:p>
       <w:r>
-        <w:lastRenderedPageBreak/>
         <w:t xml:space="preserve">This means that if you are moving images around, you need to take care to ensure that the relationships remain valid. </w:t>
       </w:r>
     </w:p>
@@ -30564,7 +31164,6 @@
         <w:br/>
       </w:r>
       <w:r>
-        <w:lastRenderedPageBreak/>
         <w:t>ProtectPresentation getProtectionSettings()</w:t>
       </w:r>
       <w:r>
@@ -30831,7 +31430,6 @@
         <w:rPr>
           <w:sz w:val="18"/>
         </w:rPr>
-        <w:lastRenderedPageBreak/>
         <w:t>date-and-time:</w:t>
       </w:r>
       <w:r>
@@ -32164,7 +32762,6 @@
           <w:noProof/>
           <w:lang w:val="en-US"/>
         </w:rPr>
-        <w:lastRenderedPageBreak/>
         <w:t xml:space="preserve">When updating a TOC, </w:t>
       </w:r>
       <w:r>
@@ -32548,14 +33145,7 @@
               <w:rPr>
                 <w:rFonts w:eastAsia="Times New Roman"/>
               </w:rPr>
-              <w:t>\b field-</w:t>
-            </w:r>
-            <w:r>
-              <w:rPr>
-                <w:rFonts w:eastAsia="Times New Roman"/>
-              </w:rPr>
-              <w:lastRenderedPageBreak/>
-              <w:t>argument</w:t>
+              <w:t>\b field-argument</w:t>
             </w:r>
           </w:p>
         </w:tc>
@@ -32574,15 +33164,7 @@
               <w:rPr>
                 <w:rFonts w:eastAsia="Times New Roman"/>
               </w:rPr>
-              <w:lastRenderedPageBreak/>
-              <w:t xml:space="preserve">Includes entries only from the portion of the document marked by </w:t>
-            </w:r>
-            <w:r>
-              <w:rPr>
-                <w:rFonts w:eastAsia="Times New Roman"/>
-              </w:rPr>
-              <w:lastRenderedPageBreak/>
-              <w:t>the bookmark named by text in this switch's field-argument.</w:t>
+              <w:t>Includes entries only from the portion of the document marked by the bookmark named by text in this switch's field-argument.</w:t>
             </w:r>
           </w:p>
         </w:tc>
@@ -32603,7 +33185,6 @@
               <w:rPr>
                 <w:rFonts w:eastAsia="Times New Roman"/>
               </w:rPr>
-              <w:lastRenderedPageBreak/>
               <w:t>\p field-argument</w:t>
             </w:r>
           </w:p>
@@ -33105,7 +33686,6 @@
           <w:szCs w:val="16"/>
           <w:lang w:val="en-US"/>
         </w:rPr>
-        <w:lastRenderedPageBreak/>
         <w:tab/>
         <w:t>InputStream is = ResourceUtils.</w:t>
       </w:r>
@@ -34008,7 +34588,6 @@
           <w:sz w:val="24"/>
           <w:szCs w:val="24"/>
         </w:rPr>
-        <w:lastRenderedPageBreak/>
         <w:tab/>
       </w:r>
       <w:r>
@@ -35748,7 +36327,6 @@
       </w:pPr>
       <w:bookmarkStart w:id="71" w:name="_Toc96591863"/>
       <w:r>
-        <w:lastRenderedPageBreak/>
         <w:t>SmartArt</w:t>
       </w:r>
       <w:bookmarkEnd w:id="71"/>
@@ -36078,15 +36656,15 @@
           <w:szCs w:val="18"/>
         </w:rPr>
       </w:pPr>
-      <w:bookmarkStart w:id="74" w:name="_Ref273527051"/>
-      <w:bookmarkStart w:id="75" w:name="_Toc96591866"/>
+      <w:bookmarkStart w:id="74" w:name="_Toc96591866"/>
+      <w:bookmarkStart w:id="75" w:name="_Ref273527051"/>
       <w:r>
         <w:rPr>
           <w:lang w:val="de-DE"/>
         </w:rPr>
         <w:t>javax.xml.bind.JAXBElement</w:t>
       </w:r>
-      <w:bookmarkEnd w:id="75"/>
+      <w:bookmarkEnd w:id="74"/>
     </w:p>
     <w:p>
       <w:r>
@@ -36254,10 +36832,9 @@
       </w:pPr>
       <w:bookmarkStart w:id="76" w:name="_Toc96591867"/>
       <w:r>
-        <w:lastRenderedPageBreak/>
         <w:t>@XmlRootElement</w:t>
       </w:r>
-      <w:bookmarkEnd w:id="74"/>
+      <w:bookmarkEnd w:id="75"/>
       <w:bookmarkEnd w:id="76"/>
     </w:p>
     <w:p>
@@ -37339,17 +37916,7 @@
           <w:sz w:val="22"/>
           <w:szCs w:val="22"/>
         </w:rPr>
-        <w:t xml:space="preserve">This programming task is complicated by the need to keep other parts of the document in sync with the data stored in paragraphs. For example, a paragraph can contain a reference to a comment in the comments part, and if there is a problem with this reference, the </w:t>
-      </w:r>
-      <w:r>
-        <w:rPr>
-          <w:rFonts w:asciiTheme="minorHAnsi" w:hAnsiTheme="minorHAnsi" w:cstheme="minorHAnsi"/>
-          <w:color w:val="777777"/>
-          <w:sz w:val="22"/>
-          <w:szCs w:val="22"/>
-        </w:rPr>
-        <w:lastRenderedPageBreak/>
-        <w:t>document is invalid. You must take care when moving / inserting / deleting paragraphs to maintain ‘</w:t>
+        <w:t>This programming task is complicated by the need to keep other parts of the document in sync with the data stored in paragraphs. For example, a paragraph can contain a reference to a comment in the comments part, and if there is a problem with this reference, the document is invalid. You must take care when moving / inserting / deleting paragraphs to maintain ‘</w:t>
       </w:r>
       <w:r>
         <w:rPr>
@@ -37798,7 +38365,6 @@
         <w:rPr>
           <w:rFonts w:eastAsia="Times New Roman"/>
         </w:rPr>
-        <w:lastRenderedPageBreak/>
         <w:t>Contacting Plutext</w:t>
       </w:r>
       <w:bookmarkEnd w:id="80"/>
@@ -38526,7 +39092,6 @@
           <w:szCs w:val="16"/>
           <w:lang w:val="en-US"/>
         </w:rPr>
-        <w:lastRenderedPageBreak/>
         <w:tab/>
       </w:r>
       <w:r>
@@ -39469,7 +40034,7 @@
 </file>
 
 <file path=word/endnotes.xml><?xml version="1.0" encoding="utf-8"?>
-<w:endnotes xmlns:wpc="http://schemas.microsoft.com/office/word/2010/wordprocessingCanvas" xmlns:cx="http://schemas.microsoft.com/office/drawing/2014/chartex" xmlns:cx1="http://schemas.microsoft.com/office/drawing/2015/9/8/chartex" xmlns:cx2="http://schemas.microsoft.com/office/drawing/2015/10/21/chartex" xmlns:cx3="http://schemas.microsoft.com/office/drawing/2016/5/9/chartex" xmlns:cx4="http://schemas.microsoft.com/office/drawing/2016/5/10/chartex" xmlns:cx5="http://schemas.microsoft.com/office/drawing/2016/5/11/chartex" xmlns:cx6="http://schemas.microsoft.com/office/drawing/2016/5/12/chartex" xmlns:cx7="http://schemas.microsoft.com/office/drawing/2016/5/13/chartex" xmlns:cx8="http://schemas.microsoft.com/office/drawing/2016/5/14/chartex" xmlns:mc="http://schemas.openxmlformats.org/markup-compatibility/2006" xmlns:aink="http://schemas.microsoft.com/office/drawing/2016/ink" xmlns:am3d="http://schemas.microsoft.com/office/drawing/2017/model3d" xmlns:o="urn:schemas-microsoft-com:office:office" xmlns:r="http://schemas.openxmlformats.org/officeDocument/2006/relationships" xmlns:m="http://schemas.openxmlformats.org/officeDocument/2006/math" xmlns:v="urn:schemas-microsoft-com:vml" xmlns:wp14="http://schemas.microsoft.com/office/word/2010/wordprocessingDrawing" xmlns:wp="http://schemas.openxmlformats.org/drawingml/2006/wordprocessingDrawing" xmlns:w10="urn:schemas-microsoft-com:office:word" xmlns:w="http://schemas.openxmlformats.org/wordprocessingml/2006/main" xmlns:w14="http://schemas.microsoft.com/office/word/2010/wordml" xmlns:w15="http://schemas.microsoft.com/office/word/2012/wordml" xmlns:w16cex="http://schemas.microsoft.com/office/word/2018/wordml/cex" xmlns:w16cid="http://schemas.microsoft.com/office/word/2016/wordml/cid" xmlns:w16="http://schemas.microsoft.com/office/word/2018/wordml" xmlns:w16sdtdh="http://schemas.microsoft.com/office/word/2020/wordml/sdtdatahash" xmlns:w16se="http://schemas.microsoft.com/office/word/2015/wordml/symex" xmlns:wpg="http://schemas.microsoft.com/office/word/2010/wordprocessingGroup" xmlns:wpi="http://schemas.microsoft.com/office/word/2010/wordprocessingInk" xmlns:wne="http://schemas.microsoft.com/office/word/2006/wordml" xmlns:wps="http://schemas.microsoft.com/office/word/2010/wordprocessingShape" mc:Ignorable="w14 w15 w16se w16cid w16 w16cex w16sdtdh wp14">
+<w:endnotes xmlns:wpc="http://schemas.microsoft.com/office/word/2010/wordprocessingCanvas" xmlns:cx="http://schemas.microsoft.com/office/drawing/2014/chartex" xmlns:cx1="http://schemas.microsoft.com/office/drawing/2015/9/8/chartex" xmlns:cx2="http://schemas.microsoft.com/office/drawing/2015/10/21/chartex" xmlns:cx3="http://schemas.microsoft.com/office/drawing/2016/5/9/chartex" xmlns:cx4="http://schemas.microsoft.com/office/drawing/2016/5/10/chartex" xmlns:cx5="http://schemas.microsoft.com/office/drawing/2016/5/11/chartex" xmlns:cx6="http://schemas.microsoft.com/office/drawing/2016/5/12/chartex" xmlns:cx7="http://schemas.microsoft.com/office/drawing/2016/5/13/chartex" xmlns:cx8="http://schemas.microsoft.com/office/drawing/2016/5/14/chartex" xmlns:mc="http://schemas.openxmlformats.org/markup-compatibility/2006" xmlns:aink="http://schemas.microsoft.com/office/drawing/2016/ink" xmlns:am3d="http://schemas.microsoft.com/office/drawing/2017/model3d" xmlns:o="urn:schemas-microsoft-com:office:office" xmlns:oel="http://schemas.microsoft.com/office/2019/extlst" xmlns:r="http://schemas.openxmlformats.org/officeDocument/2006/relationships" xmlns:m="http://schemas.openxmlformats.org/officeDocument/2006/math" xmlns:v="urn:schemas-microsoft-com:vml" xmlns:wp14="http://schemas.microsoft.com/office/word/2010/wordprocessingDrawing" xmlns:wp="http://schemas.openxmlformats.org/drawingml/2006/wordprocessingDrawing" xmlns:w10="urn:schemas-microsoft-com:office:word" xmlns:w="http://schemas.openxmlformats.org/wordprocessingml/2006/main" xmlns:w14="http://schemas.microsoft.com/office/word/2010/wordml" xmlns:w15="http://schemas.microsoft.com/office/word/2012/wordml" xmlns:w16cex="http://schemas.microsoft.com/office/word/2018/wordml/cex" xmlns:w16cid="http://schemas.microsoft.com/office/word/2016/wordml/cid" xmlns:w16="http://schemas.microsoft.com/office/word/2018/wordml" xmlns:w16sdtdh="http://schemas.microsoft.com/office/word/2020/wordml/sdtdatahash" xmlns:w16se="http://schemas.microsoft.com/office/word/2015/wordml/symex" xmlns:wpg="http://schemas.microsoft.com/office/word/2010/wordprocessingGroup" xmlns:wpi="http://schemas.microsoft.com/office/word/2010/wordprocessingInk" xmlns:wne="http://schemas.microsoft.com/office/word/2006/wordml" xmlns:wps="http://schemas.microsoft.com/office/word/2010/wordprocessingShape" mc:Ignorable="w14 w15 w16se w16cid w16 w16cex w16sdtdh wp14">
   <w:endnote w:type="separator" w:id="-1">
     <w:p>
       <w:pPr>
@@ -39494,7 +40059,7 @@
 </file>
 
 <file path=word/footer1.xml><?xml version="1.0" encoding="utf-8"?>
-<w:ftr xmlns:wpc="http://schemas.microsoft.com/office/word/2010/wordprocessingCanvas" xmlns:cx="http://schemas.microsoft.com/office/drawing/2014/chartex" xmlns:cx1="http://schemas.microsoft.com/office/drawing/2015/9/8/chartex" xmlns:cx2="http://schemas.microsoft.com/office/drawing/2015/10/21/chartex" xmlns:cx3="http://schemas.microsoft.com/office/drawing/2016/5/9/chartex" xmlns:cx4="http://schemas.microsoft.com/office/drawing/2016/5/10/chartex" xmlns:cx5="http://schemas.microsoft.com/office/drawing/2016/5/11/chartex" xmlns:cx6="http://schemas.microsoft.com/office/drawing/2016/5/12/chartex" xmlns:cx7="http://schemas.microsoft.com/office/drawing/2016/5/13/chartex" xmlns:cx8="http://schemas.microsoft.com/office/drawing/2016/5/14/chartex" xmlns:mc="http://schemas.openxmlformats.org/markup-compatibility/2006" xmlns:aink="http://schemas.microsoft.com/office/drawing/2016/ink" xmlns:am3d="http://schemas.microsoft.com/office/drawing/2017/model3d" xmlns:o="urn:schemas-microsoft-com:office:office" xmlns:r="http://schemas.openxmlformats.org/officeDocument/2006/relationships" xmlns:m="http://schemas.openxmlformats.org/officeDocument/2006/math" xmlns:v="urn:schemas-microsoft-com:vml" xmlns:wp14="http://schemas.microsoft.com/office/word/2010/wordprocessingDrawing" xmlns:wp="http://schemas.openxmlformats.org/drawingml/2006/wordprocessingDrawing" xmlns:w10="urn:schemas-microsoft-com:office:word" xmlns:w="http://schemas.openxmlformats.org/wordprocessingml/2006/main" xmlns:w14="http://schemas.microsoft.com/office/word/2010/wordml" xmlns:w15="http://schemas.microsoft.com/office/word/2012/wordml" xmlns:w16cex="http://schemas.microsoft.com/office/word/2018/wordml/cex" xmlns:w16cid="http://schemas.microsoft.com/office/word/2016/wordml/cid" xmlns:w16="http://schemas.microsoft.com/office/word/2018/wordml" xmlns:w16sdtdh="http://schemas.microsoft.com/office/word/2020/wordml/sdtdatahash" xmlns:w16se="http://schemas.microsoft.com/office/word/2015/wordml/symex" xmlns:wpg="http://schemas.microsoft.com/office/word/2010/wordprocessingGroup" xmlns:wpi="http://schemas.microsoft.com/office/word/2010/wordprocessingInk" xmlns:wne="http://schemas.microsoft.com/office/word/2006/wordml" xmlns:wps="http://schemas.microsoft.com/office/word/2010/wordprocessingShape" mc:Ignorable="w14 w15 w16se w16cid w16 w16cex w16sdtdh wp14">
+<w:ftr xmlns:wpc="http://schemas.microsoft.com/office/word/2010/wordprocessingCanvas" xmlns:cx="http://schemas.microsoft.com/office/drawing/2014/chartex" xmlns:cx1="http://schemas.microsoft.com/office/drawing/2015/9/8/chartex" xmlns:cx2="http://schemas.microsoft.com/office/drawing/2015/10/21/chartex" xmlns:cx3="http://schemas.microsoft.com/office/drawing/2016/5/9/chartex" xmlns:cx4="http://schemas.microsoft.com/office/drawing/2016/5/10/chartex" xmlns:cx5="http://schemas.microsoft.com/office/drawing/2016/5/11/chartex" xmlns:cx6="http://schemas.microsoft.com/office/drawing/2016/5/12/chartex" xmlns:cx7="http://schemas.microsoft.com/office/drawing/2016/5/13/chartex" xmlns:cx8="http://schemas.microsoft.com/office/drawing/2016/5/14/chartex" xmlns:mc="http://schemas.openxmlformats.org/markup-compatibility/2006" xmlns:aink="http://schemas.microsoft.com/office/drawing/2016/ink" xmlns:am3d="http://schemas.microsoft.com/office/drawing/2017/model3d" xmlns:o="urn:schemas-microsoft-com:office:office" xmlns:oel="http://schemas.microsoft.com/office/2019/extlst" xmlns:r="http://schemas.openxmlformats.org/officeDocument/2006/relationships" xmlns:m="http://schemas.openxmlformats.org/officeDocument/2006/math" xmlns:v="urn:schemas-microsoft-com:vml" xmlns:wp14="http://schemas.microsoft.com/office/word/2010/wordprocessingDrawing" xmlns:wp="http://schemas.openxmlformats.org/drawingml/2006/wordprocessingDrawing" xmlns:w10="urn:schemas-microsoft-com:office:word" xmlns:w="http://schemas.openxmlformats.org/wordprocessingml/2006/main" xmlns:w14="http://schemas.microsoft.com/office/word/2010/wordml" xmlns:w15="http://schemas.microsoft.com/office/word/2012/wordml" xmlns:w16cex="http://schemas.microsoft.com/office/word/2018/wordml/cex" xmlns:w16cid="http://schemas.microsoft.com/office/word/2016/wordml/cid" xmlns:w16="http://schemas.microsoft.com/office/word/2018/wordml" xmlns:w16sdtdh="http://schemas.microsoft.com/office/word/2020/wordml/sdtdatahash" xmlns:w16se="http://schemas.microsoft.com/office/word/2015/wordml/symex" xmlns:wpg="http://schemas.microsoft.com/office/word/2010/wordprocessingGroup" xmlns:wpi="http://schemas.microsoft.com/office/word/2010/wordprocessingInk" xmlns:wne="http://schemas.microsoft.com/office/word/2006/wordml" xmlns:wps="http://schemas.microsoft.com/office/word/2010/wordprocessingShape" mc:Ignorable="w14 w15 w16se w16cid w16 w16cex w16sdtdh wp14">
   <w:sdt>
     <w:sdtPr>
       <w:id w:val="349237360"/>
@@ -39543,7 +40108,7 @@
 </file>
 
 <file path=word/footnotes.xml><?xml version="1.0" encoding="utf-8"?>
-<w:footnotes xmlns:wpc="http://schemas.microsoft.com/office/word/2010/wordprocessingCanvas" xmlns:cx="http://schemas.microsoft.com/office/drawing/2014/chartex" xmlns:cx1="http://schemas.microsoft.com/office/drawing/2015/9/8/chartex" xmlns:cx2="http://schemas.microsoft.com/office/drawing/2015/10/21/chartex" xmlns:cx3="http://schemas.microsoft.com/office/drawing/2016/5/9/chartex" xmlns:cx4="http://schemas.microsoft.com/office/drawing/2016/5/10/chartex" xmlns:cx5="http://schemas.microsoft.com/office/drawing/2016/5/11/chartex" xmlns:cx6="http://schemas.microsoft.com/office/drawing/2016/5/12/chartex" xmlns:cx7="http://schemas.microsoft.com/office/drawing/2016/5/13/chartex" xmlns:cx8="http://schemas.microsoft.com/office/drawing/2016/5/14/chartex" xmlns:mc="http://schemas.openxmlformats.org/markup-compatibility/2006" xmlns:aink="http://schemas.microsoft.com/office/drawing/2016/ink" xmlns:am3d="http://schemas.microsoft.com/office/drawing/2017/model3d" xmlns:o="urn:schemas-microsoft-com:office:office" xmlns:r="http://schemas.openxmlformats.org/officeDocument/2006/relationships" xmlns:m="http://schemas.openxmlformats.org/officeDocument/2006/math" xmlns:v="urn:schemas-microsoft-com:vml" xmlns:wp14="http://schemas.microsoft.com/office/word/2010/wordprocessingDrawing" xmlns:wp="http://schemas.openxmlformats.org/drawingml/2006/wordprocessingDrawing" xmlns:w10="urn:schemas-microsoft-com:office:word" xmlns:w="http://schemas.openxmlformats.org/wordprocessingml/2006/main" xmlns:w14="http://schemas.microsoft.com/office/word/2010/wordml" xmlns:w15="http://schemas.microsoft.com/office/word/2012/wordml" xmlns:w16cex="http://schemas.microsoft.com/office/word/2018/wordml/cex" xmlns:w16cid="http://schemas.microsoft.com/office/word/2016/wordml/cid" xmlns:w16="http://schemas.microsoft.com/office/word/2018/wordml" xmlns:w16sdtdh="http://schemas.microsoft.com/office/word/2020/wordml/sdtdatahash" xmlns:w16se="http://schemas.microsoft.com/office/word/2015/wordml/symex" xmlns:wpg="http://schemas.microsoft.com/office/word/2010/wordprocessingGroup" xmlns:wpi="http://schemas.microsoft.com/office/word/2010/wordprocessingInk" xmlns:wne="http://schemas.microsoft.com/office/word/2006/wordml" xmlns:wps="http://schemas.microsoft.com/office/word/2010/wordprocessingShape" mc:Ignorable="w14 w15 w16se w16cid w16 w16cex w16sdtdh wp14">
+<w:footnotes xmlns:wpc="http://schemas.microsoft.com/office/word/2010/wordprocessingCanvas" xmlns:cx="http://schemas.microsoft.com/office/drawing/2014/chartex" xmlns:cx1="http://schemas.microsoft.com/office/drawing/2015/9/8/chartex" xmlns:cx2="http://schemas.microsoft.com/office/drawing/2015/10/21/chartex" xmlns:cx3="http://schemas.microsoft.com/office/drawing/2016/5/9/chartex" xmlns:cx4="http://schemas.microsoft.com/office/drawing/2016/5/10/chartex" xmlns:cx5="http://schemas.microsoft.com/office/drawing/2016/5/11/chartex" xmlns:cx6="http://schemas.microsoft.com/office/drawing/2016/5/12/chartex" xmlns:cx7="http://schemas.microsoft.com/office/drawing/2016/5/13/chartex" xmlns:cx8="http://schemas.microsoft.com/office/drawing/2016/5/14/chartex" xmlns:mc="http://schemas.openxmlformats.org/markup-compatibility/2006" xmlns:aink="http://schemas.microsoft.com/office/drawing/2016/ink" xmlns:am3d="http://schemas.microsoft.com/office/drawing/2017/model3d" xmlns:o="urn:schemas-microsoft-com:office:office" xmlns:oel="http://schemas.microsoft.com/office/2019/extlst" xmlns:r="http://schemas.openxmlformats.org/officeDocument/2006/relationships" xmlns:m="http://schemas.openxmlformats.org/officeDocument/2006/math" xmlns:v="urn:schemas-microsoft-com:vml" xmlns:wp14="http://schemas.microsoft.com/office/word/2010/wordprocessingDrawing" xmlns:wp="http://schemas.openxmlformats.org/drawingml/2006/wordprocessingDrawing" xmlns:w10="urn:schemas-microsoft-com:office:word" xmlns:w="http://schemas.openxmlformats.org/wordprocessingml/2006/main" xmlns:w14="http://schemas.microsoft.com/office/word/2010/wordml" xmlns:w15="http://schemas.microsoft.com/office/word/2012/wordml" xmlns:w16cex="http://schemas.microsoft.com/office/word/2018/wordml/cex" xmlns:w16cid="http://schemas.microsoft.com/office/word/2016/wordml/cid" xmlns:w16="http://schemas.microsoft.com/office/word/2018/wordml" xmlns:w16sdtdh="http://schemas.microsoft.com/office/word/2020/wordml/sdtdatahash" xmlns:w16se="http://schemas.microsoft.com/office/word/2015/wordml/symex" xmlns:wpg="http://schemas.microsoft.com/office/word/2010/wordprocessingGroup" xmlns:wpi="http://schemas.microsoft.com/office/word/2010/wordprocessingInk" xmlns:wne="http://schemas.microsoft.com/office/word/2006/wordml" xmlns:wps="http://schemas.microsoft.com/office/word/2010/wordprocessingShape" mc:Ignorable="w14 w15 w16se w16cid w16 w16cex w16sdtdh wp14">
   <w:footnote w:type="separator" w:id="-1">
     <w:p>
       <w:pPr>
@@ -39664,18 +40229,8 @@
 </w:footnotes>
 </file>
 
-<file path=word/header1.xml><?xml version="1.0" encoding="utf-8"?>
-<w:hdr xmlns:wpc="http://schemas.microsoft.com/office/word/2010/wordprocessingCanvas" xmlns:cx="http://schemas.microsoft.com/office/drawing/2014/chartex" xmlns:cx1="http://schemas.microsoft.com/office/drawing/2015/9/8/chartex" xmlns:cx2="http://schemas.microsoft.com/office/drawing/2015/10/21/chartex" xmlns:cx3="http://schemas.microsoft.com/office/drawing/2016/5/9/chartex" xmlns:cx4="http://schemas.microsoft.com/office/drawing/2016/5/10/chartex" xmlns:cx5="http://schemas.microsoft.com/office/drawing/2016/5/11/chartex" xmlns:cx6="http://schemas.microsoft.com/office/drawing/2016/5/12/chartex" xmlns:cx7="http://schemas.microsoft.com/office/drawing/2016/5/13/chartex" xmlns:cx8="http://schemas.microsoft.com/office/drawing/2016/5/14/chartex" xmlns:mc="http://schemas.openxmlformats.org/markup-compatibility/2006" xmlns:aink="http://schemas.microsoft.com/office/drawing/2016/ink" xmlns:am3d="http://schemas.microsoft.com/office/drawing/2017/model3d" xmlns:o="urn:schemas-microsoft-com:office:office" xmlns:r="http://schemas.openxmlformats.org/officeDocument/2006/relationships" xmlns:m="http://schemas.openxmlformats.org/officeDocument/2006/math" xmlns:v="urn:schemas-microsoft-com:vml" xmlns:wp14="http://schemas.microsoft.com/office/word/2010/wordprocessingDrawing" xmlns:wp="http://schemas.openxmlformats.org/drawingml/2006/wordprocessingDrawing" xmlns:w10="urn:schemas-microsoft-com:office:word" xmlns:w="http://schemas.openxmlformats.org/wordprocessingml/2006/main" xmlns:w14="http://schemas.microsoft.com/office/word/2010/wordml" xmlns:w15="http://schemas.microsoft.com/office/word/2012/wordml" xmlns:w16cex="http://schemas.microsoft.com/office/word/2018/wordml/cex" xmlns:w16cid="http://schemas.microsoft.com/office/word/2016/wordml/cid" xmlns:w16="http://schemas.microsoft.com/office/word/2018/wordml" xmlns:w16sdtdh="http://schemas.microsoft.com/office/word/2020/wordml/sdtdatahash" xmlns:w16se="http://schemas.microsoft.com/office/word/2015/wordml/symex" xmlns:wpg="http://schemas.microsoft.com/office/word/2010/wordprocessingGroup" xmlns:wpi="http://schemas.microsoft.com/office/word/2010/wordprocessingInk" xmlns:wne="http://schemas.microsoft.com/office/word/2006/wordml" xmlns:wps="http://schemas.microsoft.com/office/word/2010/wordprocessingShape" mc:Ignorable="w14 w15 w16se w16cid w16 w16cex w16sdtdh wp14">
-  <w:p>
-    <w:pPr>
-      <w:pStyle w:val="Header"/>
-    </w:pPr>
-  </w:p>
-</w:hdr>
-</file>
-
 <file path=word/numbering.xml><?xml version="1.0" encoding="utf-8"?>
-<w:numbering xmlns:wpc="http://schemas.microsoft.com/office/word/2010/wordprocessingCanvas" xmlns:cx="http://schemas.microsoft.com/office/drawing/2014/chartex" xmlns:cx1="http://schemas.microsoft.com/office/drawing/2015/9/8/chartex" xmlns:cx2="http://schemas.microsoft.com/office/drawing/2015/10/21/chartex" xmlns:cx3="http://schemas.microsoft.com/office/drawing/2016/5/9/chartex" xmlns:cx4="http://schemas.microsoft.com/office/drawing/2016/5/10/chartex" xmlns:cx5="http://schemas.microsoft.com/office/drawing/2016/5/11/chartex" xmlns:cx6="http://schemas.microsoft.com/office/drawing/2016/5/12/chartex" xmlns:cx7="http://schemas.microsoft.com/office/drawing/2016/5/13/chartex" xmlns:cx8="http://schemas.microsoft.com/office/drawing/2016/5/14/chartex" xmlns:mc="http://schemas.openxmlformats.org/markup-compatibility/2006" xmlns:aink="http://schemas.microsoft.com/office/drawing/2016/ink" xmlns:am3d="http://schemas.microsoft.com/office/drawing/2017/model3d" xmlns:o="urn:schemas-microsoft-com:office:office" xmlns:r="http://schemas.openxmlformats.org/officeDocument/2006/relationships" xmlns:m="http://schemas.openxmlformats.org/officeDocument/2006/math" xmlns:v="urn:schemas-microsoft-com:vml" xmlns:wp14="http://schemas.microsoft.com/office/word/2010/wordprocessingDrawing" xmlns:wp="http://schemas.openxmlformats.org/drawingml/2006/wordprocessingDrawing" xmlns:w10="urn:schemas-microsoft-com:office:word" xmlns:w="http://schemas.openxmlformats.org/wordprocessingml/2006/main" xmlns:w14="http://schemas.microsoft.com/office/word/2010/wordml" xmlns:w15="http://schemas.microsoft.com/office/word/2012/wordml" xmlns:w16cex="http://schemas.microsoft.com/office/word/2018/wordml/cex" xmlns:w16cid="http://schemas.microsoft.com/office/word/2016/wordml/cid" xmlns:w16="http://schemas.microsoft.com/office/word/2018/wordml" xmlns:w16sdtdh="http://schemas.microsoft.com/office/word/2020/wordml/sdtdatahash" xmlns:w16se="http://schemas.microsoft.com/office/word/2015/wordml/symex" xmlns:wpg="http://schemas.microsoft.com/office/word/2010/wordprocessingGroup" xmlns:wpi="http://schemas.microsoft.com/office/word/2010/wordprocessingInk" xmlns:wne="http://schemas.microsoft.com/office/word/2006/wordml" xmlns:wps="http://schemas.microsoft.com/office/word/2010/wordprocessingShape" mc:Ignorable="w14 w15 w16se w16cid w16 w16cex w16sdtdh wp14">
+<w:numbering xmlns:wpc="http://schemas.microsoft.com/office/word/2010/wordprocessingCanvas" xmlns:cx="http://schemas.microsoft.com/office/drawing/2014/chartex" xmlns:cx1="http://schemas.microsoft.com/office/drawing/2015/9/8/chartex" xmlns:cx2="http://schemas.microsoft.com/office/drawing/2015/10/21/chartex" xmlns:cx3="http://schemas.microsoft.com/office/drawing/2016/5/9/chartex" xmlns:cx4="http://schemas.microsoft.com/office/drawing/2016/5/10/chartex" xmlns:cx5="http://schemas.microsoft.com/office/drawing/2016/5/11/chartex" xmlns:cx6="http://schemas.microsoft.com/office/drawing/2016/5/12/chartex" xmlns:cx7="http://schemas.microsoft.com/office/drawing/2016/5/13/chartex" xmlns:cx8="http://schemas.microsoft.com/office/drawing/2016/5/14/chartex" xmlns:mc="http://schemas.openxmlformats.org/markup-compatibility/2006" xmlns:aink="http://schemas.microsoft.com/office/drawing/2016/ink" xmlns:am3d="http://schemas.microsoft.com/office/drawing/2017/model3d" xmlns:o="urn:schemas-microsoft-com:office:office" xmlns:oel="http://schemas.microsoft.com/office/2019/extlst" xmlns:r="http://schemas.openxmlformats.org/officeDocument/2006/relationships" xmlns:m="http://schemas.openxmlformats.org/officeDocument/2006/math" xmlns:v="urn:schemas-microsoft-com:vml" xmlns:wp14="http://schemas.microsoft.com/office/word/2010/wordprocessingDrawing" xmlns:wp="http://schemas.openxmlformats.org/drawingml/2006/wordprocessingDrawing" xmlns:w10="urn:schemas-microsoft-com:office:word" xmlns:w="http://schemas.openxmlformats.org/wordprocessingml/2006/main" xmlns:w14="http://schemas.microsoft.com/office/word/2010/wordml" xmlns:w15="http://schemas.microsoft.com/office/word/2012/wordml" xmlns:w16cex="http://schemas.microsoft.com/office/word/2018/wordml/cex" xmlns:w16cid="http://schemas.microsoft.com/office/word/2016/wordml/cid" xmlns:w16="http://schemas.microsoft.com/office/word/2018/wordml" xmlns:w16sdtdh="http://schemas.microsoft.com/office/word/2020/wordml/sdtdatahash" xmlns:w16se="http://schemas.microsoft.com/office/word/2015/wordml/symex" xmlns:wpg="http://schemas.microsoft.com/office/word/2010/wordprocessingGroup" xmlns:wpi="http://schemas.microsoft.com/office/word/2010/wordprocessingInk" xmlns:wne="http://schemas.microsoft.com/office/word/2006/wordml" xmlns:wps="http://schemas.microsoft.com/office/word/2010/wordprocessingShape" mc:Ignorable="w14 w15 w16se w16cid w16 w16cex w16sdtdh wp14">
   <w:abstractNum w:abstractNumId="0" w15:restartNumberingAfterBreak="0">
     <w:nsid w:val="067860D4"/>
     <w:multiLevelType w:val="hybridMultilevel"/>
@@ -41886,6 +42441,119 @@
     </w:lvl>
   </w:abstractNum>
   <w:abstractNum w:abstractNumId="20" w15:restartNumberingAfterBreak="0">
+    <w:nsid w:val="3EBB4F59"/>
+    <w:multiLevelType w:val="hybridMultilevel"/>
+    <w:tmpl w:val="8B826BEC"/>
+    <w:lvl w:ilvl="0" w:tplc="04090001">
+      <w:start w:val="1"/>
+      <w:numFmt w:val="bullet"/>
+      <w:lvlText w:val=""/>
+      <w:lvlJc w:val="left"/>
+      <w:pPr>
+        <w:ind w:left="720" w:hanging="360"/>
+      </w:pPr>
+      <w:rPr>
+        <w:rFonts w:ascii="Symbol" w:hAnsi="Symbol" w:hint="default"/>
+      </w:rPr>
+    </w:lvl>
+    <w:lvl w:ilvl="1" w:tplc="04090003">
+      <w:start w:val="1"/>
+      <w:numFmt w:val="bullet"/>
+      <w:lvlText w:val="o"/>
+      <w:lvlJc w:val="left"/>
+      <w:pPr>
+        <w:ind w:left="1440" w:hanging="360"/>
+      </w:pPr>
+      <w:rPr>
+        <w:rFonts w:ascii="Courier New" w:hAnsi="Courier New" w:cs="Courier New" w:hint="default"/>
+      </w:rPr>
+    </w:lvl>
+    <w:lvl w:ilvl="2" w:tplc="04090005" w:tentative="1">
+      <w:start w:val="1"/>
+      <w:numFmt w:val="bullet"/>
+      <w:lvlText w:val=""/>
+      <w:lvlJc w:val="left"/>
+      <w:pPr>
+        <w:ind w:left="2160" w:hanging="360"/>
+      </w:pPr>
+      <w:rPr>
+        <w:rFonts w:ascii="Wingdings" w:hAnsi="Wingdings" w:hint="default"/>
+      </w:rPr>
+    </w:lvl>
+    <w:lvl w:ilvl="3" w:tplc="04090001" w:tentative="1">
+      <w:start w:val="1"/>
+      <w:numFmt w:val="bullet"/>
+      <w:lvlText w:val=""/>
+      <w:lvlJc w:val="left"/>
+      <w:pPr>
+        <w:ind w:left="2880" w:hanging="360"/>
+      </w:pPr>
+      <w:rPr>
+        <w:rFonts w:ascii="Symbol" w:hAnsi="Symbol" w:hint="default"/>
+      </w:rPr>
+    </w:lvl>
+    <w:lvl w:ilvl="4" w:tplc="04090003" w:tentative="1">
+      <w:start w:val="1"/>
+      <w:numFmt w:val="bullet"/>
+      <w:lvlText w:val="o"/>
+      <w:lvlJc w:val="left"/>
+      <w:pPr>
+        <w:ind w:left="3600" w:hanging="360"/>
+      </w:pPr>
+      <w:rPr>
+        <w:rFonts w:ascii="Courier New" w:hAnsi="Courier New" w:cs="Courier New" w:hint="default"/>
+      </w:rPr>
+    </w:lvl>
+    <w:lvl w:ilvl="5" w:tplc="04090005" w:tentative="1">
+      <w:start w:val="1"/>
+      <w:numFmt w:val="bullet"/>
+      <w:lvlText w:val=""/>
+      <w:lvlJc w:val="left"/>
+      <w:pPr>
+        <w:ind w:left="4320" w:hanging="360"/>
+      </w:pPr>
+      <w:rPr>
+        <w:rFonts w:ascii="Wingdings" w:hAnsi="Wingdings" w:hint="default"/>
+      </w:rPr>
+    </w:lvl>
+    <w:lvl w:ilvl="6" w:tplc="04090001" w:tentative="1">
+      <w:start w:val="1"/>
+      <w:numFmt w:val="bullet"/>
+      <w:lvlText w:val=""/>
+      <w:lvlJc w:val="left"/>
+      <w:pPr>
+        <w:ind w:left="5040" w:hanging="360"/>
+      </w:pPr>
+      <w:rPr>
+        <w:rFonts w:ascii="Symbol" w:hAnsi="Symbol" w:hint="default"/>
+      </w:rPr>
+    </w:lvl>
+    <w:lvl w:ilvl="7" w:tplc="04090003" w:tentative="1">
+      <w:start w:val="1"/>
+      <w:numFmt w:val="bullet"/>
+      <w:lvlText w:val="o"/>
+      <w:lvlJc w:val="left"/>
+      <w:pPr>
+        <w:ind w:left="5760" w:hanging="360"/>
+      </w:pPr>
+      <w:rPr>
+        <w:rFonts w:ascii="Courier New" w:hAnsi="Courier New" w:cs="Courier New" w:hint="default"/>
+      </w:rPr>
+    </w:lvl>
+    <w:lvl w:ilvl="8" w:tplc="04090005" w:tentative="1">
+      <w:start w:val="1"/>
+      <w:numFmt w:val="bullet"/>
+      <w:lvlText w:val=""/>
+      <w:lvlJc w:val="left"/>
+      <w:pPr>
+        <w:ind w:left="6480" w:hanging="360"/>
+      </w:pPr>
+      <w:rPr>
+        <w:rFonts w:ascii="Wingdings" w:hAnsi="Wingdings" w:hint="default"/>
+      </w:rPr>
+    </w:lvl>
+  </w:abstractNum>
+  <w:abstractNum w:abstractNumId="21" w15:restartNumberingAfterBreak="0">
     <w:nsid w:val="451273A5"/>
     <w:multiLevelType w:val="hybridMultilevel"/>
     <w:tmpl w:val="FF66930E"/>
@@ -41974,7 +42642,7 @@
       </w:pPr>
     </w:lvl>
   </w:abstractNum>
-  <w:abstractNum w:abstractNumId="21" w15:restartNumberingAfterBreak="0">
+  <w:abstractNum w:abstractNumId="22" w15:restartNumberingAfterBreak="0">
     <w:nsid w:val="491577CA"/>
     <w:multiLevelType w:val="hybridMultilevel"/>
     <w:tmpl w:val="BA44392C"/>
@@ -42087,7 +42755,7 @@
       </w:rPr>
     </w:lvl>
   </w:abstractNum>
-  <w:abstractNum w:abstractNumId="22" w15:restartNumberingAfterBreak="0">
+  <w:abstractNum w:abstractNumId="23" w15:restartNumberingAfterBreak="0">
     <w:nsid w:val="4B791CBD"/>
     <w:multiLevelType w:val="hybridMultilevel"/>
     <w:tmpl w:val="74D2FACE"/>
@@ -42200,7 +42868,7 @@
       </w:rPr>
     </w:lvl>
   </w:abstractNum>
-  <w:abstractNum w:abstractNumId="23" w15:restartNumberingAfterBreak="0">
+  <w:abstractNum w:abstractNumId="24" w15:restartNumberingAfterBreak="0">
     <w:nsid w:val="4EE01D30"/>
     <w:multiLevelType w:val="hybridMultilevel"/>
     <w:tmpl w:val="65C00754"/>
@@ -42286,7 +42954,7 @@
       </w:pPr>
     </w:lvl>
   </w:abstractNum>
-  <w:abstractNum w:abstractNumId="24" w15:restartNumberingAfterBreak="0">
+  <w:abstractNum w:abstractNumId="25" w15:restartNumberingAfterBreak="0">
     <w:nsid w:val="5C062860"/>
     <w:multiLevelType w:val="hybridMultilevel"/>
     <w:tmpl w:val="358C8F18"/>
@@ -42399,7 +43067,7 @@
       </w:rPr>
     </w:lvl>
   </w:abstractNum>
-  <w:abstractNum w:abstractNumId="25" w15:restartNumberingAfterBreak="0">
+  <w:abstractNum w:abstractNumId="26" w15:restartNumberingAfterBreak="0">
     <w:nsid w:val="622605DB"/>
     <w:multiLevelType w:val="hybridMultilevel"/>
     <w:tmpl w:val="A6B274BA"/>
@@ -42512,7 +43180,7 @@
       </w:rPr>
     </w:lvl>
   </w:abstractNum>
-  <w:abstractNum w:abstractNumId="26" w15:restartNumberingAfterBreak="0">
+  <w:abstractNum w:abstractNumId="27" w15:restartNumberingAfterBreak="0">
     <w:nsid w:val="623F5805"/>
     <w:multiLevelType w:val="hybridMultilevel"/>
     <w:tmpl w:val="DF9622DE"/>
@@ -42625,7 +43293,7 @@
       </w:rPr>
     </w:lvl>
   </w:abstractNum>
-  <w:abstractNum w:abstractNumId="27" w15:restartNumberingAfterBreak="0">
+  <w:abstractNum w:abstractNumId="28" w15:restartNumberingAfterBreak="0">
     <w:nsid w:val="6C135449"/>
     <w:multiLevelType w:val="hybridMultilevel"/>
     <w:tmpl w:val="922C4E74"/>
@@ -42738,7 +43406,7 @@
       </w:rPr>
     </w:lvl>
   </w:abstractNum>
-  <w:abstractNum w:abstractNumId="28" w15:restartNumberingAfterBreak="0">
+  <w:abstractNum w:abstractNumId="29" w15:restartNumberingAfterBreak="0">
     <w:nsid w:val="73FD11CD"/>
     <w:multiLevelType w:val="hybridMultilevel"/>
     <w:tmpl w:val="8050E552"/>
@@ -42851,7 +43519,7 @@
       </w:rPr>
     </w:lvl>
   </w:abstractNum>
-  <w:abstractNum w:abstractNumId="29" w15:restartNumberingAfterBreak="0">
+  <w:abstractNum w:abstractNumId="30" w15:restartNumberingAfterBreak="0">
     <w:nsid w:val="746C19D6"/>
     <w:multiLevelType w:val="hybridMultilevel"/>
     <w:tmpl w:val="D8967B62"/>
@@ -42964,7 +43632,7 @@
       </w:rPr>
     </w:lvl>
   </w:abstractNum>
-  <w:abstractNum w:abstractNumId="30" w15:restartNumberingAfterBreak="0">
+  <w:abstractNum w:abstractNumId="31" w15:restartNumberingAfterBreak="0">
     <w:nsid w:val="75B43E43"/>
     <w:multiLevelType w:val="hybridMultilevel"/>
     <w:tmpl w:val="C5480284"/>
@@ -43077,7 +43745,7 @@
       </w:rPr>
     </w:lvl>
   </w:abstractNum>
-  <w:abstractNum w:abstractNumId="31" w15:restartNumberingAfterBreak="0">
+  <w:abstractNum w:abstractNumId="32" w15:restartNumberingAfterBreak="0">
     <w:nsid w:val="7658626E"/>
     <w:multiLevelType w:val="hybridMultilevel"/>
     <w:tmpl w:val="DB4463B4"/>
@@ -43190,7 +43858,7 @@
       </w:rPr>
     </w:lvl>
   </w:abstractNum>
-  <w:abstractNum w:abstractNumId="32" w15:restartNumberingAfterBreak="0">
+  <w:abstractNum w:abstractNumId="33" w15:restartNumberingAfterBreak="0">
     <w:nsid w:val="7A5D071C"/>
     <w:multiLevelType w:val="hybridMultilevel"/>
     <w:tmpl w:val="054C9616"/>
@@ -43303,104 +43971,107 @@
       </w:rPr>
     </w:lvl>
   </w:abstractNum>
-  <w:num w:numId="1">
+  <w:num w:numId="1" w16cid:durableId="2092585261">
     <w:abstractNumId w:val="2"/>
   </w:num>
-  <w:num w:numId="2">
+  <w:num w:numId="2" w16cid:durableId="506754715">
     <w:abstractNumId w:val="9"/>
   </w:num>
-  <w:num w:numId="3">
+  <w:num w:numId="3" w16cid:durableId="2058778681">
+    <w:abstractNumId w:val="22"/>
+  </w:num>
+  <w:num w:numId="4" w16cid:durableId="400178916">
+    <w:abstractNumId w:val="14"/>
+  </w:num>
+  <w:num w:numId="5" w16cid:durableId="1038159688">
+    <w:abstractNumId w:val="31"/>
+  </w:num>
+  <w:num w:numId="6" w16cid:durableId="1880898356">
+    <w:abstractNumId w:val="23"/>
+  </w:num>
+  <w:num w:numId="7" w16cid:durableId="1858693286">
+    <w:abstractNumId w:val="29"/>
+  </w:num>
+  <w:num w:numId="8" w16cid:durableId="1782218332">
+    <w:abstractNumId w:val="6"/>
+  </w:num>
+  <w:num w:numId="9" w16cid:durableId="2010057760">
+    <w:abstractNumId w:val="11"/>
+  </w:num>
+  <w:num w:numId="10" w16cid:durableId="2087459206">
+    <w:abstractNumId w:val="13"/>
+  </w:num>
+  <w:num w:numId="11" w16cid:durableId="946812213">
+    <w:abstractNumId w:val="10"/>
+  </w:num>
+  <w:num w:numId="12" w16cid:durableId="1182432193">
+    <w:abstractNumId w:val="5"/>
+  </w:num>
+  <w:num w:numId="13" w16cid:durableId="714551392">
+    <w:abstractNumId w:val="7"/>
+  </w:num>
+  <w:num w:numId="14" w16cid:durableId="1845969270">
+    <w:abstractNumId w:val="3"/>
+  </w:num>
+  <w:num w:numId="15" w16cid:durableId="1068724069">
+    <w:abstractNumId w:val="32"/>
+  </w:num>
+  <w:num w:numId="16" w16cid:durableId="1257127728">
+    <w:abstractNumId w:val="0"/>
+  </w:num>
+  <w:num w:numId="17" w16cid:durableId="118230123">
+    <w:abstractNumId w:val="19"/>
+  </w:num>
+  <w:num w:numId="18" w16cid:durableId="2105106907">
+    <w:abstractNumId w:val="30"/>
+  </w:num>
+  <w:num w:numId="19" w16cid:durableId="1320620346">
+    <w:abstractNumId w:val="8"/>
+  </w:num>
+  <w:num w:numId="20" w16cid:durableId="1264804948">
+    <w:abstractNumId w:val="27"/>
+  </w:num>
+  <w:num w:numId="21" w16cid:durableId="340935752">
+    <w:abstractNumId w:val="12"/>
+  </w:num>
+  <w:num w:numId="22" w16cid:durableId="88083620">
+    <w:abstractNumId w:val="4"/>
+  </w:num>
+  <w:num w:numId="23" w16cid:durableId="1518615634">
+    <w:abstractNumId w:val="17"/>
+  </w:num>
+  <w:num w:numId="24" w16cid:durableId="2049140585">
+    <w:abstractNumId w:val="25"/>
+  </w:num>
+  <w:num w:numId="25" w16cid:durableId="1652056700">
+    <w:abstractNumId w:val="1"/>
+  </w:num>
+  <w:num w:numId="26" w16cid:durableId="100760455">
+    <w:abstractNumId w:val="33"/>
+  </w:num>
+  <w:num w:numId="27" w16cid:durableId="98062207">
+    <w:abstractNumId w:val="16"/>
+  </w:num>
+  <w:num w:numId="28" w16cid:durableId="709769706">
+    <w:abstractNumId w:val="24"/>
+  </w:num>
+  <w:num w:numId="29" w16cid:durableId="1182400594">
+    <w:abstractNumId w:val="28"/>
+  </w:num>
+  <w:num w:numId="30" w16cid:durableId="922302557">
+    <w:abstractNumId w:val="26"/>
+  </w:num>
+  <w:num w:numId="31" w16cid:durableId="957183568">
     <w:abstractNumId w:val="21"/>
   </w:num>
-  <w:num w:numId="4">
-    <w:abstractNumId w:val="14"/>
-  </w:num>
-  <w:num w:numId="5">
-    <w:abstractNumId w:val="30"/>
-  </w:num>
-  <w:num w:numId="6">
-    <w:abstractNumId w:val="22"/>
-  </w:num>
-  <w:num w:numId="7">
-    <w:abstractNumId w:val="28"/>
-  </w:num>
-  <w:num w:numId="8">
-    <w:abstractNumId w:val="6"/>
-  </w:num>
-  <w:num w:numId="9">
-    <w:abstractNumId w:val="11"/>
-  </w:num>
-  <w:num w:numId="10">
-    <w:abstractNumId w:val="13"/>
-  </w:num>
-  <w:num w:numId="11">
-    <w:abstractNumId w:val="10"/>
-  </w:num>
-  <w:num w:numId="12">
-    <w:abstractNumId w:val="5"/>
-  </w:num>
-  <w:num w:numId="13">
-    <w:abstractNumId w:val="7"/>
-  </w:num>
-  <w:num w:numId="14">
-    <w:abstractNumId w:val="3"/>
-  </w:num>
-  <w:num w:numId="15">
-    <w:abstractNumId w:val="31"/>
-  </w:num>
-  <w:num w:numId="16">
-    <w:abstractNumId w:val="0"/>
-  </w:num>
-  <w:num w:numId="17">
-    <w:abstractNumId w:val="19"/>
-  </w:num>
-  <w:num w:numId="18">
-    <w:abstractNumId w:val="29"/>
-  </w:num>
-  <w:num w:numId="19">
-    <w:abstractNumId w:val="8"/>
-  </w:num>
-  <w:num w:numId="20">
-    <w:abstractNumId w:val="26"/>
-  </w:num>
-  <w:num w:numId="21">
-    <w:abstractNumId w:val="12"/>
-  </w:num>
-  <w:num w:numId="22">
-    <w:abstractNumId w:val="4"/>
-  </w:num>
-  <w:num w:numId="23">
-    <w:abstractNumId w:val="17"/>
-  </w:num>
-  <w:num w:numId="24">
-    <w:abstractNumId w:val="24"/>
-  </w:num>
-  <w:num w:numId="25">
-    <w:abstractNumId w:val="1"/>
-  </w:num>
-  <w:num w:numId="26">
-    <w:abstractNumId w:val="32"/>
-  </w:num>
-  <w:num w:numId="27">
-    <w:abstractNumId w:val="16"/>
-  </w:num>
-  <w:num w:numId="28">
-    <w:abstractNumId w:val="23"/>
-  </w:num>
-  <w:num w:numId="29">
-    <w:abstractNumId w:val="27"/>
-  </w:num>
-  <w:num w:numId="30">
-    <w:abstractNumId w:val="25"/>
-  </w:num>
-  <w:num w:numId="31">
-    <w:abstractNumId w:val="20"/>
-  </w:num>
-  <w:num w:numId="32">
+  <w:num w:numId="32" w16cid:durableId="1794402763">
     <w:abstractNumId w:val="18"/>
   </w:num>
-  <w:num w:numId="33">
+  <w:num w:numId="33" w16cid:durableId="1938906039">
     <w:abstractNumId w:val="15"/>
+  </w:num>
+  <w:num w:numId="34" w16cid:durableId="1855613473">
+    <w:abstractNumId w:val="20"/>
   </w:num>
   <w:numIdMacAtCleanup w:val="26"/>
 </w:numbering>
@@ -44081,7 +44752,6 @@
     <w:basedOn w:val="Normal"/>
     <w:link w:val="HeaderChar"/>
     <w:uiPriority w:val="99"/>
-    <w:semiHidden/>
     <w:unhideWhenUsed/>
     <w:pPr>
       <w:tabs>
@@ -44096,7 +44766,6 @@
     <w:basedOn w:val="DefaultParagraphFont"/>
     <w:link w:val="Header"/>
     <w:uiPriority w:val="99"/>
-    <w:semiHidden/>
   </w:style>
   <w:style w:type="paragraph" w:styleId="Footer">
     <w:name w:val="footer"/>
@@ -44677,11 +45346,11 @@
 </file>
 
 <file path=customXml/item1.xml><?xml version="1.0" encoding="utf-8"?>
-<b:Sources xmlns:b="http://schemas.openxmlformats.org/officeDocument/2006/bibliography" xmlns="http://schemas.openxmlformats.org/officeDocument/2006/bibliography" SelectedStyle="\APA.XSL" StyleName="APA"/>
+<mypart/>
 </file>
 
 <file path=customXml/item2.xml><?xml version="1.0" encoding="utf-8"?>
-<mypart/>
+<b:Sources xmlns:b="http://schemas.openxmlformats.org/officeDocument/2006/bibliography" xmlns="http://schemas.openxmlformats.org/officeDocument/2006/bibliography" SelectedStyle="\APA.XSL" StyleName="APA"/>
 </file>
 
 <file path=customXml/item3.xml><?xml version="1.0" encoding="utf-8"?>
@@ -44697,6 +45366,12 @@
 </file>
 
 <file path=customXml/itemProps1.xml><?xml version="1.0" encoding="utf-8"?>
+<ds:datastoreItem xmlns:ds="http://schemas.openxmlformats.org/officeDocument/2006/customXml" ds:itemID="{129E683B-8798-4998-BC5B-3A6285F3BA66}">
+  <ds:schemaRefs/>
+</ds:datastoreItem>
+</file>
+
+<file path=customXml/itemProps2.xml><?xml version="1.0" encoding="utf-8"?>
 <ds:datastoreItem xmlns:ds="http://schemas.openxmlformats.org/officeDocument/2006/customXml" ds:itemID="{F28D3F12-7B11-41F1-95E4-756843F013A3}">
   <ds:schemaRefs>
     <ds:schemaRef ds:uri="http://schemas.openxmlformats.org/officeDocument/2006/bibliography"/>
@@ -44704,14 +45379,8 @@
 </ds:datastoreItem>
 </file>
 
-<file path=customXml/itemProps2.xml><?xml version="1.0" encoding="utf-8"?>
-<ds:datastoreItem xmlns:ds="http://schemas.openxmlformats.org/officeDocument/2006/customXml" ds:itemID="{129E683B-8798-4998-BC5B-3A6285F3BA66}">
-  <ds:schemaRefs/>
-</ds:datastoreItem>
-</file>
-
 <file path=customXml/itemProps3.xml><?xml version="1.0" encoding="utf-8"?>
-<ds:datastoreItem xmlns:ds="http://schemas.openxmlformats.org/officeDocument/2006/customXml" ds:itemID="{94DA83E4-30CE-4756-BA31-36A424DCCFFE}">
+<ds:datastoreItem xmlns:ds="http://schemas.openxmlformats.org/officeDocument/2006/customXml" ds:itemID="{6993F598-74FB-4621-A242-6BA71A88A180}">
   <ds:schemaRefs/>
 </ds:datastoreItem>
 </file>
@@ -44725,7 +45394,7 @@
 </file>
 
 <file path=customXml/itemProps5.xml><?xml version="1.0" encoding="utf-8"?>
-<ds:datastoreItem xmlns:ds="http://schemas.openxmlformats.org/officeDocument/2006/customXml" ds:itemID="{6993F598-74FB-4621-A242-6BA71A88A180}">
+<ds:datastoreItem xmlns:ds="http://schemas.openxmlformats.org/officeDocument/2006/customXml" ds:itemID="{94DA83E4-30CE-4756-BA31-36A424DCCFFE}">
   <ds:schemaRefs/>
 </ds:datastoreItem>
 </file>
</xml_diff>